<commit_message>
Diagrama e Documento de requisitos Finalizado
</commit_message>
<xml_diff>
--- a/Documento de requisitos - Java - Polimorfismo.docx
+++ b/Documento de requisitos - Java - Polimorfismo.docx
@@ -1003,6 +1003,27 @@
     </w:p>
     <w:p>
       <w:pPr>
+        <w:rPr>
+          <w:rFonts w:ascii="Tahoma" w:eastAsia="Times New Roman" w:hAnsi="Tahoma" w:cs="Tahoma"/>
+          <w:color w:val="000000" w:themeColor="text1"/>
+          <w:sz w:val="24"/>
+          <w:szCs w:val="24"/>
+          <w:lang w:val="pt-BR" w:eastAsia="en-GB"/>
+        </w:rPr>
+      </w:pPr>
+      <w:r>
+        <w:rPr>
+          <w:rFonts w:ascii="Tahoma" w:eastAsia="Times New Roman" w:hAnsi="Tahoma" w:cs="Tahoma"/>
+          <w:color w:val="000000" w:themeColor="text1"/>
+          <w:sz w:val="24"/>
+          <w:szCs w:val="24"/>
+          <w:lang w:val="pt-BR" w:eastAsia="en-GB"/>
+        </w:rPr>
+        <w:br w:type="page"/>
+      </w:r>
+    </w:p>
+    <w:p>
+      <w:pPr>
         <w:spacing w:before="100" w:beforeAutospacing="1" w:after="100" w:afterAutospacing="1" w:line="240" w:lineRule="auto"/>
         <w:ind w:left="720"/>
         <w:rPr>
@@ -1022,6 +1043,7 @@
           <w:szCs w:val="24"/>
           <w:lang w:val="pt-BR" w:eastAsia="en-GB"/>
         </w:rPr>
+        <w:lastRenderedPageBreak/>
         <w:t>Classe Concretas</w:t>
       </w:r>
       <w:proofErr w:type="gramEnd"/>
@@ -1033,7 +1055,30 @@
           <w:szCs w:val="24"/>
           <w:lang w:val="pt-BR" w:eastAsia="en-GB"/>
         </w:rPr>
-        <w:t xml:space="preserve">: (Pacote Serviços) </w:t>
+        <w:t>:</w:t>
+      </w:r>
+    </w:p>
+    <w:p>
+      <w:pPr>
+        <w:spacing w:before="100" w:beforeAutospacing="1" w:after="100" w:afterAutospacing="1" w:line="240" w:lineRule="auto"/>
+        <w:ind w:left="720"/>
+        <w:rPr>
+          <w:rFonts w:ascii="Tahoma" w:eastAsia="Times New Roman" w:hAnsi="Tahoma" w:cs="Tahoma"/>
+          <w:color w:val="000000" w:themeColor="text1"/>
+          <w:sz w:val="24"/>
+          <w:szCs w:val="24"/>
+          <w:lang w:val="pt-BR" w:eastAsia="en-GB"/>
+        </w:rPr>
+      </w:pPr>
+      <w:r>
+        <w:rPr>
+          <w:rFonts w:ascii="Tahoma" w:eastAsia="Times New Roman" w:hAnsi="Tahoma" w:cs="Tahoma"/>
+          <w:color w:val="000000" w:themeColor="text1"/>
+          <w:sz w:val="24"/>
+          <w:szCs w:val="24"/>
+          <w:lang w:val="pt-BR" w:eastAsia="en-GB"/>
+        </w:rPr>
+        <w:t xml:space="preserve">(Pacote Serviços) </w:t>
       </w:r>
       <w:proofErr w:type="spellStart"/>
       <w:r>
@@ -1077,9 +1122,8 @@
           <w:szCs w:val="24"/>
           <w:lang w:val="pt-BR" w:eastAsia="en-GB"/>
         </w:rPr>
-        <w:t xml:space="preserve"> herdam de serviço que é abstrato e implementam Streaming. </w:t>
-      </w:r>
-      <w:proofErr w:type="spellStart"/>
+        <w:t xml:space="preserve"> herdam de serviço que é abstrato e </w:t>
+      </w:r>
       <w:proofErr w:type="gramStart"/>
       <w:r>
         <w:rPr>
@@ -1089,6 +1133,29 @@
           <w:szCs w:val="24"/>
           <w:lang w:val="pt-BR" w:eastAsia="en-GB"/>
         </w:rPr>
+        <w:t>implementam</w:t>
+      </w:r>
+      <w:proofErr w:type="gramEnd"/>
+      <w:r>
+        <w:rPr>
+          <w:rFonts w:ascii="Tahoma" w:eastAsia="Times New Roman" w:hAnsi="Tahoma" w:cs="Tahoma"/>
+          <w:color w:val="000000" w:themeColor="text1"/>
+          <w:sz w:val="24"/>
+          <w:szCs w:val="24"/>
+          <w:lang w:val="pt-BR" w:eastAsia="en-GB"/>
+        </w:rPr>
+        <w:t xml:space="preserve"> Streaming. </w:t>
+      </w:r>
+      <w:proofErr w:type="spellStart"/>
+      <w:proofErr w:type="gramStart"/>
+      <w:r>
+        <w:rPr>
+          <w:rFonts w:ascii="Tahoma" w:eastAsia="Times New Roman" w:hAnsi="Tahoma" w:cs="Tahoma"/>
+          <w:color w:val="000000" w:themeColor="text1"/>
+          <w:sz w:val="24"/>
+          <w:szCs w:val="24"/>
+          <w:lang w:val="pt-BR" w:eastAsia="en-GB"/>
+        </w:rPr>
         <w:t>DropBox</w:t>
       </w:r>
       <w:proofErr w:type="spellEnd"/>
@@ -1101,7 +1168,17 @@
           <w:szCs w:val="24"/>
           <w:lang w:val="pt-BR" w:eastAsia="en-GB"/>
         </w:rPr>
-        <w:t xml:space="preserve"> herda de Serviço de Nuvem que herda de </w:t>
+        <w:t xml:space="preserve"> herda de Serviç</w:t>
+      </w:r>
+      <w:r>
+        <w:rPr>
+          <w:rFonts w:ascii="Tahoma" w:eastAsia="Times New Roman" w:hAnsi="Tahoma" w:cs="Tahoma"/>
+          <w:color w:val="000000" w:themeColor="text1"/>
+          <w:sz w:val="24"/>
+          <w:szCs w:val="24"/>
+          <w:lang w:val="pt-BR" w:eastAsia="en-GB"/>
+        </w:rPr>
+        <w:t xml:space="preserve">o de Nuvem que herda de </w:t>
       </w:r>
       <w:proofErr w:type="spellStart"/>
       <w:r>
@@ -1123,7 +1200,30 @@
           <w:szCs w:val="24"/>
           <w:lang w:val="pt-BR" w:eastAsia="en-GB"/>
         </w:rPr>
-        <w:t xml:space="preserve">; (Pacote </w:t>
+        <w:t>;</w:t>
+      </w:r>
+    </w:p>
+    <w:p>
+      <w:pPr>
+        <w:spacing w:before="100" w:beforeAutospacing="1" w:after="100" w:afterAutospacing="1" w:line="240" w:lineRule="auto"/>
+        <w:ind w:left="720"/>
+        <w:rPr>
+          <w:rFonts w:ascii="Tahoma" w:eastAsia="Times New Roman" w:hAnsi="Tahoma" w:cs="Tahoma"/>
+          <w:color w:val="000000" w:themeColor="text1"/>
+          <w:sz w:val="24"/>
+          <w:szCs w:val="24"/>
+          <w:lang w:val="pt-BR" w:eastAsia="en-GB"/>
+        </w:rPr>
+      </w:pPr>
+      <w:r>
+        <w:rPr>
+          <w:rFonts w:ascii="Tahoma" w:eastAsia="Times New Roman" w:hAnsi="Tahoma" w:cs="Tahoma"/>
+          <w:color w:val="000000" w:themeColor="text1"/>
+          <w:sz w:val="24"/>
+          <w:szCs w:val="24"/>
+          <w:lang w:val="pt-BR" w:eastAsia="en-GB"/>
+        </w:rPr>
+        <w:t xml:space="preserve"> (Pacote </w:t>
       </w:r>
       <w:proofErr w:type="spellStart"/>
       <w:r>
@@ -1167,7 +1267,39 @@
           <w:szCs w:val="24"/>
           <w:lang w:val="pt-BR" w:eastAsia="en-GB"/>
         </w:rPr>
-        <w:t xml:space="preserve"> herda de Pessoa, implementa </w:t>
+        <w:t xml:space="preserve"> herda de Pessoa, </w:t>
+      </w:r>
+      <w:proofErr w:type="gramStart"/>
+      <w:r>
+        <w:rPr>
+          <w:rFonts w:ascii="Tahoma" w:eastAsia="Times New Roman" w:hAnsi="Tahoma" w:cs="Tahoma"/>
+          <w:color w:val="000000" w:themeColor="text1"/>
+          <w:sz w:val="24"/>
+          <w:szCs w:val="24"/>
+          <w:lang w:val="pt-BR" w:eastAsia="en-GB"/>
+        </w:rPr>
+        <w:t>impl</w:t>
+      </w:r>
+      <w:r>
+        <w:rPr>
+          <w:rFonts w:ascii="Tahoma" w:eastAsia="Times New Roman" w:hAnsi="Tahoma" w:cs="Tahoma"/>
+          <w:color w:val="000000" w:themeColor="text1"/>
+          <w:sz w:val="24"/>
+          <w:szCs w:val="24"/>
+          <w:lang w:val="pt-BR" w:eastAsia="en-GB"/>
+        </w:rPr>
+        <w:t>ementa</w:t>
+      </w:r>
+      <w:proofErr w:type="gramEnd"/>
+      <w:r>
+        <w:rPr>
+          <w:rFonts w:ascii="Tahoma" w:eastAsia="Times New Roman" w:hAnsi="Tahoma" w:cs="Tahoma"/>
+          <w:color w:val="000000" w:themeColor="text1"/>
+          <w:sz w:val="24"/>
+          <w:szCs w:val="24"/>
+          <w:lang w:val="pt-BR" w:eastAsia="en-GB"/>
+        </w:rPr>
+        <w:t xml:space="preserve"> </w:t>
       </w:r>
       <w:proofErr w:type="spellStart"/>
       <w:r>
@@ -1211,7 +1343,30 @@
           <w:szCs w:val="24"/>
           <w:lang w:val="pt-BR" w:eastAsia="en-GB"/>
         </w:rPr>
-        <w:t xml:space="preserve">; (Pacote </w:t>
+        <w:t>;</w:t>
+      </w:r>
+    </w:p>
+    <w:p>
+      <w:pPr>
+        <w:spacing w:before="100" w:beforeAutospacing="1" w:after="100" w:afterAutospacing="1" w:line="240" w:lineRule="auto"/>
+        <w:ind w:left="720"/>
+        <w:rPr>
+          <w:rFonts w:ascii="Tahoma" w:eastAsia="Times New Roman" w:hAnsi="Tahoma" w:cs="Tahoma"/>
+          <w:color w:val="000000" w:themeColor="text1"/>
+          <w:sz w:val="24"/>
+          <w:szCs w:val="24"/>
+          <w:lang w:val="pt-BR" w:eastAsia="en-GB"/>
+        </w:rPr>
+      </w:pPr>
+      <w:r>
+        <w:rPr>
+          <w:rFonts w:ascii="Tahoma" w:eastAsia="Times New Roman" w:hAnsi="Tahoma" w:cs="Tahoma"/>
+          <w:color w:val="000000" w:themeColor="text1"/>
+          <w:sz w:val="24"/>
+          <w:szCs w:val="24"/>
+          <w:lang w:val="pt-BR" w:eastAsia="en-GB"/>
+        </w:rPr>
+        <w:t xml:space="preserve">(Pacote </w:t>
       </w:r>
       <w:proofErr w:type="spellStart"/>
       <w:r>
@@ -1233,18 +1388,7 @@
           <w:szCs w:val="24"/>
           <w:lang w:val="pt-BR" w:eastAsia="en-GB"/>
         </w:rPr>
-        <w:t xml:space="preserve">) Imagem, Texto </w:t>
-      </w:r>
-      <w:r>
-        <w:rPr>
-          <w:rFonts w:ascii="Tahoma" w:eastAsia="Times New Roman" w:hAnsi="Tahoma" w:cs="Tahoma"/>
-          <w:color w:val="000000" w:themeColor="text1"/>
-          <w:sz w:val="24"/>
-          <w:szCs w:val="24"/>
-          <w:lang w:val="pt-BR" w:eastAsia="en-GB"/>
-        </w:rPr>
-        <w:lastRenderedPageBreak/>
-        <w:t xml:space="preserve">e </w:t>
+        <w:t xml:space="preserve">) Imagem, Texto e </w:t>
       </w:r>
       <w:proofErr w:type="spellStart"/>
       <w:r>
@@ -1288,7 +1432,29 @@
           <w:szCs w:val="24"/>
           <w:lang w:val="pt-BR" w:eastAsia="en-GB"/>
         </w:rPr>
-        <w:t xml:space="preserve"> implementa </w:t>
+        <w:t xml:space="preserve"> </w:t>
+      </w:r>
+      <w:proofErr w:type="gramStart"/>
+      <w:r>
+        <w:rPr>
+          <w:rFonts w:ascii="Tahoma" w:eastAsia="Times New Roman" w:hAnsi="Tahoma" w:cs="Tahoma"/>
+          <w:color w:val="000000" w:themeColor="text1"/>
+          <w:sz w:val="24"/>
+          <w:szCs w:val="24"/>
+          <w:lang w:val="pt-BR" w:eastAsia="en-GB"/>
+        </w:rPr>
+        <w:t>implementa</w:t>
+      </w:r>
+      <w:proofErr w:type="gramEnd"/>
+      <w:r>
+        <w:rPr>
+          <w:rFonts w:ascii="Tahoma" w:eastAsia="Times New Roman" w:hAnsi="Tahoma" w:cs="Tahoma"/>
+          <w:color w:val="000000" w:themeColor="text1"/>
+          <w:sz w:val="24"/>
+          <w:szCs w:val="24"/>
+          <w:lang w:val="pt-BR" w:eastAsia="en-GB"/>
+        </w:rPr>
+        <w:t xml:space="preserve"> </w:t>
       </w:r>
       <w:proofErr w:type="spellStart"/>
       <w:r>
@@ -2343,6 +2509,7 @@
           <w:szCs w:val="24"/>
           <w:lang w:val="pt-BR" w:eastAsia="en-GB"/>
         </w:rPr>
+        <w:lastRenderedPageBreak/>
         <w:t xml:space="preserve">Pacote </w:t>
       </w:r>
       <w:proofErr w:type="spellStart"/>
@@ -2455,7 +2622,6 @@
           <w:szCs w:val="24"/>
           <w:lang w:val="pt-BR" w:eastAsia="pt-BR"/>
         </w:rPr>
-        <w:lastRenderedPageBreak/>
         <w:drawing>
           <wp:inline distT="0" distB="0" distL="0" distR="0">
             <wp:extent cx="5400040" cy="1004341"/>
@@ -2824,10 +2990,11 @@
       <w:r>
         <w:rPr>
           <w:rFonts w:ascii="Tahoma" w:eastAsia="Times New Roman" w:hAnsi="Tahoma" w:cs="Tahoma"/>
-          <w:color w:val="000000" w:themeColor="text1"/>
-          <w:sz w:val="24"/>
-          <w:szCs w:val="24"/>
-          <w:lang w:val="pt-BR" w:eastAsia="en-GB"/>
+          <w:noProof/>
+          <w:color w:val="000000" w:themeColor="text1"/>
+          <w:sz w:val="24"/>
+          <w:szCs w:val="24"/>
+          <w:lang w:val="pt-BR" w:eastAsia="pt-BR"/>
         </w:rPr>
         <w:drawing>
           <wp:inline distT="0" distB="0" distL="0" distR="0">
@@ -3472,7 +3639,39 @@
           <w:szCs w:val="24"/>
           <w:lang w:val="pt-BR" w:eastAsia="en-GB"/>
         </w:rPr>
-        <w:t xml:space="preserve"> Arquivo</w:t>
+        <w:t xml:space="preserve"> </w:t>
+      </w:r>
+      <w:proofErr w:type="gramStart"/>
+      <w:r>
+        <w:rPr>
+          <w:rFonts w:ascii="Tahoma" w:eastAsia="Times New Roman" w:hAnsi="Tahoma" w:cs="Tahoma"/>
+          <w:color w:val="000000" w:themeColor="text1"/>
+          <w:sz w:val="24"/>
+          <w:szCs w:val="24"/>
+          <w:lang w:val="pt-BR" w:eastAsia="en-GB"/>
+        </w:rPr>
+        <w:t>Arquivo</w:t>
+      </w:r>
+      <w:r>
+        <w:rPr>
+          <w:rFonts w:ascii="Tahoma" w:eastAsia="Times New Roman" w:hAnsi="Tahoma" w:cs="Tahoma"/>
+          <w:color w:val="000000" w:themeColor="text1"/>
+          <w:sz w:val="24"/>
+          <w:szCs w:val="24"/>
+          <w:lang w:val="pt-BR" w:eastAsia="en-GB"/>
+        </w:rPr>
+        <w:t>(</w:t>
+      </w:r>
+      <w:proofErr w:type="gramEnd"/>
+      <w:r>
+        <w:rPr>
+          <w:rFonts w:ascii="Tahoma" w:eastAsia="Times New Roman" w:hAnsi="Tahoma" w:cs="Tahoma"/>
+          <w:color w:val="000000" w:themeColor="text1"/>
+          <w:sz w:val="24"/>
+          <w:szCs w:val="24"/>
+          <w:lang w:val="pt-BR" w:eastAsia="en-GB"/>
+        </w:rPr>
+        <w:t>Classes Relacionadas)</w:t>
       </w:r>
       <w:r>
         <w:rPr>
@@ -4157,6 +4356,19 @@
           </wp:inline>
         </w:drawing>
       </w:r>
+    </w:p>
+    <w:p>
+      <w:pPr>
+        <w:pStyle w:val="PargrafodaLista"/>
+        <w:spacing w:before="100" w:beforeAutospacing="1" w:after="100" w:afterAutospacing="1" w:line="240" w:lineRule="auto"/>
+        <w:rPr>
+          <w:rFonts w:ascii="Tahoma" w:eastAsia="Times New Roman" w:hAnsi="Tahoma" w:cs="Tahoma"/>
+          <w:color w:val="000000" w:themeColor="text1"/>
+          <w:sz w:val="24"/>
+          <w:szCs w:val="24"/>
+          <w:lang w:val="pt-BR" w:eastAsia="en-GB"/>
+        </w:rPr>
+      </w:pPr>
     </w:p>
     <w:p>
       <w:pPr>
@@ -6090,6 +6302,154 @@
     </w:p>
     <w:p>
       <w:pPr>
+        <w:rPr>
+          <w:rFonts w:ascii="Tahoma" w:eastAsia="Times New Roman" w:hAnsi="Tahoma" w:cs="Tahoma"/>
+          <w:color w:val="000000" w:themeColor="text1"/>
+          <w:sz w:val="24"/>
+          <w:szCs w:val="24"/>
+          <w:lang w:val="pt-BR" w:eastAsia="en-GB"/>
+        </w:rPr>
+      </w:pPr>
+      <w:r>
+        <w:rPr>
+          <w:rFonts w:ascii="Tahoma" w:eastAsia="Times New Roman" w:hAnsi="Tahoma" w:cs="Tahoma"/>
+          <w:color w:val="000000" w:themeColor="text1"/>
+          <w:sz w:val="24"/>
+          <w:szCs w:val="24"/>
+          <w:lang w:val="pt-BR" w:eastAsia="en-GB"/>
+        </w:rPr>
+        <w:br w:type="page"/>
+      </w:r>
+    </w:p>
+    <w:p>
+      <w:pPr>
+        <w:spacing w:before="100" w:beforeAutospacing="1" w:after="100" w:afterAutospacing="1" w:line="240" w:lineRule="auto"/>
+        <w:ind w:left="820"/>
+        <w:rPr>
+          <w:rFonts w:ascii="Tahoma" w:eastAsia="Times New Roman" w:hAnsi="Tahoma" w:cs="Tahoma"/>
+          <w:color w:val="000000" w:themeColor="text1"/>
+          <w:sz w:val="24"/>
+          <w:szCs w:val="24"/>
+          <w:lang w:val="pt-BR" w:eastAsia="en-GB"/>
+        </w:rPr>
+      </w:pPr>
+      <w:r>
+        <w:rPr>
+          <w:rFonts w:ascii="Tahoma" w:eastAsia="Times New Roman" w:hAnsi="Tahoma" w:cs="Tahoma"/>
+          <w:color w:val="000000" w:themeColor="text1"/>
+          <w:sz w:val="24"/>
+          <w:szCs w:val="24"/>
+          <w:lang w:val="pt-BR" w:eastAsia="en-GB"/>
+        </w:rPr>
+        <w:lastRenderedPageBreak/>
+        <w:t xml:space="preserve">No </w:t>
+      </w:r>
+      <w:proofErr w:type="spellStart"/>
+      <w:r>
+        <w:rPr>
+          <w:rFonts w:ascii="Tahoma" w:eastAsia="Times New Roman" w:hAnsi="Tahoma" w:cs="Tahoma"/>
+          <w:color w:val="000000" w:themeColor="text1"/>
+          <w:sz w:val="24"/>
+          <w:szCs w:val="24"/>
+          <w:lang w:val="pt-BR" w:eastAsia="en-GB"/>
+        </w:rPr>
+        <w:t>main</w:t>
+      </w:r>
+      <w:proofErr w:type="spellEnd"/>
+      <w:r>
+        <w:rPr>
+          <w:rFonts w:ascii="Tahoma" w:eastAsia="Times New Roman" w:hAnsi="Tahoma" w:cs="Tahoma"/>
+          <w:color w:val="000000" w:themeColor="text1"/>
+          <w:sz w:val="24"/>
+          <w:szCs w:val="24"/>
+          <w:lang w:val="pt-BR" w:eastAsia="en-GB"/>
+        </w:rPr>
+        <w:t>:</w:t>
+      </w:r>
+    </w:p>
+    <w:p>
+      <w:pPr>
+        <w:spacing w:before="100" w:beforeAutospacing="1" w:after="100" w:afterAutospacing="1" w:line="240" w:lineRule="auto"/>
+        <w:ind w:left="820"/>
+        <w:rPr>
+          <w:rFonts w:ascii="Tahoma" w:eastAsia="Times New Roman" w:hAnsi="Tahoma" w:cs="Tahoma"/>
+          <w:color w:val="000000" w:themeColor="text1"/>
+          <w:sz w:val="24"/>
+          <w:szCs w:val="24"/>
+          <w:lang w:val="pt-BR" w:eastAsia="en-GB"/>
+        </w:rPr>
+      </w:pPr>
+      <w:r>
+        <w:rPr>
+          <w:rFonts w:ascii="Tahoma" w:eastAsia="Times New Roman" w:hAnsi="Tahoma" w:cs="Tahoma"/>
+          <w:noProof/>
+          <w:color w:val="000000" w:themeColor="text1"/>
+          <w:sz w:val="24"/>
+          <w:szCs w:val="24"/>
+          <w:lang w:val="pt-BR" w:eastAsia="pt-BR"/>
+        </w:rPr>
+        <w:drawing>
+          <wp:inline distT="0" distB="0" distL="0" distR="0">
+            <wp:extent cx="5400040" cy="3163630"/>
+            <wp:effectExtent l="19050" t="0" r="0" b="0"/>
+            <wp:docPr id="50" name="Imagem 58"/>
+            <wp:cNvGraphicFramePr>
+              <a:graphicFrameLocks xmlns:a="http://schemas.openxmlformats.org/drawingml/2006/main" noChangeAspect="1"/>
+            </wp:cNvGraphicFramePr>
+            <a:graphic xmlns:a="http://schemas.openxmlformats.org/drawingml/2006/main">
+              <a:graphicData uri="http://schemas.openxmlformats.org/drawingml/2006/picture">
+                <pic:pic xmlns:pic="http://schemas.openxmlformats.org/drawingml/2006/picture">
+                  <pic:nvPicPr>
+                    <pic:cNvPr id="0" name="Picture 58"/>
+                    <pic:cNvPicPr>
+                      <a:picLocks noChangeAspect="1" noChangeArrowheads="1"/>
+                    </pic:cNvPicPr>
+                  </pic:nvPicPr>
+                  <pic:blipFill>
+                    <a:blip r:embed="rId37" cstate="print"/>
+                    <a:srcRect/>
+                    <a:stretch>
+                      <a:fillRect/>
+                    </a:stretch>
+                  </pic:blipFill>
+                  <pic:spPr bwMode="auto">
+                    <a:xfrm>
+                      <a:off x="0" y="0"/>
+                      <a:ext cx="5400040" cy="3163630"/>
+                    </a:xfrm>
+                    <a:prstGeom prst="rect">
+                      <a:avLst/>
+                    </a:prstGeom>
+                    <a:noFill/>
+                    <a:ln w="9525">
+                      <a:noFill/>
+                      <a:miter lim="800000"/>
+                      <a:headEnd/>
+                      <a:tailEnd/>
+                    </a:ln>
+                  </pic:spPr>
+                </pic:pic>
+              </a:graphicData>
+            </a:graphic>
+          </wp:inline>
+        </w:drawing>
+      </w:r>
+    </w:p>
+    <w:p>
+      <w:pPr>
+        <w:pStyle w:val="PargrafodaLista"/>
+        <w:spacing w:before="100" w:beforeAutospacing="1" w:after="100" w:afterAutospacing="1" w:line="240" w:lineRule="auto"/>
+        <w:rPr>
+          <w:rFonts w:ascii="Tahoma" w:eastAsia="Times New Roman" w:hAnsi="Tahoma" w:cs="Tahoma"/>
+          <w:color w:val="000000" w:themeColor="text1"/>
+          <w:sz w:val="24"/>
+          <w:szCs w:val="24"/>
+          <w:lang w:val="pt-BR" w:eastAsia="en-GB"/>
+        </w:rPr>
+      </w:pPr>
+    </w:p>
+    <w:p>
+      <w:pPr>
         <w:spacing w:before="100" w:beforeAutospacing="1" w:after="100" w:afterAutospacing="1" w:line="240" w:lineRule="auto"/>
         <w:ind w:left="460"/>
         <w:rPr>
@@ -6125,7 +6485,6 @@
           <w:szCs w:val="24"/>
           <w:lang w:val="pt-BR" w:eastAsia="en-GB"/>
         </w:rPr>
-        <w:lastRenderedPageBreak/>
         <w:t>Construtores em todas as classes, e dois na hierarquia principal</w:t>
       </w:r>
       <w:r>
@@ -6235,6 +6594,7 @@
           <w:noProof/>
           <w:lang w:val="pt-BR" w:eastAsia="pt-BR"/>
         </w:rPr>
+        <w:lastRenderedPageBreak/>
         <w:drawing>
           <wp:inline distT="0" distB="0" distL="0" distR="0">
             <wp:extent cx="5400040" cy="3903579"/>
@@ -6306,7 +6666,6 @@
           <w:szCs w:val="24"/>
           <w:lang w:val="pt-BR" w:eastAsia="en-GB"/>
         </w:rPr>
-        <w:lastRenderedPageBreak/>
         <w:t xml:space="preserve">Pacote </w:t>
       </w:r>
       <w:proofErr w:type="spellStart"/>
@@ -6490,6 +6849,7 @@
           <w:szCs w:val="24"/>
           <w:lang w:val="pt-BR" w:eastAsia="pt-BR"/>
         </w:rPr>
+        <w:lastRenderedPageBreak/>
         <w:drawing>
           <wp:inline distT="0" distB="0" distL="0" distR="0">
             <wp:extent cx="5210175" cy="1680210"/>
@@ -6603,7 +6963,6 @@
           <w:noProof/>
           <w:lang w:val="pt-BR" w:eastAsia="pt-BR"/>
         </w:rPr>
-        <w:lastRenderedPageBreak/>
         <w:drawing>
           <wp:inline distT="0" distB="0" distL="0" distR="0">
             <wp:extent cx="5400040" cy="2241456"/>
@@ -7010,6 +7369,530 @@
           <w:lang w:val="pt-BR" w:eastAsia="en-GB"/>
         </w:rPr>
       </w:pPr>
+      <w:r>
+        <w:rPr>
+          <w:rFonts w:ascii="Tahoma" w:eastAsia="Times New Roman" w:hAnsi="Tahoma" w:cs="Tahoma"/>
+          <w:color w:val="000000" w:themeColor="text1"/>
+          <w:sz w:val="24"/>
+          <w:szCs w:val="24"/>
+          <w:lang w:val="pt-BR" w:eastAsia="en-GB"/>
+        </w:rPr>
+        <w:t xml:space="preserve">Pacote </w:t>
+      </w:r>
+      <w:proofErr w:type="spellStart"/>
+      <w:r>
+        <w:rPr>
+          <w:rFonts w:ascii="Tahoma" w:eastAsia="Times New Roman" w:hAnsi="Tahoma" w:cs="Tahoma"/>
+          <w:color w:val="000000" w:themeColor="text1"/>
+          <w:sz w:val="24"/>
+          <w:szCs w:val="24"/>
+          <w:lang w:val="pt-BR" w:eastAsia="en-GB"/>
+        </w:rPr>
+        <w:t>Servico</w:t>
+      </w:r>
+      <w:proofErr w:type="spellEnd"/>
+      <w:r>
+        <w:rPr>
+          <w:rFonts w:ascii="Tahoma" w:eastAsia="Times New Roman" w:hAnsi="Tahoma" w:cs="Tahoma"/>
+          <w:color w:val="000000" w:themeColor="text1"/>
+          <w:sz w:val="24"/>
+          <w:szCs w:val="24"/>
+          <w:lang w:val="pt-BR" w:eastAsia="en-GB"/>
+        </w:rPr>
+        <w:t xml:space="preserve"> Classe </w:t>
+      </w:r>
+      <w:proofErr w:type="spellStart"/>
+      <w:r>
+        <w:rPr>
+          <w:rFonts w:ascii="Tahoma" w:eastAsia="Times New Roman" w:hAnsi="Tahoma" w:cs="Tahoma"/>
+          <w:color w:val="000000" w:themeColor="text1"/>
+          <w:sz w:val="24"/>
+          <w:szCs w:val="24"/>
+          <w:lang w:val="pt-BR" w:eastAsia="en-GB"/>
+        </w:rPr>
+        <w:t>Servico</w:t>
+      </w:r>
+      <w:proofErr w:type="spellEnd"/>
+    </w:p>
+    <w:p>
+      <w:pPr>
+        <w:pStyle w:val="PargrafodaLista"/>
+        <w:spacing w:before="100" w:beforeAutospacing="1" w:after="100" w:afterAutospacing="1" w:line="240" w:lineRule="auto"/>
+        <w:rPr>
+          <w:rFonts w:ascii="Tahoma" w:eastAsia="Times New Roman" w:hAnsi="Tahoma" w:cs="Tahoma"/>
+          <w:color w:val="000000" w:themeColor="text1"/>
+          <w:sz w:val="24"/>
+          <w:szCs w:val="24"/>
+          <w:lang w:val="pt-BR" w:eastAsia="en-GB"/>
+        </w:rPr>
+      </w:pPr>
+      <w:r>
+        <w:rPr>
+          <w:rFonts w:ascii="Tahoma" w:eastAsia="Times New Roman" w:hAnsi="Tahoma" w:cs="Tahoma"/>
+          <w:noProof/>
+          <w:color w:val="000000" w:themeColor="text1"/>
+          <w:sz w:val="24"/>
+          <w:szCs w:val="24"/>
+          <w:lang w:val="pt-BR" w:eastAsia="pt-BR"/>
+        </w:rPr>
+        <w:drawing>
+          <wp:inline distT="0" distB="0" distL="0" distR="0">
+            <wp:extent cx="2976880" cy="1148080"/>
+            <wp:effectExtent l="19050" t="0" r="0" b="0"/>
+            <wp:docPr id="5" name="Imagem 1"/>
+            <wp:cNvGraphicFramePr>
+              <a:graphicFrameLocks xmlns:a="http://schemas.openxmlformats.org/drawingml/2006/main" noChangeAspect="1"/>
+            </wp:cNvGraphicFramePr>
+            <a:graphic xmlns:a="http://schemas.openxmlformats.org/drawingml/2006/main">
+              <a:graphicData uri="http://schemas.openxmlformats.org/drawingml/2006/picture">
+                <pic:pic xmlns:pic="http://schemas.openxmlformats.org/drawingml/2006/picture">
+                  <pic:nvPicPr>
+                    <pic:cNvPr id="0" name="Picture 1"/>
+                    <pic:cNvPicPr>
+                      <a:picLocks noChangeAspect="1" noChangeArrowheads="1"/>
+                    </pic:cNvPicPr>
+                  </pic:nvPicPr>
+                  <pic:blipFill>
+                    <a:blip r:embed="rId38" cstate="print"/>
+                    <a:srcRect/>
+                    <a:stretch>
+                      <a:fillRect/>
+                    </a:stretch>
+                  </pic:blipFill>
+                  <pic:spPr bwMode="auto">
+                    <a:xfrm>
+                      <a:off x="0" y="0"/>
+                      <a:ext cx="2976880" cy="1148080"/>
+                    </a:xfrm>
+                    <a:prstGeom prst="rect">
+                      <a:avLst/>
+                    </a:prstGeom>
+                    <a:noFill/>
+                    <a:ln w="9525">
+                      <a:noFill/>
+                      <a:miter lim="800000"/>
+                      <a:headEnd/>
+                      <a:tailEnd/>
+                    </a:ln>
+                  </pic:spPr>
+                </pic:pic>
+              </a:graphicData>
+            </a:graphic>
+          </wp:inline>
+        </w:drawing>
+      </w:r>
+    </w:p>
+    <w:p>
+      <w:pPr>
+        <w:pStyle w:val="PargrafodaLista"/>
+        <w:spacing w:before="100" w:beforeAutospacing="1" w:after="100" w:afterAutospacing="1" w:line="240" w:lineRule="auto"/>
+        <w:rPr>
+          <w:rFonts w:ascii="Tahoma" w:eastAsia="Times New Roman" w:hAnsi="Tahoma" w:cs="Tahoma"/>
+          <w:color w:val="000000" w:themeColor="text1"/>
+          <w:sz w:val="24"/>
+          <w:szCs w:val="24"/>
+          <w:lang w:val="pt-BR" w:eastAsia="en-GB"/>
+        </w:rPr>
+      </w:pPr>
+      <w:r>
+        <w:rPr>
+          <w:rFonts w:ascii="Tahoma" w:eastAsia="Times New Roman" w:hAnsi="Tahoma" w:cs="Tahoma"/>
+          <w:color w:val="000000" w:themeColor="text1"/>
+          <w:sz w:val="24"/>
+          <w:szCs w:val="24"/>
+          <w:lang w:val="pt-BR" w:eastAsia="en-GB"/>
+        </w:rPr>
+        <w:t xml:space="preserve">Pacote </w:t>
+      </w:r>
+      <w:proofErr w:type="spellStart"/>
+      <w:r>
+        <w:rPr>
+          <w:rFonts w:ascii="Tahoma" w:eastAsia="Times New Roman" w:hAnsi="Tahoma" w:cs="Tahoma"/>
+          <w:color w:val="000000" w:themeColor="text1"/>
+          <w:sz w:val="24"/>
+          <w:szCs w:val="24"/>
+          <w:lang w:val="pt-BR" w:eastAsia="en-GB"/>
+        </w:rPr>
+        <w:t>Servico</w:t>
+      </w:r>
+      <w:proofErr w:type="spellEnd"/>
+      <w:r>
+        <w:rPr>
+          <w:rFonts w:ascii="Tahoma" w:eastAsia="Times New Roman" w:hAnsi="Tahoma" w:cs="Tahoma"/>
+          <w:color w:val="000000" w:themeColor="text1"/>
+          <w:sz w:val="24"/>
+          <w:szCs w:val="24"/>
+          <w:lang w:val="pt-BR" w:eastAsia="en-GB"/>
+        </w:rPr>
+        <w:t xml:space="preserve"> Classe </w:t>
+      </w:r>
+      <w:proofErr w:type="spellStart"/>
+      <w:proofErr w:type="gramStart"/>
+      <w:r>
+        <w:rPr>
+          <w:rFonts w:ascii="Tahoma" w:eastAsia="Times New Roman" w:hAnsi="Tahoma" w:cs="Tahoma"/>
+          <w:color w:val="000000" w:themeColor="text1"/>
+          <w:sz w:val="24"/>
+          <w:szCs w:val="24"/>
+          <w:lang w:val="pt-BR" w:eastAsia="en-GB"/>
+        </w:rPr>
+        <w:t>ServicoNuvem</w:t>
+      </w:r>
+      <w:proofErr w:type="spellEnd"/>
+      <w:proofErr w:type="gramEnd"/>
+    </w:p>
+    <w:p>
+      <w:pPr>
+        <w:pStyle w:val="PargrafodaLista"/>
+        <w:spacing w:before="100" w:beforeAutospacing="1" w:after="100" w:afterAutospacing="1" w:line="240" w:lineRule="auto"/>
+        <w:rPr>
+          <w:rFonts w:ascii="Tahoma" w:eastAsia="Times New Roman" w:hAnsi="Tahoma" w:cs="Tahoma"/>
+          <w:color w:val="000000" w:themeColor="text1"/>
+          <w:sz w:val="24"/>
+          <w:szCs w:val="24"/>
+          <w:lang w:val="pt-BR" w:eastAsia="en-GB"/>
+        </w:rPr>
+      </w:pPr>
+    </w:p>
+    <w:p>
+      <w:pPr>
+        <w:pStyle w:val="PargrafodaLista"/>
+        <w:spacing w:before="100" w:beforeAutospacing="1" w:after="100" w:afterAutospacing="1" w:line="240" w:lineRule="auto"/>
+        <w:rPr>
+          <w:rFonts w:ascii="Tahoma" w:eastAsia="Times New Roman" w:hAnsi="Tahoma" w:cs="Tahoma"/>
+          <w:color w:val="000000" w:themeColor="text1"/>
+          <w:sz w:val="24"/>
+          <w:szCs w:val="24"/>
+          <w:lang w:val="pt-BR" w:eastAsia="en-GB"/>
+        </w:rPr>
+      </w:pPr>
+      <w:r>
+        <w:rPr>
+          <w:rFonts w:ascii="Tahoma" w:eastAsia="Times New Roman" w:hAnsi="Tahoma" w:cs="Tahoma"/>
+          <w:noProof/>
+          <w:color w:val="000000" w:themeColor="text1"/>
+          <w:sz w:val="24"/>
+          <w:szCs w:val="24"/>
+          <w:lang w:val="pt-BR" w:eastAsia="pt-BR"/>
+        </w:rPr>
+        <w:drawing>
+          <wp:inline distT="0" distB="0" distL="0" distR="0">
+            <wp:extent cx="4954905" cy="1605280"/>
+            <wp:effectExtent l="19050" t="0" r="0" b="0"/>
+            <wp:docPr id="11" name="Imagem 4"/>
+            <wp:cNvGraphicFramePr>
+              <a:graphicFrameLocks xmlns:a="http://schemas.openxmlformats.org/drawingml/2006/main" noChangeAspect="1"/>
+            </wp:cNvGraphicFramePr>
+            <a:graphic xmlns:a="http://schemas.openxmlformats.org/drawingml/2006/main">
+              <a:graphicData uri="http://schemas.openxmlformats.org/drawingml/2006/picture">
+                <pic:pic xmlns:pic="http://schemas.openxmlformats.org/drawingml/2006/picture">
+                  <pic:nvPicPr>
+                    <pic:cNvPr id="0" name="Picture 4"/>
+                    <pic:cNvPicPr>
+                      <a:picLocks noChangeAspect="1" noChangeArrowheads="1"/>
+                    </pic:cNvPicPr>
+                  </pic:nvPicPr>
+                  <pic:blipFill>
+                    <a:blip r:embed="rId39" cstate="print"/>
+                    <a:srcRect/>
+                    <a:stretch>
+                      <a:fillRect/>
+                    </a:stretch>
+                  </pic:blipFill>
+                  <pic:spPr bwMode="auto">
+                    <a:xfrm>
+                      <a:off x="0" y="0"/>
+                      <a:ext cx="4954905" cy="1605280"/>
+                    </a:xfrm>
+                    <a:prstGeom prst="rect">
+                      <a:avLst/>
+                    </a:prstGeom>
+                    <a:noFill/>
+                    <a:ln w="9525">
+                      <a:noFill/>
+                      <a:miter lim="800000"/>
+                      <a:headEnd/>
+                      <a:tailEnd/>
+                    </a:ln>
+                  </pic:spPr>
+                </pic:pic>
+              </a:graphicData>
+            </a:graphic>
+          </wp:inline>
+        </w:drawing>
+      </w:r>
+    </w:p>
+    <w:p>
+      <w:pPr>
+        <w:pStyle w:val="PargrafodaLista"/>
+        <w:spacing w:before="100" w:beforeAutospacing="1" w:after="100" w:afterAutospacing="1" w:line="240" w:lineRule="auto"/>
+        <w:rPr>
+          <w:rFonts w:ascii="Tahoma" w:eastAsia="Times New Roman" w:hAnsi="Tahoma" w:cs="Tahoma"/>
+          <w:color w:val="000000" w:themeColor="text1"/>
+          <w:sz w:val="24"/>
+          <w:szCs w:val="24"/>
+          <w:lang w:val="pt-BR" w:eastAsia="en-GB"/>
+        </w:rPr>
+      </w:pPr>
+    </w:p>
+    <w:p>
+      <w:pPr>
+        <w:pStyle w:val="PargrafodaLista"/>
+        <w:spacing w:before="100" w:beforeAutospacing="1" w:after="100" w:afterAutospacing="1" w:line="240" w:lineRule="auto"/>
+        <w:rPr>
+          <w:rFonts w:ascii="Tahoma" w:eastAsia="Times New Roman" w:hAnsi="Tahoma" w:cs="Tahoma"/>
+          <w:color w:val="000000" w:themeColor="text1"/>
+          <w:sz w:val="24"/>
+          <w:szCs w:val="24"/>
+          <w:lang w:val="pt-BR" w:eastAsia="en-GB"/>
+        </w:rPr>
+      </w:pPr>
+    </w:p>
+    <w:p>
+      <w:pPr>
+        <w:pStyle w:val="PargrafodaLista"/>
+        <w:spacing w:before="100" w:beforeAutospacing="1" w:after="100" w:afterAutospacing="1" w:line="240" w:lineRule="auto"/>
+        <w:rPr>
+          <w:rFonts w:ascii="Tahoma" w:eastAsia="Times New Roman" w:hAnsi="Tahoma" w:cs="Tahoma"/>
+          <w:color w:val="000000" w:themeColor="text1"/>
+          <w:sz w:val="24"/>
+          <w:szCs w:val="24"/>
+          <w:lang w:val="pt-BR" w:eastAsia="en-GB"/>
+        </w:rPr>
+      </w:pPr>
+    </w:p>
+    <w:p>
+      <w:pPr>
+        <w:pStyle w:val="PargrafodaLista"/>
+        <w:spacing w:before="100" w:beforeAutospacing="1" w:after="100" w:afterAutospacing="1" w:line="240" w:lineRule="auto"/>
+        <w:rPr>
+          <w:rFonts w:ascii="Tahoma" w:eastAsia="Times New Roman" w:hAnsi="Tahoma" w:cs="Tahoma"/>
+          <w:color w:val="000000" w:themeColor="text1"/>
+          <w:sz w:val="24"/>
+          <w:szCs w:val="24"/>
+          <w:lang w:val="pt-BR" w:eastAsia="en-GB"/>
+        </w:rPr>
+      </w:pPr>
+      <w:r>
+        <w:rPr>
+          <w:rFonts w:ascii="Tahoma" w:eastAsia="Times New Roman" w:hAnsi="Tahoma" w:cs="Tahoma"/>
+          <w:color w:val="000000" w:themeColor="text1"/>
+          <w:sz w:val="24"/>
+          <w:szCs w:val="24"/>
+          <w:lang w:val="pt-BR" w:eastAsia="en-GB"/>
+        </w:rPr>
+        <w:lastRenderedPageBreak/>
+        <w:t xml:space="preserve">Pacote </w:t>
+      </w:r>
+      <w:proofErr w:type="spellStart"/>
+      <w:r>
+        <w:rPr>
+          <w:rFonts w:ascii="Tahoma" w:eastAsia="Times New Roman" w:hAnsi="Tahoma" w:cs="Tahoma"/>
+          <w:color w:val="000000" w:themeColor="text1"/>
+          <w:sz w:val="24"/>
+          <w:szCs w:val="24"/>
+          <w:lang w:val="pt-BR" w:eastAsia="en-GB"/>
+        </w:rPr>
+        <w:t>Tipodados</w:t>
+      </w:r>
+      <w:proofErr w:type="spellEnd"/>
+      <w:r>
+        <w:rPr>
+          <w:rFonts w:ascii="Tahoma" w:eastAsia="Times New Roman" w:hAnsi="Tahoma" w:cs="Tahoma"/>
+          <w:color w:val="000000" w:themeColor="text1"/>
+          <w:sz w:val="24"/>
+          <w:szCs w:val="24"/>
+          <w:lang w:val="pt-BR" w:eastAsia="en-GB"/>
+        </w:rPr>
+        <w:t xml:space="preserve"> </w:t>
+      </w:r>
+      <w:r>
+        <w:rPr>
+          <w:rFonts w:ascii="Tahoma" w:eastAsia="Times New Roman" w:hAnsi="Tahoma" w:cs="Tahoma"/>
+          <w:color w:val="000000" w:themeColor="text1"/>
+          <w:sz w:val="24"/>
+          <w:szCs w:val="24"/>
+          <w:lang w:val="pt-BR" w:eastAsia="en-GB"/>
+        </w:rPr>
+        <w:t>Classe Arquivo</w:t>
+      </w:r>
+      <w:r>
+        <w:rPr>
+          <w:noProof/>
+          <w:lang w:val="pt-BR" w:eastAsia="pt-BR"/>
+        </w:rPr>
+        <w:drawing>
+          <wp:inline distT="0" distB="0" distL="0" distR="0">
+            <wp:extent cx="3061970" cy="1137920"/>
+            <wp:effectExtent l="19050" t="0" r="5080" b="0"/>
+            <wp:docPr id="12" name="Imagem 7"/>
+            <wp:cNvGraphicFramePr>
+              <a:graphicFrameLocks xmlns:a="http://schemas.openxmlformats.org/drawingml/2006/main" noChangeAspect="1"/>
+            </wp:cNvGraphicFramePr>
+            <a:graphic xmlns:a="http://schemas.openxmlformats.org/drawingml/2006/main">
+              <a:graphicData uri="http://schemas.openxmlformats.org/drawingml/2006/picture">
+                <pic:pic xmlns:pic="http://schemas.openxmlformats.org/drawingml/2006/picture">
+                  <pic:nvPicPr>
+                    <pic:cNvPr id="0" name="Picture 7"/>
+                    <pic:cNvPicPr>
+                      <a:picLocks noChangeAspect="1" noChangeArrowheads="1"/>
+                    </pic:cNvPicPr>
+                  </pic:nvPicPr>
+                  <pic:blipFill>
+                    <a:blip r:embed="rId40" cstate="print"/>
+                    <a:srcRect/>
+                    <a:stretch>
+                      <a:fillRect/>
+                    </a:stretch>
+                  </pic:blipFill>
+                  <pic:spPr bwMode="auto">
+                    <a:xfrm>
+                      <a:off x="0" y="0"/>
+                      <a:ext cx="3061970" cy="1137920"/>
+                    </a:xfrm>
+                    <a:prstGeom prst="rect">
+                      <a:avLst/>
+                    </a:prstGeom>
+                    <a:noFill/>
+                    <a:ln w="9525">
+                      <a:noFill/>
+                      <a:miter lim="800000"/>
+                      <a:headEnd/>
+                      <a:tailEnd/>
+                    </a:ln>
+                  </pic:spPr>
+                </pic:pic>
+              </a:graphicData>
+            </a:graphic>
+          </wp:inline>
+        </w:drawing>
+      </w:r>
+    </w:p>
+    <w:p>
+      <w:pPr>
+        <w:pStyle w:val="PargrafodaLista"/>
+        <w:spacing w:before="100" w:beforeAutospacing="1" w:after="100" w:afterAutospacing="1" w:line="240" w:lineRule="auto"/>
+        <w:rPr>
+          <w:rFonts w:ascii="Tahoma" w:eastAsia="Times New Roman" w:hAnsi="Tahoma" w:cs="Tahoma"/>
+          <w:color w:val="000000" w:themeColor="text1"/>
+          <w:sz w:val="24"/>
+          <w:szCs w:val="24"/>
+          <w:lang w:val="pt-BR" w:eastAsia="en-GB"/>
+        </w:rPr>
+      </w:pPr>
+    </w:p>
+    <w:p>
+      <w:pPr>
+        <w:pStyle w:val="PargrafodaLista"/>
+        <w:spacing w:before="100" w:beforeAutospacing="1" w:after="100" w:afterAutospacing="1" w:line="240" w:lineRule="auto"/>
+        <w:rPr>
+          <w:rFonts w:ascii="Tahoma" w:eastAsia="Times New Roman" w:hAnsi="Tahoma" w:cs="Tahoma"/>
+          <w:color w:val="000000" w:themeColor="text1"/>
+          <w:sz w:val="24"/>
+          <w:szCs w:val="24"/>
+          <w:lang w:val="pt-BR" w:eastAsia="en-GB"/>
+        </w:rPr>
+      </w:pPr>
+      <w:r>
+        <w:rPr>
+          <w:rFonts w:ascii="Tahoma" w:eastAsia="Times New Roman" w:hAnsi="Tahoma" w:cs="Tahoma"/>
+          <w:color w:val="000000" w:themeColor="text1"/>
+          <w:sz w:val="24"/>
+          <w:szCs w:val="24"/>
+          <w:lang w:val="pt-BR" w:eastAsia="en-GB"/>
+        </w:rPr>
+        <w:t xml:space="preserve">Pacote </w:t>
+      </w:r>
+      <w:proofErr w:type="spellStart"/>
+      <w:r>
+        <w:rPr>
+          <w:rFonts w:ascii="Tahoma" w:eastAsia="Times New Roman" w:hAnsi="Tahoma" w:cs="Tahoma"/>
+          <w:color w:val="000000" w:themeColor="text1"/>
+          <w:sz w:val="24"/>
+          <w:szCs w:val="24"/>
+          <w:lang w:val="pt-BR" w:eastAsia="en-GB"/>
+        </w:rPr>
+        <w:t>Usuario</w:t>
+      </w:r>
+      <w:proofErr w:type="spellEnd"/>
+      <w:r>
+        <w:rPr>
+          <w:rFonts w:ascii="Tahoma" w:eastAsia="Times New Roman" w:hAnsi="Tahoma" w:cs="Tahoma"/>
+          <w:color w:val="000000" w:themeColor="text1"/>
+          <w:sz w:val="24"/>
+          <w:szCs w:val="24"/>
+          <w:lang w:val="pt-BR" w:eastAsia="en-GB"/>
+        </w:rPr>
+        <w:t xml:space="preserve"> Classe Pessoa</w:t>
+      </w:r>
+    </w:p>
+    <w:p>
+      <w:pPr>
+        <w:pStyle w:val="PargrafodaLista"/>
+        <w:spacing w:before="100" w:beforeAutospacing="1" w:after="100" w:afterAutospacing="1" w:line="240" w:lineRule="auto"/>
+        <w:rPr>
+          <w:rFonts w:ascii="Tahoma" w:eastAsia="Times New Roman" w:hAnsi="Tahoma" w:cs="Tahoma"/>
+          <w:color w:val="000000" w:themeColor="text1"/>
+          <w:sz w:val="24"/>
+          <w:szCs w:val="24"/>
+          <w:lang w:val="pt-BR" w:eastAsia="en-GB"/>
+        </w:rPr>
+      </w:pPr>
+      <w:r>
+        <w:rPr>
+          <w:rFonts w:ascii="Tahoma" w:eastAsia="Times New Roman" w:hAnsi="Tahoma" w:cs="Tahoma"/>
+          <w:noProof/>
+          <w:color w:val="000000" w:themeColor="text1"/>
+          <w:sz w:val="24"/>
+          <w:szCs w:val="24"/>
+          <w:lang w:val="pt-BR" w:eastAsia="pt-BR"/>
+        </w:rPr>
+        <w:drawing>
+          <wp:inline distT="0" distB="0" distL="0" distR="0">
+            <wp:extent cx="4540250" cy="2147570"/>
+            <wp:effectExtent l="19050" t="0" r="0" b="0"/>
+            <wp:docPr id="14" name="Imagem 10"/>
+            <wp:cNvGraphicFramePr>
+              <a:graphicFrameLocks xmlns:a="http://schemas.openxmlformats.org/drawingml/2006/main" noChangeAspect="1"/>
+            </wp:cNvGraphicFramePr>
+            <a:graphic xmlns:a="http://schemas.openxmlformats.org/drawingml/2006/main">
+              <a:graphicData uri="http://schemas.openxmlformats.org/drawingml/2006/picture">
+                <pic:pic xmlns:pic="http://schemas.openxmlformats.org/drawingml/2006/picture">
+                  <pic:nvPicPr>
+                    <pic:cNvPr id="0" name="Picture 10"/>
+                    <pic:cNvPicPr>
+                      <a:picLocks noChangeAspect="1" noChangeArrowheads="1"/>
+                    </pic:cNvPicPr>
+                  </pic:nvPicPr>
+                  <pic:blipFill>
+                    <a:blip r:embed="rId41" cstate="print"/>
+                    <a:srcRect/>
+                    <a:stretch>
+                      <a:fillRect/>
+                    </a:stretch>
+                  </pic:blipFill>
+                  <pic:spPr bwMode="auto">
+                    <a:xfrm>
+                      <a:off x="0" y="0"/>
+                      <a:ext cx="4540250" cy="2147570"/>
+                    </a:xfrm>
+                    <a:prstGeom prst="rect">
+                      <a:avLst/>
+                    </a:prstGeom>
+                    <a:noFill/>
+                    <a:ln w="9525">
+                      <a:noFill/>
+                      <a:miter lim="800000"/>
+                      <a:headEnd/>
+                      <a:tailEnd/>
+                    </a:ln>
+                  </pic:spPr>
+                </pic:pic>
+              </a:graphicData>
+            </a:graphic>
+          </wp:inline>
+        </w:drawing>
+      </w:r>
     </w:p>
     <w:p>
       <w:pPr>
@@ -7121,10 +8004,11 @@
       <w:r>
         <w:rPr>
           <w:rFonts w:ascii="Tahoma" w:eastAsia="Times New Roman" w:hAnsi="Tahoma" w:cs="Tahoma"/>
-          <w:color w:val="000000" w:themeColor="text1"/>
-          <w:sz w:val="24"/>
-          <w:szCs w:val="24"/>
-          <w:lang w:val="pt-BR" w:eastAsia="en-GB"/>
+          <w:noProof/>
+          <w:color w:val="000000" w:themeColor="text1"/>
+          <w:sz w:val="24"/>
+          <w:szCs w:val="24"/>
+          <w:lang w:val="pt-BR" w:eastAsia="pt-BR"/>
         </w:rPr>
         <w:drawing>
           <wp:inline distT="0" distB="0" distL="0" distR="0">
@@ -7345,6 +8229,7 @@
           <w:noProof/>
           <w:lang w:val="pt-BR" w:eastAsia="pt-BR"/>
         </w:rPr>
+        <w:lastRenderedPageBreak/>
         <w:drawing>
           <wp:inline distT="0" distB="0" distL="0" distR="0">
             <wp:extent cx="5241925" cy="276225"/>
@@ -7711,6 +8596,414 @@
     <w:p>
       <w:pPr>
         <w:spacing w:before="100" w:beforeAutospacing="1" w:after="100" w:afterAutospacing="1" w:line="240" w:lineRule="auto"/>
+        <w:ind w:left="820"/>
+        <w:rPr>
+          <w:rFonts w:ascii="Tahoma" w:eastAsia="Times New Roman" w:hAnsi="Tahoma" w:cs="Tahoma"/>
+          <w:color w:val="000000" w:themeColor="text1"/>
+          <w:sz w:val="24"/>
+          <w:szCs w:val="24"/>
+          <w:lang w:val="pt-BR" w:eastAsia="en-GB"/>
+        </w:rPr>
+      </w:pPr>
+      <w:r>
+        <w:rPr>
+          <w:rFonts w:ascii="Tahoma" w:eastAsia="Times New Roman" w:hAnsi="Tahoma" w:cs="Tahoma"/>
+          <w:color w:val="000000" w:themeColor="text1"/>
+          <w:sz w:val="24"/>
+          <w:szCs w:val="24"/>
+          <w:lang w:val="pt-BR" w:eastAsia="en-GB"/>
+        </w:rPr>
+        <w:t xml:space="preserve">Pacote </w:t>
+      </w:r>
+      <w:proofErr w:type="spellStart"/>
+      <w:r>
+        <w:rPr>
+          <w:rFonts w:ascii="Tahoma" w:eastAsia="Times New Roman" w:hAnsi="Tahoma" w:cs="Tahoma"/>
+          <w:color w:val="000000" w:themeColor="text1"/>
+          <w:sz w:val="24"/>
+          <w:szCs w:val="24"/>
+          <w:lang w:val="pt-BR" w:eastAsia="en-GB"/>
+        </w:rPr>
+        <w:t>Tipodados</w:t>
+      </w:r>
+      <w:proofErr w:type="spellEnd"/>
+      <w:r>
+        <w:rPr>
+          <w:rFonts w:ascii="Tahoma" w:eastAsia="Times New Roman" w:hAnsi="Tahoma" w:cs="Tahoma"/>
+          <w:color w:val="000000" w:themeColor="text1"/>
+          <w:sz w:val="24"/>
+          <w:szCs w:val="24"/>
+          <w:lang w:val="pt-BR" w:eastAsia="en-GB"/>
+        </w:rPr>
+        <w:t xml:space="preserve"> classe </w:t>
+      </w:r>
+      <w:proofErr w:type="spellStart"/>
+      <w:r>
+        <w:rPr>
+          <w:rFonts w:ascii="Tahoma" w:eastAsia="Times New Roman" w:hAnsi="Tahoma" w:cs="Tahoma"/>
+          <w:color w:val="000000" w:themeColor="text1"/>
+          <w:sz w:val="24"/>
+          <w:szCs w:val="24"/>
+          <w:lang w:val="pt-BR" w:eastAsia="en-GB"/>
+        </w:rPr>
+        <w:t>Videos</w:t>
+      </w:r>
+      <w:proofErr w:type="spellEnd"/>
+    </w:p>
+    <w:p>
+      <w:pPr>
+        <w:spacing w:before="100" w:beforeAutospacing="1" w:after="100" w:afterAutospacing="1" w:line="240" w:lineRule="auto"/>
+        <w:ind w:left="820"/>
+        <w:rPr>
+          <w:rFonts w:ascii="Tahoma" w:eastAsia="Times New Roman" w:hAnsi="Tahoma" w:cs="Tahoma"/>
+          <w:color w:val="000000" w:themeColor="text1"/>
+          <w:sz w:val="24"/>
+          <w:szCs w:val="24"/>
+          <w:lang w:val="pt-BR" w:eastAsia="en-GB"/>
+        </w:rPr>
+      </w:pPr>
+      <w:r>
+        <w:rPr>
+          <w:rFonts w:ascii="Tahoma" w:eastAsia="Times New Roman" w:hAnsi="Tahoma" w:cs="Tahoma"/>
+          <w:noProof/>
+          <w:color w:val="000000" w:themeColor="text1"/>
+          <w:sz w:val="24"/>
+          <w:szCs w:val="24"/>
+          <w:lang w:val="pt-BR" w:eastAsia="pt-BR"/>
+        </w:rPr>
+        <w:drawing>
+          <wp:inline distT="0" distB="0" distL="0" distR="0">
+            <wp:extent cx="3126105" cy="2604770"/>
+            <wp:effectExtent l="19050" t="0" r="0" b="0"/>
+            <wp:docPr id="20" name="Imagem 13"/>
+            <wp:cNvGraphicFramePr>
+              <a:graphicFrameLocks xmlns:a="http://schemas.openxmlformats.org/drawingml/2006/main" noChangeAspect="1"/>
+            </wp:cNvGraphicFramePr>
+            <a:graphic xmlns:a="http://schemas.openxmlformats.org/drawingml/2006/main">
+              <a:graphicData uri="http://schemas.openxmlformats.org/drawingml/2006/picture">
+                <pic:pic xmlns:pic="http://schemas.openxmlformats.org/drawingml/2006/picture">
+                  <pic:nvPicPr>
+                    <pic:cNvPr id="0" name="Picture 13"/>
+                    <pic:cNvPicPr>
+                      <a:picLocks noChangeAspect="1" noChangeArrowheads="1"/>
+                    </pic:cNvPicPr>
+                  </pic:nvPicPr>
+                  <pic:blipFill>
+                    <a:blip r:embed="rId42" cstate="print"/>
+                    <a:srcRect/>
+                    <a:stretch>
+                      <a:fillRect/>
+                    </a:stretch>
+                  </pic:blipFill>
+                  <pic:spPr bwMode="auto">
+                    <a:xfrm>
+                      <a:off x="0" y="0"/>
+                      <a:ext cx="3126105" cy="2604770"/>
+                    </a:xfrm>
+                    <a:prstGeom prst="rect">
+                      <a:avLst/>
+                    </a:prstGeom>
+                    <a:noFill/>
+                    <a:ln w="9525">
+                      <a:noFill/>
+                      <a:miter lim="800000"/>
+                      <a:headEnd/>
+                      <a:tailEnd/>
+                    </a:ln>
+                  </pic:spPr>
+                </pic:pic>
+              </a:graphicData>
+            </a:graphic>
+          </wp:inline>
+        </w:drawing>
+      </w:r>
+    </w:p>
+    <w:p>
+      <w:pPr>
+        <w:spacing w:before="100" w:beforeAutospacing="1" w:after="100" w:afterAutospacing="1" w:line="240" w:lineRule="auto"/>
+        <w:ind w:left="820"/>
+        <w:rPr>
+          <w:rFonts w:ascii="Tahoma" w:eastAsia="Times New Roman" w:hAnsi="Tahoma" w:cs="Tahoma"/>
+          <w:color w:val="000000" w:themeColor="text1"/>
+          <w:sz w:val="24"/>
+          <w:szCs w:val="24"/>
+          <w:lang w:val="pt-BR" w:eastAsia="en-GB"/>
+        </w:rPr>
+      </w:pPr>
+      <w:r>
+        <w:rPr>
+          <w:rFonts w:ascii="Tahoma" w:eastAsia="Times New Roman" w:hAnsi="Tahoma" w:cs="Tahoma"/>
+          <w:color w:val="000000" w:themeColor="text1"/>
+          <w:sz w:val="24"/>
+          <w:szCs w:val="24"/>
+          <w:lang w:val="pt-BR" w:eastAsia="en-GB"/>
+        </w:rPr>
+        <w:t xml:space="preserve">Pacote </w:t>
+      </w:r>
+      <w:proofErr w:type="spellStart"/>
+      <w:r>
+        <w:rPr>
+          <w:rFonts w:ascii="Tahoma" w:eastAsia="Times New Roman" w:hAnsi="Tahoma" w:cs="Tahoma"/>
+          <w:color w:val="000000" w:themeColor="text1"/>
+          <w:sz w:val="24"/>
+          <w:szCs w:val="24"/>
+          <w:lang w:val="pt-BR" w:eastAsia="en-GB"/>
+        </w:rPr>
+        <w:t>Servicos</w:t>
+      </w:r>
+      <w:proofErr w:type="spellEnd"/>
+      <w:r>
+        <w:rPr>
+          <w:rFonts w:ascii="Tahoma" w:eastAsia="Times New Roman" w:hAnsi="Tahoma" w:cs="Tahoma"/>
+          <w:color w:val="000000" w:themeColor="text1"/>
+          <w:sz w:val="24"/>
+          <w:szCs w:val="24"/>
+          <w:lang w:val="pt-BR" w:eastAsia="en-GB"/>
+        </w:rPr>
+        <w:t xml:space="preserve"> classe </w:t>
+      </w:r>
+      <w:proofErr w:type="spellStart"/>
+      <w:proofErr w:type="gramStart"/>
+      <w:r>
+        <w:rPr>
+          <w:rFonts w:ascii="Tahoma" w:eastAsia="Times New Roman" w:hAnsi="Tahoma" w:cs="Tahoma"/>
+          <w:color w:val="000000" w:themeColor="text1"/>
+          <w:sz w:val="24"/>
+          <w:szCs w:val="24"/>
+          <w:lang w:val="pt-BR" w:eastAsia="en-GB"/>
+        </w:rPr>
+        <w:t>ServicoNuvem</w:t>
+      </w:r>
+      <w:proofErr w:type="spellEnd"/>
+      <w:proofErr w:type="gramEnd"/>
+    </w:p>
+    <w:p>
+      <w:pPr>
+        <w:spacing w:before="100" w:beforeAutospacing="1" w:after="100" w:afterAutospacing="1" w:line="240" w:lineRule="auto"/>
+        <w:rPr>
+          <w:rFonts w:ascii="Tahoma" w:eastAsia="Times New Roman" w:hAnsi="Tahoma" w:cs="Tahoma"/>
+          <w:color w:val="000000" w:themeColor="text1"/>
+          <w:sz w:val="24"/>
+          <w:szCs w:val="24"/>
+          <w:lang w:val="pt-BR" w:eastAsia="en-GB"/>
+        </w:rPr>
+      </w:pPr>
+      <w:r>
+        <w:rPr>
+          <w:rFonts w:ascii="Tahoma" w:eastAsia="Times New Roman" w:hAnsi="Tahoma" w:cs="Tahoma"/>
+          <w:color w:val="000000" w:themeColor="text1"/>
+          <w:sz w:val="24"/>
+          <w:szCs w:val="24"/>
+          <w:lang w:val="pt-BR" w:eastAsia="en-GB"/>
+        </w:rPr>
+        <w:tab/>
+      </w:r>
+      <w:r>
+        <w:rPr>
+          <w:rFonts w:ascii="Tahoma" w:eastAsia="Times New Roman" w:hAnsi="Tahoma" w:cs="Tahoma"/>
+          <w:noProof/>
+          <w:color w:val="000000" w:themeColor="text1"/>
+          <w:sz w:val="24"/>
+          <w:szCs w:val="24"/>
+          <w:lang w:val="pt-BR" w:eastAsia="pt-BR"/>
+        </w:rPr>
+        <w:drawing>
+          <wp:inline distT="0" distB="0" distL="0" distR="0">
+            <wp:extent cx="3944620" cy="1754505"/>
+            <wp:effectExtent l="19050" t="0" r="0" b="0"/>
+            <wp:docPr id="21" name="Imagem 16"/>
+            <wp:cNvGraphicFramePr>
+              <a:graphicFrameLocks xmlns:a="http://schemas.openxmlformats.org/drawingml/2006/main" noChangeAspect="1"/>
+            </wp:cNvGraphicFramePr>
+            <a:graphic xmlns:a="http://schemas.openxmlformats.org/drawingml/2006/main">
+              <a:graphicData uri="http://schemas.openxmlformats.org/drawingml/2006/picture">
+                <pic:pic xmlns:pic="http://schemas.openxmlformats.org/drawingml/2006/picture">
+                  <pic:nvPicPr>
+                    <pic:cNvPr id="0" name="Picture 16"/>
+                    <pic:cNvPicPr>
+                      <a:picLocks noChangeAspect="1" noChangeArrowheads="1"/>
+                    </pic:cNvPicPr>
+                  </pic:nvPicPr>
+                  <pic:blipFill>
+                    <a:blip r:embed="rId43" cstate="print"/>
+                    <a:srcRect/>
+                    <a:stretch>
+                      <a:fillRect/>
+                    </a:stretch>
+                  </pic:blipFill>
+                  <pic:spPr bwMode="auto">
+                    <a:xfrm>
+                      <a:off x="0" y="0"/>
+                      <a:ext cx="3944620" cy="1754505"/>
+                    </a:xfrm>
+                    <a:prstGeom prst="rect">
+                      <a:avLst/>
+                    </a:prstGeom>
+                    <a:noFill/>
+                    <a:ln w="9525">
+                      <a:noFill/>
+                      <a:miter lim="800000"/>
+                      <a:headEnd/>
+                      <a:tailEnd/>
+                    </a:ln>
+                  </pic:spPr>
+                </pic:pic>
+              </a:graphicData>
+            </a:graphic>
+          </wp:inline>
+        </w:drawing>
+      </w:r>
+    </w:p>
+    <w:p>
+      <w:pPr>
+        <w:rPr>
+          <w:rFonts w:ascii="Tahoma" w:eastAsia="Times New Roman" w:hAnsi="Tahoma" w:cs="Tahoma"/>
+          <w:color w:val="000000" w:themeColor="text1"/>
+          <w:sz w:val="24"/>
+          <w:szCs w:val="24"/>
+          <w:lang w:val="pt-BR" w:eastAsia="en-GB"/>
+        </w:rPr>
+      </w:pPr>
+      <w:r>
+        <w:rPr>
+          <w:rFonts w:ascii="Tahoma" w:eastAsia="Times New Roman" w:hAnsi="Tahoma" w:cs="Tahoma"/>
+          <w:color w:val="000000" w:themeColor="text1"/>
+          <w:sz w:val="24"/>
+          <w:szCs w:val="24"/>
+          <w:lang w:val="pt-BR" w:eastAsia="en-GB"/>
+        </w:rPr>
+        <w:br w:type="page"/>
+      </w:r>
+    </w:p>
+    <w:p>
+      <w:pPr>
+        <w:spacing w:before="100" w:beforeAutospacing="1" w:after="100" w:afterAutospacing="1" w:line="240" w:lineRule="auto"/>
+        <w:ind w:left="820"/>
+        <w:rPr>
+          <w:rFonts w:ascii="Tahoma" w:eastAsia="Times New Roman" w:hAnsi="Tahoma" w:cs="Tahoma"/>
+          <w:color w:val="000000" w:themeColor="text1"/>
+          <w:sz w:val="24"/>
+          <w:szCs w:val="24"/>
+          <w:lang w:val="pt-BR" w:eastAsia="en-GB"/>
+        </w:rPr>
+      </w:pPr>
+      <w:r>
+        <w:rPr>
+          <w:rFonts w:ascii="Tahoma" w:eastAsia="Times New Roman" w:hAnsi="Tahoma" w:cs="Tahoma"/>
+          <w:color w:val="000000" w:themeColor="text1"/>
+          <w:sz w:val="24"/>
+          <w:szCs w:val="24"/>
+          <w:lang w:val="pt-BR" w:eastAsia="en-GB"/>
+        </w:rPr>
+        <w:lastRenderedPageBreak/>
+        <w:t xml:space="preserve">Pacote </w:t>
+      </w:r>
+      <w:proofErr w:type="spellStart"/>
+      <w:r>
+        <w:rPr>
+          <w:rFonts w:ascii="Tahoma" w:eastAsia="Times New Roman" w:hAnsi="Tahoma" w:cs="Tahoma"/>
+          <w:color w:val="000000" w:themeColor="text1"/>
+          <w:sz w:val="24"/>
+          <w:szCs w:val="24"/>
+          <w:lang w:val="pt-BR" w:eastAsia="en-GB"/>
+        </w:rPr>
+        <w:t>Servicos</w:t>
+      </w:r>
+      <w:proofErr w:type="spellEnd"/>
+      <w:r>
+        <w:rPr>
+          <w:rFonts w:ascii="Tahoma" w:eastAsia="Times New Roman" w:hAnsi="Tahoma" w:cs="Tahoma"/>
+          <w:color w:val="000000" w:themeColor="text1"/>
+          <w:sz w:val="24"/>
+          <w:szCs w:val="24"/>
+          <w:lang w:val="pt-BR" w:eastAsia="en-GB"/>
+        </w:rPr>
+        <w:t xml:space="preserve"> classe </w:t>
+      </w:r>
+      <w:proofErr w:type="spellStart"/>
+      <w:r>
+        <w:rPr>
+          <w:rFonts w:ascii="Tahoma" w:eastAsia="Times New Roman" w:hAnsi="Tahoma" w:cs="Tahoma"/>
+          <w:color w:val="000000" w:themeColor="text1"/>
+          <w:sz w:val="24"/>
+          <w:szCs w:val="24"/>
+          <w:lang w:val="pt-BR" w:eastAsia="en-GB"/>
+        </w:rPr>
+        <w:t>Netflix</w:t>
+      </w:r>
+      <w:proofErr w:type="spellEnd"/>
+    </w:p>
+    <w:p>
+      <w:pPr>
+        <w:spacing w:before="100" w:beforeAutospacing="1" w:after="100" w:afterAutospacing="1" w:line="240" w:lineRule="auto"/>
+        <w:ind w:left="820"/>
+        <w:rPr>
+          <w:rFonts w:ascii="Tahoma" w:eastAsia="Times New Roman" w:hAnsi="Tahoma" w:cs="Tahoma"/>
+          <w:color w:val="000000" w:themeColor="text1"/>
+          <w:sz w:val="24"/>
+          <w:szCs w:val="24"/>
+          <w:lang w:val="pt-BR" w:eastAsia="en-GB"/>
+        </w:rPr>
+      </w:pPr>
+      <w:r>
+        <w:rPr>
+          <w:rFonts w:ascii="Tahoma" w:eastAsia="Times New Roman" w:hAnsi="Tahoma" w:cs="Tahoma"/>
+          <w:noProof/>
+          <w:color w:val="000000" w:themeColor="text1"/>
+          <w:sz w:val="24"/>
+          <w:szCs w:val="24"/>
+          <w:lang w:val="pt-BR" w:eastAsia="pt-BR"/>
+        </w:rPr>
+        <w:drawing>
+          <wp:inline distT="0" distB="0" distL="0" distR="0">
+            <wp:extent cx="2615565" cy="935355"/>
+            <wp:effectExtent l="19050" t="0" r="0" b="0"/>
+            <wp:docPr id="26" name="Imagem 19"/>
+            <wp:cNvGraphicFramePr>
+              <a:graphicFrameLocks xmlns:a="http://schemas.openxmlformats.org/drawingml/2006/main" noChangeAspect="1"/>
+            </wp:cNvGraphicFramePr>
+            <a:graphic xmlns:a="http://schemas.openxmlformats.org/drawingml/2006/main">
+              <a:graphicData uri="http://schemas.openxmlformats.org/drawingml/2006/picture">
+                <pic:pic xmlns:pic="http://schemas.openxmlformats.org/drawingml/2006/picture">
+                  <pic:nvPicPr>
+                    <pic:cNvPr id="0" name="Picture 19"/>
+                    <pic:cNvPicPr>
+                      <a:picLocks noChangeAspect="1" noChangeArrowheads="1"/>
+                    </pic:cNvPicPr>
+                  </pic:nvPicPr>
+                  <pic:blipFill>
+                    <a:blip r:embed="rId44" cstate="print"/>
+                    <a:srcRect/>
+                    <a:stretch>
+                      <a:fillRect/>
+                    </a:stretch>
+                  </pic:blipFill>
+                  <pic:spPr bwMode="auto">
+                    <a:xfrm>
+                      <a:off x="0" y="0"/>
+                      <a:ext cx="2615565" cy="935355"/>
+                    </a:xfrm>
+                    <a:prstGeom prst="rect">
+                      <a:avLst/>
+                    </a:prstGeom>
+                    <a:noFill/>
+                    <a:ln w="9525">
+                      <a:noFill/>
+                      <a:miter lim="800000"/>
+                      <a:headEnd/>
+                      <a:tailEnd/>
+                    </a:ln>
+                  </pic:spPr>
+                </pic:pic>
+              </a:graphicData>
+            </a:graphic>
+          </wp:inline>
+        </w:drawing>
+      </w:r>
+    </w:p>
+    <w:p>
+      <w:pPr>
+        <w:spacing w:before="100" w:beforeAutospacing="1" w:after="100" w:afterAutospacing="1" w:line="240" w:lineRule="auto"/>
         <w:rPr>
           <w:rFonts w:ascii="Tahoma" w:eastAsia="Times New Roman" w:hAnsi="Tahoma" w:cs="Tahoma"/>
           <w:color w:val="000000" w:themeColor="text1"/>
@@ -7797,22 +9090,6 @@
     <w:p>
       <w:pPr>
         <w:spacing w:before="100" w:beforeAutospacing="1" w:after="100" w:afterAutospacing="1" w:line="240" w:lineRule="auto"/>
-        <w:rPr>
-          <w:rFonts w:ascii="Tahoma" w:eastAsia="Times New Roman" w:hAnsi="Tahoma" w:cs="Tahoma"/>
-          <w:color w:val="000000" w:themeColor="text1"/>
-          <w:sz w:val="24"/>
-          <w:szCs w:val="24"/>
-          <w:lang w:val="pt-BR" w:eastAsia="en-GB"/>
-        </w:rPr>
-      </w:pPr>
-    </w:p>
-    <w:p>
-      <w:pPr>
-        <w:numPr>
-          <w:ilvl w:val="0"/>
-          <w:numId w:val="2"/>
-        </w:numPr>
-        <w:spacing w:before="100" w:beforeAutospacing="1" w:after="100" w:afterAutospacing="1" w:line="240" w:lineRule="auto"/>
         <w:ind w:left="820"/>
         <w:rPr>
           <w:rFonts w:ascii="Tahoma" w:eastAsia="Times New Roman" w:hAnsi="Tahoma" w:cs="Tahoma"/>
@@ -7830,6 +9107,145 @@
           <w:szCs w:val="24"/>
           <w:lang w:val="pt-BR" w:eastAsia="en-GB"/>
         </w:rPr>
+        <w:t xml:space="preserve">No </w:t>
+      </w:r>
+      <w:proofErr w:type="spellStart"/>
+      <w:r>
+        <w:rPr>
+          <w:rFonts w:ascii="Tahoma" w:eastAsia="Times New Roman" w:hAnsi="Tahoma" w:cs="Tahoma"/>
+          <w:color w:val="000000" w:themeColor="text1"/>
+          <w:sz w:val="24"/>
+          <w:szCs w:val="24"/>
+          <w:lang w:val="pt-BR" w:eastAsia="en-GB"/>
+        </w:rPr>
+        <w:t>main</w:t>
+      </w:r>
+      <w:proofErr w:type="spellEnd"/>
+    </w:p>
+    <w:p>
+      <w:pPr>
+        <w:spacing w:before="100" w:beforeAutospacing="1" w:after="100" w:afterAutospacing="1" w:line="240" w:lineRule="auto"/>
+        <w:ind w:left="820"/>
+        <w:rPr>
+          <w:rFonts w:ascii="Tahoma" w:eastAsia="Times New Roman" w:hAnsi="Tahoma" w:cs="Tahoma"/>
+          <w:color w:val="000000" w:themeColor="text1"/>
+          <w:sz w:val="24"/>
+          <w:szCs w:val="24"/>
+          <w:lang w:val="pt-BR" w:eastAsia="en-GB"/>
+        </w:rPr>
+      </w:pPr>
+      <w:r>
+        <w:rPr>
+          <w:rFonts w:ascii="Tahoma" w:eastAsia="Times New Roman" w:hAnsi="Tahoma" w:cs="Tahoma"/>
+          <w:noProof/>
+          <w:color w:val="000000" w:themeColor="text1"/>
+          <w:sz w:val="24"/>
+          <w:szCs w:val="24"/>
+          <w:lang w:val="pt-BR" w:eastAsia="pt-BR"/>
+        </w:rPr>
+        <w:drawing>
+          <wp:inline distT="0" distB="0" distL="0" distR="0">
+            <wp:extent cx="4284980" cy="2126615"/>
+            <wp:effectExtent l="19050" t="0" r="1270" b="0"/>
+            <wp:docPr id="51" name="Imagem 61"/>
+            <wp:cNvGraphicFramePr>
+              <a:graphicFrameLocks xmlns:a="http://schemas.openxmlformats.org/drawingml/2006/main" noChangeAspect="1"/>
+            </wp:cNvGraphicFramePr>
+            <a:graphic xmlns:a="http://schemas.openxmlformats.org/drawingml/2006/main">
+              <a:graphicData uri="http://schemas.openxmlformats.org/drawingml/2006/picture">
+                <pic:pic xmlns:pic="http://schemas.openxmlformats.org/drawingml/2006/picture">
+                  <pic:nvPicPr>
+                    <pic:cNvPr id="0" name="Picture 61"/>
+                    <pic:cNvPicPr>
+                      <a:picLocks noChangeAspect="1" noChangeArrowheads="1"/>
+                    </pic:cNvPicPr>
+                  </pic:nvPicPr>
+                  <pic:blipFill>
+                    <a:blip r:embed="rId45" cstate="print"/>
+                    <a:srcRect/>
+                    <a:stretch>
+                      <a:fillRect/>
+                    </a:stretch>
+                  </pic:blipFill>
+                  <pic:spPr bwMode="auto">
+                    <a:xfrm>
+                      <a:off x="0" y="0"/>
+                      <a:ext cx="4284980" cy="2126615"/>
+                    </a:xfrm>
+                    <a:prstGeom prst="rect">
+                      <a:avLst/>
+                    </a:prstGeom>
+                    <a:noFill/>
+                    <a:ln w="9525">
+                      <a:noFill/>
+                      <a:miter lim="800000"/>
+                      <a:headEnd/>
+                      <a:tailEnd/>
+                    </a:ln>
+                  </pic:spPr>
+                </pic:pic>
+              </a:graphicData>
+            </a:graphic>
+          </wp:inline>
+        </w:drawing>
+      </w:r>
+    </w:p>
+    <w:p>
+      <w:pPr>
+        <w:spacing w:before="100" w:beforeAutospacing="1" w:after="100" w:afterAutospacing="1" w:line="240" w:lineRule="auto"/>
+        <w:rPr>
+          <w:rFonts w:ascii="Tahoma" w:eastAsia="Times New Roman" w:hAnsi="Tahoma" w:cs="Tahoma"/>
+          <w:color w:val="000000" w:themeColor="text1"/>
+          <w:sz w:val="24"/>
+          <w:szCs w:val="24"/>
+          <w:lang w:val="pt-BR" w:eastAsia="en-GB"/>
+        </w:rPr>
+      </w:pPr>
+    </w:p>
+    <w:p>
+      <w:pPr>
+        <w:rPr>
+          <w:rFonts w:ascii="Tahoma" w:eastAsia="Times New Roman" w:hAnsi="Tahoma" w:cs="Tahoma"/>
+          <w:color w:val="000000" w:themeColor="text1"/>
+          <w:sz w:val="24"/>
+          <w:szCs w:val="24"/>
+          <w:highlight w:val="lightGray"/>
+          <w:lang w:val="pt-BR" w:eastAsia="en-GB"/>
+        </w:rPr>
+      </w:pPr>
+      <w:r>
+        <w:rPr>
+          <w:rFonts w:ascii="Tahoma" w:eastAsia="Times New Roman" w:hAnsi="Tahoma" w:cs="Tahoma"/>
+          <w:color w:val="000000" w:themeColor="text1"/>
+          <w:sz w:val="24"/>
+          <w:szCs w:val="24"/>
+          <w:highlight w:val="lightGray"/>
+          <w:lang w:val="pt-BR" w:eastAsia="en-GB"/>
+        </w:rPr>
+        <w:br w:type="page"/>
+      </w:r>
+    </w:p>
+    <w:p>
+      <w:pPr>
+        <w:spacing w:before="100" w:beforeAutospacing="1" w:after="100" w:afterAutospacing="1" w:line="240" w:lineRule="auto"/>
+        <w:ind w:left="360"/>
+        <w:rPr>
+          <w:rFonts w:ascii="Tahoma" w:eastAsia="Times New Roman" w:hAnsi="Tahoma" w:cs="Tahoma"/>
+          <w:color w:val="000000" w:themeColor="text1"/>
+          <w:sz w:val="24"/>
+          <w:szCs w:val="24"/>
+          <w:lang w:val="pt-BR" w:eastAsia="en-GB"/>
+        </w:rPr>
+      </w:pPr>
+      <w:r>
+        <w:rPr>
+          <w:rFonts w:ascii="Tahoma" w:eastAsia="Times New Roman" w:hAnsi="Tahoma" w:cs="Tahoma"/>
+          <w:color w:val="000000" w:themeColor="text1"/>
+          <w:sz w:val="24"/>
+          <w:szCs w:val="24"/>
+          <w:lang w:val="pt-BR" w:eastAsia="en-GB"/>
+        </w:rPr>
+        <w:lastRenderedPageBreak/>
         <w:t>Dividir o projeto em pacotes</w:t>
       </w:r>
       <w:r>
@@ -7887,7 +9303,6 @@
           <w:szCs w:val="24"/>
           <w:lang w:val="pt-BR" w:eastAsia="pt-BR"/>
         </w:rPr>
-        <w:lastRenderedPageBreak/>
         <w:drawing>
           <wp:inline distT="0" distB="0" distL="0" distR="0">
             <wp:extent cx="2891790" cy="3763645"/>
@@ -7906,7 +9321,7 @@
                     </pic:cNvPicPr>
                   </pic:nvPicPr>
                   <pic:blipFill>
-                    <a:blip r:embed="rId37" cstate="print"/>
+                    <a:blip r:embed="rId46" cstate="print"/>
                     <a:srcRect/>
                     <a:stretch>
                       <a:fillRect/>
@@ -7937,6 +9352,27 @@
     </w:p>
     <w:p>
       <w:pPr>
+        <w:rPr>
+          <w:rFonts w:ascii="Tahoma" w:eastAsia="Times New Roman" w:hAnsi="Tahoma" w:cs="Tahoma"/>
+          <w:color w:val="000000" w:themeColor="text1"/>
+          <w:sz w:val="24"/>
+          <w:szCs w:val="24"/>
+          <w:lang w:val="pt-BR" w:eastAsia="en-GB"/>
+        </w:rPr>
+      </w:pPr>
+      <w:r>
+        <w:rPr>
+          <w:rFonts w:ascii="Tahoma" w:eastAsia="Times New Roman" w:hAnsi="Tahoma" w:cs="Tahoma"/>
+          <w:color w:val="000000" w:themeColor="text1"/>
+          <w:sz w:val="24"/>
+          <w:szCs w:val="24"/>
+          <w:lang w:val="pt-BR" w:eastAsia="en-GB"/>
+        </w:rPr>
+        <w:br w:type="page"/>
+      </w:r>
+    </w:p>
+    <w:p>
+      <w:pPr>
         <w:spacing w:before="100" w:beforeAutospacing="1" w:after="100" w:afterAutospacing="1" w:line="240" w:lineRule="auto"/>
         <w:rPr>
           <w:rFonts w:ascii="Tahoma" w:eastAsia="Times New Roman" w:hAnsi="Tahoma" w:cs="Tahoma"/>
@@ -8006,23 +9442,1365 @@
           <w:szCs w:val="24"/>
           <w:lang w:val="pt-BR" w:eastAsia="en-GB"/>
         </w:rPr>
-        <w:t>OK para arquivo</w:t>
-      </w:r>
-      <w:r>
-        <w:rPr>
-          <w:rFonts w:ascii="Tahoma" w:eastAsia="Times New Roman" w:hAnsi="Tahoma" w:cs="Tahoma"/>
-          <w:b/>
-          <w:color w:val="000000" w:themeColor="text1"/>
-          <w:sz w:val="24"/>
-          <w:szCs w:val="24"/>
-          <w:lang w:val="pt-BR" w:eastAsia="en-GB"/>
-        </w:rPr>
-        <w:t xml:space="preserve"> , usuário.</w:t>
-      </w:r>
-    </w:p>
-    <w:p>
-      <w:pPr>
-        <w:spacing w:before="100" w:beforeAutospacing="1" w:after="100" w:afterAutospacing="1" w:line="240" w:lineRule="auto"/>
+        <w:t xml:space="preserve">OK </w:t>
+      </w:r>
+    </w:p>
+    <w:p>
+      <w:pPr>
+        <w:spacing w:before="100" w:beforeAutospacing="1" w:after="100" w:afterAutospacing="1" w:line="240" w:lineRule="auto"/>
+        <w:ind w:left="820"/>
+        <w:rPr>
+          <w:rFonts w:ascii="Tahoma" w:eastAsia="Times New Roman" w:hAnsi="Tahoma" w:cs="Tahoma"/>
+          <w:color w:val="000000" w:themeColor="text1"/>
+          <w:sz w:val="24"/>
+          <w:szCs w:val="24"/>
+          <w:lang w:val="pt-BR" w:eastAsia="en-GB"/>
+        </w:rPr>
+      </w:pPr>
+      <w:r>
+        <w:rPr>
+          <w:rFonts w:ascii="Tahoma" w:eastAsia="Times New Roman" w:hAnsi="Tahoma" w:cs="Tahoma"/>
+          <w:color w:val="000000" w:themeColor="text1"/>
+          <w:sz w:val="24"/>
+          <w:szCs w:val="24"/>
+          <w:lang w:val="pt-BR" w:eastAsia="en-GB"/>
+        </w:rPr>
+        <w:t xml:space="preserve">Pacote </w:t>
+      </w:r>
+      <w:proofErr w:type="spellStart"/>
+      <w:r>
+        <w:rPr>
+          <w:rFonts w:ascii="Tahoma" w:eastAsia="Times New Roman" w:hAnsi="Tahoma" w:cs="Tahoma"/>
+          <w:color w:val="000000" w:themeColor="text1"/>
+          <w:sz w:val="24"/>
+          <w:szCs w:val="24"/>
+          <w:lang w:val="pt-BR" w:eastAsia="en-GB"/>
+        </w:rPr>
+        <w:t>Servico</w:t>
+      </w:r>
+      <w:proofErr w:type="spellEnd"/>
+      <w:r>
+        <w:rPr>
+          <w:rFonts w:ascii="Tahoma" w:eastAsia="Times New Roman" w:hAnsi="Tahoma" w:cs="Tahoma"/>
+          <w:color w:val="000000" w:themeColor="text1"/>
+          <w:sz w:val="24"/>
+          <w:szCs w:val="24"/>
+          <w:lang w:val="pt-BR" w:eastAsia="en-GB"/>
+        </w:rPr>
+        <w:t xml:space="preserve"> Classe </w:t>
+      </w:r>
+      <w:proofErr w:type="spellStart"/>
+      <w:r>
+        <w:rPr>
+          <w:rFonts w:ascii="Tahoma" w:eastAsia="Times New Roman" w:hAnsi="Tahoma" w:cs="Tahoma"/>
+          <w:color w:val="000000" w:themeColor="text1"/>
+          <w:sz w:val="24"/>
+          <w:szCs w:val="24"/>
+          <w:lang w:val="pt-BR" w:eastAsia="en-GB"/>
+        </w:rPr>
+        <w:t>Dropbox</w:t>
+      </w:r>
+      <w:proofErr w:type="spellEnd"/>
+    </w:p>
+    <w:p>
+      <w:pPr>
+        <w:spacing w:before="100" w:beforeAutospacing="1" w:after="100" w:afterAutospacing="1" w:line="240" w:lineRule="auto"/>
+        <w:ind w:left="820"/>
+        <w:rPr>
+          <w:rFonts w:ascii="Tahoma" w:eastAsia="Times New Roman" w:hAnsi="Tahoma" w:cs="Tahoma"/>
+          <w:color w:val="000000" w:themeColor="text1"/>
+          <w:sz w:val="24"/>
+          <w:szCs w:val="24"/>
+          <w:lang w:val="pt-BR" w:eastAsia="en-GB"/>
+        </w:rPr>
+      </w:pPr>
+      <w:r>
+        <w:rPr>
+          <w:rFonts w:ascii="Tahoma" w:eastAsia="Times New Roman" w:hAnsi="Tahoma" w:cs="Tahoma"/>
+          <w:noProof/>
+          <w:color w:val="000000" w:themeColor="text1"/>
+          <w:sz w:val="24"/>
+          <w:szCs w:val="24"/>
+          <w:lang w:val="pt-BR" w:eastAsia="pt-BR"/>
+        </w:rPr>
+        <w:drawing>
+          <wp:inline distT="0" distB="0" distL="0" distR="0">
+            <wp:extent cx="4072255" cy="1382395"/>
+            <wp:effectExtent l="19050" t="0" r="4445" b="0"/>
+            <wp:docPr id="29" name="Imagem 22"/>
+            <wp:cNvGraphicFramePr>
+              <a:graphicFrameLocks xmlns:a="http://schemas.openxmlformats.org/drawingml/2006/main" noChangeAspect="1"/>
+            </wp:cNvGraphicFramePr>
+            <a:graphic xmlns:a="http://schemas.openxmlformats.org/drawingml/2006/main">
+              <a:graphicData uri="http://schemas.openxmlformats.org/drawingml/2006/picture">
+                <pic:pic xmlns:pic="http://schemas.openxmlformats.org/drawingml/2006/picture">
+                  <pic:nvPicPr>
+                    <pic:cNvPr id="0" name="Picture 22"/>
+                    <pic:cNvPicPr>
+                      <a:picLocks noChangeAspect="1" noChangeArrowheads="1"/>
+                    </pic:cNvPicPr>
+                  </pic:nvPicPr>
+                  <pic:blipFill>
+                    <a:blip r:embed="rId47" cstate="print"/>
+                    <a:srcRect/>
+                    <a:stretch>
+                      <a:fillRect/>
+                    </a:stretch>
+                  </pic:blipFill>
+                  <pic:spPr bwMode="auto">
+                    <a:xfrm>
+                      <a:off x="0" y="0"/>
+                      <a:ext cx="4072255" cy="1382395"/>
+                    </a:xfrm>
+                    <a:prstGeom prst="rect">
+                      <a:avLst/>
+                    </a:prstGeom>
+                    <a:noFill/>
+                    <a:ln w="9525">
+                      <a:noFill/>
+                      <a:miter lim="800000"/>
+                      <a:headEnd/>
+                      <a:tailEnd/>
+                    </a:ln>
+                  </pic:spPr>
+                </pic:pic>
+              </a:graphicData>
+            </a:graphic>
+          </wp:inline>
+        </w:drawing>
+      </w:r>
+    </w:p>
+    <w:p>
+      <w:pPr>
+        <w:spacing w:before="100" w:beforeAutospacing="1" w:after="100" w:afterAutospacing="1" w:line="240" w:lineRule="auto"/>
+        <w:ind w:left="820"/>
+        <w:rPr>
+          <w:rFonts w:ascii="Tahoma" w:eastAsia="Times New Roman" w:hAnsi="Tahoma" w:cs="Tahoma"/>
+          <w:color w:val="000000" w:themeColor="text1"/>
+          <w:sz w:val="24"/>
+          <w:szCs w:val="24"/>
+          <w:lang w:val="pt-BR" w:eastAsia="en-GB"/>
+        </w:rPr>
+      </w:pPr>
+      <w:r>
+        <w:rPr>
+          <w:rFonts w:ascii="Tahoma" w:eastAsia="Times New Roman" w:hAnsi="Tahoma" w:cs="Tahoma"/>
+          <w:color w:val="000000" w:themeColor="text1"/>
+          <w:sz w:val="24"/>
+          <w:szCs w:val="24"/>
+          <w:lang w:val="pt-BR" w:eastAsia="en-GB"/>
+        </w:rPr>
+        <w:t xml:space="preserve">Pacote </w:t>
+      </w:r>
+      <w:proofErr w:type="spellStart"/>
+      <w:r>
+        <w:rPr>
+          <w:rFonts w:ascii="Tahoma" w:eastAsia="Times New Roman" w:hAnsi="Tahoma" w:cs="Tahoma"/>
+          <w:color w:val="000000" w:themeColor="text1"/>
+          <w:sz w:val="24"/>
+          <w:szCs w:val="24"/>
+          <w:lang w:val="pt-BR" w:eastAsia="en-GB"/>
+        </w:rPr>
+        <w:t>Servico</w:t>
+      </w:r>
+      <w:proofErr w:type="spellEnd"/>
+      <w:r>
+        <w:rPr>
+          <w:rFonts w:ascii="Tahoma" w:eastAsia="Times New Roman" w:hAnsi="Tahoma" w:cs="Tahoma"/>
+          <w:color w:val="000000" w:themeColor="text1"/>
+          <w:sz w:val="24"/>
+          <w:szCs w:val="24"/>
+          <w:lang w:val="pt-BR" w:eastAsia="en-GB"/>
+        </w:rPr>
+        <w:t xml:space="preserve"> Classe </w:t>
+      </w:r>
+      <w:proofErr w:type="spellStart"/>
+      <w:r>
+        <w:rPr>
+          <w:rFonts w:ascii="Tahoma" w:eastAsia="Times New Roman" w:hAnsi="Tahoma" w:cs="Tahoma"/>
+          <w:color w:val="000000" w:themeColor="text1"/>
+          <w:sz w:val="24"/>
+          <w:szCs w:val="24"/>
+          <w:lang w:val="pt-BR" w:eastAsia="en-GB"/>
+        </w:rPr>
+        <w:t>Servico</w:t>
+      </w:r>
+      <w:proofErr w:type="spellEnd"/>
+    </w:p>
+    <w:p>
+      <w:pPr>
+        <w:spacing w:before="100" w:beforeAutospacing="1" w:after="100" w:afterAutospacing="1" w:line="240" w:lineRule="auto"/>
+        <w:ind w:left="820"/>
+        <w:rPr>
+          <w:rFonts w:ascii="Tahoma" w:eastAsia="Times New Roman" w:hAnsi="Tahoma" w:cs="Tahoma"/>
+          <w:color w:val="000000" w:themeColor="text1"/>
+          <w:sz w:val="24"/>
+          <w:szCs w:val="24"/>
+          <w:lang w:val="pt-BR" w:eastAsia="en-GB"/>
+        </w:rPr>
+      </w:pPr>
+      <w:r>
+        <w:rPr>
+          <w:rFonts w:ascii="Tahoma" w:eastAsia="Times New Roman" w:hAnsi="Tahoma" w:cs="Tahoma"/>
+          <w:noProof/>
+          <w:color w:val="000000" w:themeColor="text1"/>
+          <w:sz w:val="24"/>
+          <w:szCs w:val="24"/>
+          <w:lang w:val="pt-BR" w:eastAsia="pt-BR"/>
+        </w:rPr>
+        <w:drawing>
+          <wp:inline distT="0" distB="0" distL="0" distR="0">
+            <wp:extent cx="5400040" cy="1173291"/>
+            <wp:effectExtent l="19050" t="0" r="0" b="0"/>
+            <wp:docPr id="32" name="Imagem 25"/>
+            <wp:cNvGraphicFramePr>
+              <a:graphicFrameLocks xmlns:a="http://schemas.openxmlformats.org/drawingml/2006/main" noChangeAspect="1"/>
+            </wp:cNvGraphicFramePr>
+            <a:graphic xmlns:a="http://schemas.openxmlformats.org/drawingml/2006/main">
+              <a:graphicData uri="http://schemas.openxmlformats.org/drawingml/2006/picture">
+                <pic:pic xmlns:pic="http://schemas.openxmlformats.org/drawingml/2006/picture">
+                  <pic:nvPicPr>
+                    <pic:cNvPr id="0" name="Picture 25"/>
+                    <pic:cNvPicPr>
+                      <a:picLocks noChangeAspect="1" noChangeArrowheads="1"/>
+                    </pic:cNvPicPr>
+                  </pic:nvPicPr>
+                  <pic:blipFill>
+                    <a:blip r:embed="rId48" cstate="print"/>
+                    <a:srcRect/>
+                    <a:stretch>
+                      <a:fillRect/>
+                    </a:stretch>
+                  </pic:blipFill>
+                  <pic:spPr bwMode="auto">
+                    <a:xfrm>
+                      <a:off x="0" y="0"/>
+                      <a:ext cx="5400040" cy="1173291"/>
+                    </a:xfrm>
+                    <a:prstGeom prst="rect">
+                      <a:avLst/>
+                    </a:prstGeom>
+                    <a:noFill/>
+                    <a:ln w="9525">
+                      <a:noFill/>
+                      <a:miter lim="800000"/>
+                      <a:headEnd/>
+                      <a:tailEnd/>
+                    </a:ln>
+                  </pic:spPr>
+                </pic:pic>
+              </a:graphicData>
+            </a:graphic>
+          </wp:inline>
+        </w:drawing>
+      </w:r>
+    </w:p>
+    <w:p>
+      <w:pPr>
+        <w:spacing w:before="100" w:beforeAutospacing="1" w:after="100" w:afterAutospacing="1" w:line="240" w:lineRule="auto"/>
+        <w:ind w:left="820"/>
+        <w:rPr>
+          <w:rFonts w:ascii="Tahoma" w:eastAsia="Times New Roman" w:hAnsi="Tahoma" w:cs="Tahoma"/>
+          <w:color w:val="000000" w:themeColor="text1"/>
+          <w:sz w:val="24"/>
+          <w:szCs w:val="24"/>
+          <w:lang w:val="pt-BR" w:eastAsia="en-GB"/>
+        </w:rPr>
+      </w:pPr>
+      <w:r>
+        <w:rPr>
+          <w:rFonts w:ascii="Tahoma" w:eastAsia="Times New Roman" w:hAnsi="Tahoma" w:cs="Tahoma"/>
+          <w:color w:val="000000" w:themeColor="text1"/>
+          <w:sz w:val="24"/>
+          <w:szCs w:val="24"/>
+          <w:lang w:val="pt-BR" w:eastAsia="en-GB"/>
+        </w:rPr>
+        <w:t xml:space="preserve">Pacote </w:t>
+      </w:r>
+      <w:proofErr w:type="spellStart"/>
+      <w:r>
+        <w:rPr>
+          <w:rFonts w:ascii="Tahoma" w:eastAsia="Times New Roman" w:hAnsi="Tahoma" w:cs="Tahoma"/>
+          <w:color w:val="000000" w:themeColor="text1"/>
+          <w:sz w:val="24"/>
+          <w:szCs w:val="24"/>
+          <w:lang w:val="pt-BR" w:eastAsia="en-GB"/>
+        </w:rPr>
+        <w:t>Servico</w:t>
+      </w:r>
+      <w:proofErr w:type="spellEnd"/>
+      <w:r>
+        <w:rPr>
+          <w:rFonts w:ascii="Tahoma" w:eastAsia="Times New Roman" w:hAnsi="Tahoma" w:cs="Tahoma"/>
+          <w:color w:val="000000" w:themeColor="text1"/>
+          <w:sz w:val="24"/>
+          <w:szCs w:val="24"/>
+          <w:lang w:val="pt-BR" w:eastAsia="en-GB"/>
+        </w:rPr>
+        <w:t xml:space="preserve"> Classe </w:t>
+      </w:r>
+      <w:proofErr w:type="spellStart"/>
+      <w:r>
+        <w:rPr>
+          <w:rFonts w:ascii="Tahoma" w:eastAsia="Times New Roman" w:hAnsi="Tahoma" w:cs="Tahoma"/>
+          <w:color w:val="000000" w:themeColor="text1"/>
+          <w:sz w:val="24"/>
+          <w:szCs w:val="24"/>
+          <w:lang w:val="pt-BR" w:eastAsia="en-GB"/>
+        </w:rPr>
+        <w:t>Netflix</w:t>
+      </w:r>
+      <w:proofErr w:type="spellEnd"/>
+    </w:p>
+    <w:p>
+      <w:pPr>
+        <w:spacing w:before="100" w:beforeAutospacing="1" w:after="100" w:afterAutospacing="1" w:line="240" w:lineRule="auto"/>
+        <w:ind w:left="820"/>
+        <w:rPr>
+          <w:rFonts w:ascii="Tahoma" w:eastAsia="Times New Roman" w:hAnsi="Tahoma" w:cs="Tahoma"/>
+          <w:color w:val="000000" w:themeColor="text1"/>
+          <w:sz w:val="24"/>
+          <w:szCs w:val="24"/>
+          <w:lang w:val="pt-BR" w:eastAsia="en-GB"/>
+        </w:rPr>
+      </w:pPr>
+      <w:r>
+        <w:rPr>
+          <w:rFonts w:ascii="Tahoma" w:eastAsia="Times New Roman" w:hAnsi="Tahoma" w:cs="Tahoma"/>
+          <w:noProof/>
+          <w:color w:val="000000" w:themeColor="text1"/>
+          <w:sz w:val="24"/>
+          <w:szCs w:val="24"/>
+          <w:lang w:val="pt-BR" w:eastAsia="pt-BR"/>
+        </w:rPr>
+        <w:drawing>
+          <wp:inline distT="0" distB="0" distL="0" distR="0">
+            <wp:extent cx="4157345" cy="1318260"/>
+            <wp:effectExtent l="19050" t="0" r="0" b="0"/>
+            <wp:docPr id="39" name="Imagem 28"/>
+            <wp:cNvGraphicFramePr>
+              <a:graphicFrameLocks xmlns:a="http://schemas.openxmlformats.org/drawingml/2006/main" noChangeAspect="1"/>
+            </wp:cNvGraphicFramePr>
+            <a:graphic xmlns:a="http://schemas.openxmlformats.org/drawingml/2006/main">
+              <a:graphicData uri="http://schemas.openxmlformats.org/drawingml/2006/picture">
+                <pic:pic xmlns:pic="http://schemas.openxmlformats.org/drawingml/2006/picture">
+                  <pic:nvPicPr>
+                    <pic:cNvPr id="0" name="Picture 28"/>
+                    <pic:cNvPicPr>
+                      <a:picLocks noChangeAspect="1" noChangeArrowheads="1"/>
+                    </pic:cNvPicPr>
+                  </pic:nvPicPr>
+                  <pic:blipFill>
+                    <a:blip r:embed="rId49" cstate="print"/>
+                    <a:srcRect/>
+                    <a:stretch>
+                      <a:fillRect/>
+                    </a:stretch>
+                  </pic:blipFill>
+                  <pic:spPr bwMode="auto">
+                    <a:xfrm>
+                      <a:off x="0" y="0"/>
+                      <a:ext cx="4157345" cy="1318260"/>
+                    </a:xfrm>
+                    <a:prstGeom prst="rect">
+                      <a:avLst/>
+                    </a:prstGeom>
+                    <a:noFill/>
+                    <a:ln w="9525">
+                      <a:noFill/>
+                      <a:miter lim="800000"/>
+                      <a:headEnd/>
+                      <a:tailEnd/>
+                    </a:ln>
+                  </pic:spPr>
+                </pic:pic>
+              </a:graphicData>
+            </a:graphic>
+          </wp:inline>
+        </w:drawing>
+      </w:r>
+    </w:p>
+    <w:p>
+      <w:pPr>
+        <w:spacing w:before="100" w:beforeAutospacing="1" w:after="100" w:afterAutospacing="1" w:line="240" w:lineRule="auto"/>
+        <w:ind w:left="820"/>
+        <w:rPr>
+          <w:rFonts w:ascii="Tahoma" w:eastAsia="Times New Roman" w:hAnsi="Tahoma" w:cs="Tahoma"/>
+          <w:color w:val="000000" w:themeColor="text1"/>
+          <w:sz w:val="24"/>
+          <w:szCs w:val="24"/>
+          <w:lang w:val="pt-BR" w:eastAsia="en-GB"/>
+        </w:rPr>
+      </w:pPr>
+      <w:r>
+        <w:rPr>
+          <w:rFonts w:ascii="Tahoma" w:eastAsia="Times New Roman" w:hAnsi="Tahoma" w:cs="Tahoma"/>
+          <w:color w:val="000000" w:themeColor="text1"/>
+          <w:sz w:val="24"/>
+          <w:szCs w:val="24"/>
+          <w:lang w:val="pt-BR" w:eastAsia="en-GB"/>
+        </w:rPr>
+        <w:t xml:space="preserve">Pacote </w:t>
+      </w:r>
+      <w:proofErr w:type="spellStart"/>
+      <w:r>
+        <w:rPr>
+          <w:rFonts w:ascii="Tahoma" w:eastAsia="Times New Roman" w:hAnsi="Tahoma" w:cs="Tahoma"/>
+          <w:color w:val="000000" w:themeColor="text1"/>
+          <w:sz w:val="24"/>
+          <w:szCs w:val="24"/>
+          <w:lang w:val="pt-BR" w:eastAsia="en-GB"/>
+        </w:rPr>
+        <w:t>Servico</w:t>
+      </w:r>
+      <w:proofErr w:type="spellEnd"/>
+      <w:r>
+        <w:rPr>
+          <w:rFonts w:ascii="Tahoma" w:eastAsia="Times New Roman" w:hAnsi="Tahoma" w:cs="Tahoma"/>
+          <w:color w:val="000000" w:themeColor="text1"/>
+          <w:sz w:val="24"/>
+          <w:szCs w:val="24"/>
+          <w:lang w:val="pt-BR" w:eastAsia="en-GB"/>
+        </w:rPr>
+        <w:t xml:space="preserve"> Classe </w:t>
+      </w:r>
+      <w:proofErr w:type="spellStart"/>
+      <w:r>
+        <w:rPr>
+          <w:rFonts w:ascii="Tahoma" w:eastAsia="Times New Roman" w:hAnsi="Tahoma" w:cs="Tahoma"/>
+          <w:color w:val="000000" w:themeColor="text1"/>
+          <w:sz w:val="24"/>
+          <w:szCs w:val="24"/>
+          <w:lang w:val="pt-BR" w:eastAsia="en-GB"/>
+        </w:rPr>
+        <w:t>Youtube</w:t>
+      </w:r>
+      <w:proofErr w:type="spellEnd"/>
+    </w:p>
+    <w:p>
+      <w:pPr>
+        <w:spacing w:before="100" w:beforeAutospacing="1" w:after="100" w:afterAutospacing="1" w:line="240" w:lineRule="auto"/>
+        <w:ind w:left="820"/>
+        <w:rPr>
+          <w:rFonts w:ascii="Tahoma" w:eastAsia="Times New Roman" w:hAnsi="Tahoma" w:cs="Tahoma"/>
+          <w:color w:val="000000" w:themeColor="text1"/>
+          <w:sz w:val="24"/>
+          <w:szCs w:val="24"/>
+          <w:lang w:val="pt-BR" w:eastAsia="en-GB"/>
+        </w:rPr>
+      </w:pPr>
+      <w:r>
+        <w:rPr>
+          <w:rFonts w:ascii="Tahoma" w:eastAsia="Times New Roman" w:hAnsi="Tahoma" w:cs="Tahoma"/>
+          <w:noProof/>
+          <w:color w:val="000000" w:themeColor="text1"/>
+          <w:sz w:val="24"/>
+          <w:szCs w:val="24"/>
+          <w:lang w:val="pt-BR" w:eastAsia="pt-BR"/>
+        </w:rPr>
+        <w:drawing>
+          <wp:inline distT="0" distB="0" distL="0" distR="0">
+            <wp:extent cx="4178300" cy="1116330"/>
+            <wp:effectExtent l="19050" t="0" r="0" b="0"/>
+            <wp:docPr id="40" name="Imagem 31"/>
+            <wp:cNvGraphicFramePr>
+              <a:graphicFrameLocks xmlns:a="http://schemas.openxmlformats.org/drawingml/2006/main" noChangeAspect="1"/>
+            </wp:cNvGraphicFramePr>
+            <a:graphic xmlns:a="http://schemas.openxmlformats.org/drawingml/2006/main">
+              <a:graphicData uri="http://schemas.openxmlformats.org/drawingml/2006/picture">
+                <pic:pic xmlns:pic="http://schemas.openxmlformats.org/drawingml/2006/picture">
+                  <pic:nvPicPr>
+                    <pic:cNvPr id="0" name="Picture 31"/>
+                    <pic:cNvPicPr>
+                      <a:picLocks noChangeAspect="1" noChangeArrowheads="1"/>
+                    </pic:cNvPicPr>
+                  </pic:nvPicPr>
+                  <pic:blipFill>
+                    <a:blip r:embed="rId50" cstate="print"/>
+                    <a:srcRect/>
+                    <a:stretch>
+                      <a:fillRect/>
+                    </a:stretch>
+                  </pic:blipFill>
+                  <pic:spPr bwMode="auto">
+                    <a:xfrm>
+                      <a:off x="0" y="0"/>
+                      <a:ext cx="4178300" cy="1116330"/>
+                    </a:xfrm>
+                    <a:prstGeom prst="rect">
+                      <a:avLst/>
+                    </a:prstGeom>
+                    <a:noFill/>
+                    <a:ln w="9525">
+                      <a:noFill/>
+                      <a:miter lim="800000"/>
+                      <a:headEnd/>
+                      <a:tailEnd/>
+                    </a:ln>
+                  </pic:spPr>
+                </pic:pic>
+              </a:graphicData>
+            </a:graphic>
+          </wp:inline>
+        </w:drawing>
+      </w:r>
+    </w:p>
+    <w:p>
+      <w:pPr>
+        <w:spacing w:before="100" w:beforeAutospacing="1" w:after="100" w:afterAutospacing="1" w:line="240" w:lineRule="auto"/>
+        <w:ind w:left="820"/>
+        <w:rPr>
+          <w:rFonts w:ascii="Tahoma" w:eastAsia="Times New Roman" w:hAnsi="Tahoma" w:cs="Tahoma"/>
+          <w:color w:val="000000" w:themeColor="text1"/>
+          <w:sz w:val="24"/>
+          <w:szCs w:val="24"/>
+          <w:lang w:val="pt-BR" w:eastAsia="en-GB"/>
+        </w:rPr>
+      </w:pPr>
+      <w:r>
+        <w:rPr>
+          <w:rFonts w:ascii="Tahoma" w:eastAsia="Times New Roman" w:hAnsi="Tahoma" w:cs="Tahoma"/>
+          <w:color w:val="000000" w:themeColor="text1"/>
+          <w:sz w:val="24"/>
+          <w:szCs w:val="24"/>
+          <w:lang w:val="pt-BR" w:eastAsia="en-GB"/>
+        </w:rPr>
+        <w:t xml:space="preserve">Pacote </w:t>
+      </w:r>
+      <w:proofErr w:type="spellStart"/>
+      <w:r>
+        <w:rPr>
+          <w:rFonts w:ascii="Tahoma" w:eastAsia="Times New Roman" w:hAnsi="Tahoma" w:cs="Tahoma"/>
+          <w:color w:val="000000" w:themeColor="text1"/>
+          <w:sz w:val="24"/>
+          <w:szCs w:val="24"/>
+          <w:lang w:val="pt-BR" w:eastAsia="en-GB"/>
+        </w:rPr>
+        <w:t>Servico</w:t>
+      </w:r>
+      <w:proofErr w:type="spellEnd"/>
+      <w:r>
+        <w:rPr>
+          <w:rFonts w:ascii="Tahoma" w:eastAsia="Times New Roman" w:hAnsi="Tahoma" w:cs="Tahoma"/>
+          <w:color w:val="000000" w:themeColor="text1"/>
+          <w:sz w:val="24"/>
+          <w:szCs w:val="24"/>
+          <w:lang w:val="pt-BR" w:eastAsia="en-GB"/>
+        </w:rPr>
+        <w:t xml:space="preserve"> Classe </w:t>
+      </w:r>
+      <w:proofErr w:type="spellStart"/>
+      <w:proofErr w:type="gramStart"/>
+      <w:r>
+        <w:rPr>
+          <w:rFonts w:ascii="Tahoma" w:eastAsia="Times New Roman" w:hAnsi="Tahoma" w:cs="Tahoma"/>
+          <w:color w:val="000000" w:themeColor="text1"/>
+          <w:sz w:val="24"/>
+          <w:szCs w:val="24"/>
+          <w:lang w:val="pt-BR" w:eastAsia="en-GB"/>
+        </w:rPr>
+        <w:t>ServicoNuvem</w:t>
+      </w:r>
+      <w:proofErr w:type="spellEnd"/>
+      <w:proofErr w:type="gramEnd"/>
+    </w:p>
+    <w:p>
+      <w:pPr>
+        <w:spacing w:before="100" w:beforeAutospacing="1" w:after="100" w:afterAutospacing="1" w:line="240" w:lineRule="auto"/>
+        <w:ind w:left="820"/>
+        <w:rPr>
+          <w:rFonts w:ascii="Tahoma" w:eastAsia="Times New Roman" w:hAnsi="Tahoma" w:cs="Tahoma"/>
+          <w:color w:val="000000" w:themeColor="text1"/>
+          <w:sz w:val="24"/>
+          <w:szCs w:val="24"/>
+          <w:lang w:val="pt-BR" w:eastAsia="en-GB"/>
+        </w:rPr>
+      </w:pPr>
+      <w:r>
+        <w:rPr>
+          <w:rFonts w:ascii="Tahoma" w:eastAsia="Times New Roman" w:hAnsi="Tahoma" w:cs="Tahoma"/>
+          <w:noProof/>
+          <w:color w:val="000000" w:themeColor="text1"/>
+          <w:sz w:val="24"/>
+          <w:szCs w:val="24"/>
+          <w:lang w:val="pt-BR" w:eastAsia="pt-BR"/>
+        </w:rPr>
+        <w:lastRenderedPageBreak/>
+        <w:drawing>
+          <wp:inline distT="0" distB="0" distL="0" distR="0">
+            <wp:extent cx="5210175" cy="1669415"/>
+            <wp:effectExtent l="19050" t="0" r="9525" b="0"/>
+            <wp:docPr id="41" name="Imagem 34"/>
+            <wp:cNvGraphicFramePr>
+              <a:graphicFrameLocks xmlns:a="http://schemas.openxmlformats.org/drawingml/2006/main" noChangeAspect="1"/>
+            </wp:cNvGraphicFramePr>
+            <a:graphic xmlns:a="http://schemas.openxmlformats.org/drawingml/2006/main">
+              <a:graphicData uri="http://schemas.openxmlformats.org/drawingml/2006/picture">
+                <pic:pic xmlns:pic="http://schemas.openxmlformats.org/drawingml/2006/picture">
+                  <pic:nvPicPr>
+                    <pic:cNvPr id="0" name="Picture 34"/>
+                    <pic:cNvPicPr>
+                      <a:picLocks noChangeAspect="1" noChangeArrowheads="1"/>
+                    </pic:cNvPicPr>
+                  </pic:nvPicPr>
+                  <pic:blipFill>
+                    <a:blip r:embed="rId51" cstate="print"/>
+                    <a:srcRect/>
+                    <a:stretch>
+                      <a:fillRect/>
+                    </a:stretch>
+                  </pic:blipFill>
+                  <pic:spPr bwMode="auto">
+                    <a:xfrm>
+                      <a:off x="0" y="0"/>
+                      <a:ext cx="5210175" cy="1669415"/>
+                    </a:xfrm>
+                    <a:prstGeom prst="rect">
+                      <a:avLst/>
+                    </a:prstGeom>
+                    <a:noFill/>
+                    <a:ln w="9525">
+                      <a:noFill/>
+                      <a:miter lim="800000"/>
+                      <a:headEnd/>
+                      <a:tailEnd/>
+                    </a:ln>
+                  </pic:spPr>
+                </pic:pic>
+              </a:graphicData>
+            </a:graphic>
+          </wp:inline>
+        </w:drawing>
+      </w:r>
+    </w:p>
+    <w:p>
+      <w:pPr>
+        <w:spacing w:before="100" w:beforeAutospacing="1" w:after="100" w:afterAutospacing="1" w:line="240" w:lineRule="auto"/>
+        <w:ind w:left="820"/>
+        <w:rPr>
+          <w:rFonts w:ascii="Tahoma" w:eastAsia="Times New Roman" w:hAnsi="Tahoma" w:cs="Tahoma"/>
+          <w:color w:val="000000" w:themeColor="text1"/>
+          <w:sz w:val="24"/>
+          <w:szCs w:val="24"/>
+          <w:lang w:val="pt-BR" w:eastAsia="en-GB"/>
+        </w:rPr>
+      </w:pPr>
+      <w:r>
+        <w:rPr>
+          <w:rFonts w:ascii="Tahoma" w:eastAsia="Times New Roman" w:hAnsi="Tahoma" w:cs="Tahoma"/>
+          <w:color w:val="000000" w:themeColor="text1"/>
+          <w:sz w:val="24"/>
+          <w:szCs w:val="24"/>
+          <w:lang w:val="pt-BR" w:eastAsia="en-GB"/>
+        </w:rPr>
+        <w:t xml:space="preserve">Pacote </w:t>
+      </w:r>
+      <w:proofErr w:type="spellStart"/>
+      <w:r>
+        <w:rPr>
+          <w:rFonts w:ascii="Tahoma" w:eastAsia="Times New Roman" w:hAnsi="Tahoma" w:cs="Tahoma"/>
+          <w:color w:val="000000" w:themeColor="text1"/>
+          <w:sz w:val="24"/>
+          <w:szCs w:val="24"/>
+          <w:lang w:val="pt-BR" w:eastAsia="en-GB"/>
+        </w:rPr>
+        <w:t>Tipodados</w:t>
+      </w:r>
+      <w:proofErr w:type="spellEnd"/>
+      <w:r>
+        <w:rPr>
+          <w:rFonts w:ascii="Tahoma" w:eastAsia="Times New Roman" w:hAnsi="Tahoma" w:cs="Tahoma"/>
+          <w:color w:val="000000" w:themeColor="text1"/>
+          <w:sz w:val="24"/>
+          <w:szCs w:val="24"/>
+          <w:lang w:val="pt-BR" w:eastAsia="en-GB"/>
+        </w:rPr>
+        <w:t xml:space="preserve"> Classe Arquivo</w:t>
+      </w:r>
+    </w:p>
+    <w:p>
+      <w:pPr>
+        <w:spacing w:before="100" w:beforeAutospacing="1" w:after="100" w:afterAutospacing="1" w:line="240" w:lineRule="auto"/>
+        <w:ind w:left="820"/>
+        <w:rPr>
+          <w:rFonts w:ascii="Tahoma" w:eastAsia="Times New Roman" w:hAnsi="Tahoma" w:cs="Tahoma"/>
+          <w:color w:val="000000" w:themeColor="text1"/>
+          <w:sz w:val="24"/>
+          <w:szCs w:val="24"/>
+          <w:lang w:val="pt-BR" w:eastAsia="en-GB"/>
+        </w:rPr>
+      </w:pPr>
+      <w:r>
+        <w:rPr>
+          <w:rFonts w:ascii="Tahoma" w:eastAsia="Times New Roman" w:hAnsi="Tahoma" w:cs="Tahoma"/>
+          <w:noProof/>
+          <w:color w:val="000000" w:themeColor="text1"/>
+          <w:sz w:val="24"/>
+          <w:szCs w:val="24"/>
+          <w:lang w:val="pt-BR" w:eastAsia="pt-BR"/>
+        </w:rPr>
+        <w:drawing>
+          <wp:inline distT="0" distB="0" distL="0" distR="0">
+            <wp:extent cx="3848735" cy="1062990"/>
+            <wp:effectExtent l="19050" t="0" r="0" b="0"/>
+            <wp:docPr id="42" name="Imagem 37"/>
+            <wp:cNvGraphicFramePr>
+              <a:graphicFrameLocks xmlns:a="http://schemas.openxmlformats.org/drawingml/2006/main" noChangeAspect="1"/>
+            </wp:cNvGraphicFramePr>
+            <a:graphic xmlns:a="http://schemas.openxmlformats.org/drawingml/2006/main">
+              <a:graphicData uri="http://schemas.openxmlformats.org/drawingml/2006/picture">
+                <pic:pic xmlns:pic="http://schemas.openxmlformats.org/drawingml/2006/picture">
+                  <pic:nvPicPr>
+                    <pic:cNvPr id="0" name="Picture 37"/>
+                    <pic:cNvPicPr>
+                      <a:picLocks noChangeAspect="1" noChangeArrowheads="1"/>
+                    </pic:cNvPicPr>
+                  </pic:nvPicPr>
+                  <pic:blipFill>
+                    <a:blip r:embed="rId52" cstate="print"/>
+                    <a:srcRect/>
+                    <a:stretch>
+                      <a:fillRect/>
+                    </a:stretch>
+                  </pic:blipFill>
+                  <pic:spPr bwMode="auto">
+                    <a:xfrm>
+                      <a:off x="0" y="0"/>
+                      <a:ext cx="3848735" cy="1062990"/>
+                    </a:xfrm>
+                    <a:prstGeom prst="rect">
+                      <a:avLst/>
+                    </a:prstGeom>
+                    <a:noFill/>
+                    <a:ln w="9525">
+                      <a:noFill/>
+                      <a:miter lim="800000"/>
+                      <a:headEnd/>
+                      <a:tailEnd/>
+                    </a:ln>
+                  </pic:spPr>
+                </pic:pic>
+              </a:graphicData>
+            </a:graphic>
+          </wp:inline>
+        </w:drawing>
+      </w:r>
+    </w:p>
+    <w:p>
+      <w:pPr>
+        <w:spacing w:before="100" w:beforeAutospacing="1" w:after="100" w:afterAutospacing="1" w:line="240" w:lineRule="auto"/>
+        <w:ind w:left="820"/>
+        <w:rPr>
+          <w:rFonts w:ascii="Tahoma" w:eastAsia="Times New Roman" w:hAnsi="Tahoma" w:cs="Tahoma"/>
+          <w:color w:val="000000" w:themeColor="text1"/>
+          <w:sz w:val="24"/>
+          <w:szCs w:val="24"/>
+          <w:lang w:val="pt-BR" w:eastAsia="en-GB"/>
+        </w:rPr>
+      </w:pPr>
+      <w:r>
+        <w:rPr>
+          <w:rFonts w:ascii="Tahoma" w:eastAsia="Times New Roman" w:hAnsi="Tahoma" w:cs="Tahoma"/>
+          <w:color w:val="000000" w:themeColor="text1"/>
+          <w:sz w:val="24"/>
+          <w:szCs w:val="24"/>
+          <w:lang w:val="pt-BR" w:eastAsia="en-GB"/>
+        </w:rPr>
+        <w:t xml:space="preserve">Pacote </w:t>
+      </w:r>
+      <w:proofErr w:type="spellStart"/>
+      <w:r>
+        <w:rPr>
+          <w:rFonts w:ascii="Tahoma" w:eastAsia="Times New Roman" w:hAnsi="Tahoma" w:cs="Tahoma"/>
+          <w:color w:val="000000" w:themeColor="text1"/>
+          <w:sz w:val="24"/>
+          <w:szCs w:val="24"/>
+          <w:lang w:val="pt-BR" w:eastAsia="en-GB"/>
+        </w:rPr>
+        <w:t>Tipodados</w:t>
+      </w:r>
+      <w:proofErr w:type="spellEnd"/>
+      <w:r>
+        <w:rPr>
+          <w:rFonts w:ascii="Tahoma" w:eastAsia="Times New Roman" w:hAnsi="Tahoma" w:cs="Tahoma"/>
+          <w:color w:val="000000" w:themeColor="text1"/>
+          <w:sz w:val="24"/>
+          <w:szCs w:val="24"/>
+          <w:lang w:val="pt-BR" w:eastAsia="en-GB"/>
+        </w:rPr>
+        <w:t xml:space="preserve"> Classe Texto</w:t>
+      </w:r>
+    </w:p>
+    <w:p>
+      <w:pPr>
+        <w:spacing w:before="100" w:beforeAutospacing="1" w:after="100" w:afterAutospacing="1" w:line="240" w:lineRule="auto"/>
+        <w:ind w:left="820"/>
+        <w:rPr>
+          <w:rFonts w:ascii="Tahoma" w:eastAsia="Times New Roman" w:hAnsi="Tahoma" w:cs="Tahoma"/>
+          <w:color w:val="000000" w:themeColor="text1"/>
+          <w:sz w:val="24"/>
+          <w:szCs w:val="24"/>
+          <w:lang w:val="pt-BR" w:eastAsia="en-GB"/>
+        </w:rPr>
+      </w:pPr>
+      <w:r>
+        <w:rPr>
+          <w:rFonts w:ascii="Tahoma" w:eastAsia="Times New Roman" w:hAnsi="Tahoma" w:cs="Tahoma"/>
+          <w:noProof/>
+          <w:color w:val="000000" w:themeColor="text1"/>
+          <w:sz w:val="24"/>
+          <w:szCs w:val="24"/>
+          <w:lang w:val="pt-BR" w:eastAsia="pt-BR"/>
+        </w:rPr>
+        <w:drawing>
+          <wp:inline distT="0" distB="0" distL="0" distR="0">
+            <wp:extent cx="4688840" cy="1488440"/>
+            <wp:effectExtent l="19050" t="0" r="0" b="0"/>
+            <wp:docPr id="44" name="Imagem 40"/>
+            <wp:cNvGraphicFramePr>
+              <a:graphicFrameLocks xmlns:a="http://schemas.openxmlformats.org/drawingml/2006/main" noChangeAspect="1"/>
+            </wp:cNvGraphicFramePr>
+            <a:graphic xmlns:a="http://schemas.openxmlformats.org/drawingml/2006/main">
+              <a:graphicData uri="http://schemas.openxmlformats.org/drawingml/2006/picture">
+                <pic:pic xmlns:pic="http://schemas.openxmlformats.org/drawingml/2006/picture">
+                  <pic:nvPicPr>
+                    <pic:cNvPr id="0" name="Picture 40"/>
+                    <pic:cNvPicPr>
+                      <a:picLocks noChangeAspect="1" noChangeArrowheads="1"/>
+                    </pic:cNvPicPr>
+                  </pic:nvPicPr>
+                  <pic:blipFill>
+                    <a:blip r:embed="rId53" cstate="print"/>
+                    <a:srcRect/>
+                    <a:stretch>
+                      <a:fillRect/>
+                    </a:stretch>
+                  </pic:blipFill>
+                  <pic:spPr bwMode="auto">
+                    <a:xfrm>
+                      <a:off x="0" y="0"/>
+                      <a:ext cx="4688840" cy="1488440"/>
+                    </a:xfrm>
+                    <a:prstGeom prst="rect">
+                      <a:avLst/>
+                    </a:prstGeom>
+                    <a:noFill/>
+                    <a:ln w="9525">
+                      <a:noFill/>
+                      <a:miter lim="800000"/>
+                      <a:headEnd/>
+                      <a:tailEnd/>
+                    </a:ln>
+                  </pic:spPr>
+                </pic:pic>
+              </a:graphicData>
+            </a:graphic>
+          </wp:inline>
+        </w:drawing>
+      </w:r>
+    </w:p>
+    <w:p>
+      <w:pPr>
+        <w:spacing w:before="100" w:beforeAutospacing="1" w:after="100" w:afterAutospacing="1" w:line="240" w:lineRule="auto"/>
+        <w:ind w:left="820"/>
+        <w:rPr>
+          <w:rFonts w:ascii="Tahoma" w:eastAsia="Times New Roman" w:hAnsi="Tahoma" w:cs="Tahoma"/>
+          <w:color w:val="000000" w:themeColor="text1"/>
+          <w:sz w:val="24"/>
+          <w:szCs w:val="24"/>
+          <w:lang w:val="pt-BR" w:eastAsia="en-GB"/>
+        </w:rPr>
+      </w:pPr>
+      <w:r>
+        <w:rPr>
+          <w:rFonts w:ascii="Tahoma" w:eastAsia="Times New Roman" w:hAnsi="Tahoma" w:cs="Tahoma"/>
+          <w:color w:val="000000" w:themeColor="text1"/>
+          <w:sz w:val="24"/>
+          <w:szCs w:val="24"/>
+          <w:lang w:val="pt-BR" w:eastAsia="en-GB"/>
+        </w:rPr>
+        <w:t xml:space="preserve">Pacote </w:t>
+      </w:r>
+      <w:proofErr w:type="spellStart"/>
+      <w:r>
+        <w:rPr>
+          <w:rFonts w:ascii="Tahoma" w:eastAsia="Times New Roman" w:hAnsi="Tahoma" w:cs="Tahoma"/>
+          <w:color w:val="000000" w:themeColor="text1"/>
+          <w:sz w:val="24"/>
+          <w:szCs w:val="24"/>
+          <w:lang w:val="pt-BR" w:eastAsia="en-GB"/>
+        </w:rPr>
+        <w:t>Tipodados</w:t>
+      </w:r>
+      <w:proofErr w:type="spellEnd"/>
+      <w:r>
+        <w:rPr>
+          <w:rFonts w:ascii="Tahoma" w:eastAsia="Times New Roman" w:hAnsi="Tahoma" w:cs="Tahoma"/>
+          <w:color w:val="000000" w:themeColor="text1"/>
+          <w:sz w:val="24"/>
+          <w:szCs w:val="24"/>
+          <w:lang w:val="pt-BR" w:eastAsia="en-GB"/>
+        </w:rPr>
+        <w:t xml:space="preserve"> Classe Imagem</w:t>
+      </w:r>
+    </w:p>
+    <w:p>
+      <w:pPr>
+        <w:spacing w:before="100" w:beforeAutospacing="1" w:after="100" w:afterAutospacing="1" w:line="240" w:lineRule="auto"/>
+        <w:ind w:left="820"/>
+        <w:rPr>
+          <w:rFonts w:ascii="Tahoma" w:eastAsia="Times New Roman" w:hAnsi="Tahoma" w:cs="Tahoma"/>
+          <w:color w:val="000000" w:themeColor="text1"/>
+          <w:sz w:val="24"/>
+          <w:szCs w:val="24"/>
+          <w:lang w:val="pt-BR" w:eastAsia="en-GB"/>
+        </w:rPr>
+      </w:pPr>
+      <w:r>
+        <w:rPr>
+          <w:rFonts w:ascii="Tahoma" w:eastAsia="Times New Roman" w:hAnsi="Tahoma" w:cs="Tahoma"/>
+          <w:noProof/>
+          <w:color w:val="000000" w:themeColor="text1"/>
+          <w:sz w:val="24"/>
+          <w:szCs w:val="24"/>
+          <w:lang w:val="pt-BR" w:eastAsia="pt-BR"/>
+        </w:rPr>
+        <w:drawing>
+          <wp:inline distT="0" distB="0" distL="0" distR="0">
+            <wp:extent cx="5400040" cy="1499023"/>
+            <wp:effectExtent l="19050" t="0" r="0" b="0"/>
+            <wp:docPr id="45" name="Imagem 43"/>
+            <wp:cNvGraphicFramePr>
+              <a:graphicFrameLocks xmlns:a="http://schemas.openxmlformats.org/drawingml/2006/main" noChangeAspect="1"/>
+            </wp:cNvGraphicFramePr>
+            <a:graphic xmlns:a="http://schemas.openxmlformats.org/drawingml/2006/main">
+              <a:graphicData uri="http://schemas.openxmlformats.org/drawingml/2006/picture">
+                <pic:pic xmlns:pic="http://schemas.openxmlformats.org/drawingml/2006/picture">
+                  <pic:nvPicPr>
+                    <pic:cNvPr id="0" name="Picture 43"/>
+                    <pic:cNvPicPr>
+                      <a:picLocks noChangeAspect="1" noChangeArrowheads="1"/>
+                    </pic:cNvPicPr>
+                  </pic:nvPicPr>
+                  <pic:blipFill>
+                    <a:blip r:embed="rId54" cstate="print"/>
+                    <a:srcRect/>
+                    <a:stretch>
+                      <a:fillRect/>
+                    </a:stretch>
+                  </pic:blipFill>
+                  <pic:spPr bwMode="auto">
+                    <a:xfrm>
+                      <a:off x="0" y="0"/>
+                      <a:ext cx="5400040" cy="1499023"/>
+                    </a:xfrm>
+                    <a:prstGeom prst="rect">
+                      <a:avLst/>
+                    </a:prstGeom>
+                    <a:noFill/>
+                    <a:ln w="9525">
+                      <a:noFill/>
+                      <a:miter lim="800000"/>
+                      <a:headEnd/>
+                      <a:tailEnd/>
+                    </a:ln>
+                  </pic:spPr>
+                </pic:pic>
+              </a:graphicData>
+            </a:graphic>
+          </wp:inline>
+        </w:drawing>
+      </w:r>
+    </w:p>
+    <w:p>
+      <w:pPr>
+        <w:spacing w:before="100" w:beforeAutospacing="1" w:after="100" w:afterAutospacing="1" w:line="240" w:lineRule="auto"/>
+        <w:ind w:left="820"/>
+        <w:rPr>
+          <w:rFonts w:ascii="Tahoma" w:eastAsia="Times New Roman" w:hAnsi="Tahoma" w:cs="Tahoma"/>
+          <w:color w:val="000000" w:themeColor="text1"/>
+          <w:sz w:val="24"/>
+          <w:szCs w:val="24"/>
+          <w:lang w:val="pt-BR" w:eastAsia="en-GB"/>
+        </w:rPr>
+      </w:pPr>
+      <w:r>
+        <w:rPr>
+          <w:rFonts w:ascii="Tahoma" w:eastAsia="Times New Roman" w:hAnsi="Tahoma" w:cs="Tahoma"/>
+          <w:color w:val="000000" w:themeColor="text1"/>
+          <w:sz w:val="24"/>
+          <w:szCs w:val="24"/>
+          <w:lang w:val="pt-BR" w:eastAsia="en-GB"/>
+        </w:rPr>
+        <w:t xml:space="preserve">Pacote </w:t>
+      </w:r>
+      <w:proofErr w:type="spellStart"/>
+      <w:r>
+        <w:rPr>
+          <w:rFonts w:ascii="Tahoma" w:eastAsia="Times New Roman" w:hAnsi="Tahoma" w:cs="Tahoma"/>
+          <w:color w:val="000000" w:themeColor="text1"/>
+          <w:sz w:val="24"/>
+          <w:szCs w:val="24"/>
+          <w:lang w:val="pt-BR" w:eastAsia="en-GB"/>
+        </w:rPr>
+        <w:t>Tipodados</w:t>
+      </w:r>
+      <w:proofErr w:type="spellEnd"/>
+      <w:r>
+        <w:rPr>
+          <w:rFonts w:ascii="Tahoma" w:eastAsia="Times New Roman" w:hAnsi="Tahoma" w:cs="Tahoma"/>
+          <w:color w:val="000000" w:themeColor="text1"/>
+          <w:sz w:val="24"/>
+          <w:szCs w:val="24"/>
+          <w:lang w:val="pt-BR" w:eastAsia="en-GB"/>
+        </w:rPr>
+        <w:t xml:space="preserve"> Classe </w:t>
+      </w:r>
+      <w:proofErr w:type="spellStart"/>
+      <w:r>
+        <w:rPr>
+          <w:rFonts w:ascii="Tahoma" w:eastAsia="Times New Roman" w:hAnsi="Tahoma" w:cs="Tahoma"/>
+          <w:color w:val="000000" w:themeColor="text1"/>
+          <w:sz w:val="24"/>
+          <w:szCs w:val="24"/>
+          <w:lang w:val="pt-BR" w:eastAsia="en-GB"/>
+        </w:rPr>
+        <w:t>Video</w:t>
+      </w:r>
+      <w:proofErr w:type="spellEnd"/>
+    </w:p>
+    <w:p>
+      <w:pPr>
+        <w:spacing w:before="100" w:beforeAutospacing="1" w:after="100" w:afterAutospacing="1" w:line="240" w:lineRule="auto"/>
+        <w:ind w:left="820"/>
+        <w:rPr>
+          <w:rFonts w:ascii="Tahoma" w:eastAsia="Times New Roman" w:hAnsi="Tahoma" w:cs="Tahoma"/>
+          <w:color w:val="000000" w:themeColor="text1"/>
+          <w:sz w:val="24"/>
+          <w:szCs w:val="24"/>
+          <w:lang w:val="pt-BR" w:eastAsia="en-GB"/>
+        </w:rPr>
+      </w:pPr>
+      <w:r>
+        <w:rPr>
+          <w:rFonts w:ascii="Tahoma" w:eastAsia="Times New Roman" w:hAnsi="Tahoma" w:cs="Tahoma"/>
+          <w:noProof/>
+          <w:color w:val="000000" w:themeColor="text1"/>
+          <w:sz w:val="24"/>
+          <w:szCs w:val="24"/>
+          <w:lang w:val="pt-BR" w:eastAsia="pt-BR"/>
+        </w:rPr>
+        <w:lastRenderedPageBreak/>
+        <w:drawing>
+          <wp:inline distT="0" distB="0" distL="0" distR="0">
+            <wp:extent cx="4710430" cy="1765300"/>
+            <wp:effectExtent l="19050" t="0" r="0" b="0"/>
+            <wp:docPr id="47" name="Imagem 46"/>
+            <wp:cNvGraphicFramePr>
+              <a:graphicFrameLocks xmlns:a="http://schemas.openxmlformats.org/drawingml/2006/main" noChangeAspect="1"/>
+            </wp:cNvGraphicFramePr>
+            <a:graphic xmlns:a="http://schemas.openxmlformats.org/drawingml/2006/main">
+              <a:graphicData uri="http://schemas.openxmlformats.org/drawingml/2006/picture">
+                <pic:pic xmlns:pic="http://schemas.openxmlformats.org/drawingml/2006/picture">
+                  <pic:nvPicPr>
+                    <pic:cNvPr id="0" name="Picture 46"/>
+                    <pic:cNvPicPr>
+                      <a:picLocks noChangeAspect="1" noChangeArrowheads="1"/>
+                    </pic:cNvPicPr>
+                  </pic:nvPicPr>
+                  <pic:blipFill>
+                    <a:blip r:embed="rId55" cstate="print"/>
+                    <a:srcRect/>
+                    <a:stretch>
+                      <a:fillRect/>
+                    </a:stretch>
+                  </pic:blipFill>
+                  <pic:spPr bwMode="auto">
+                    <a:xfrm>
+                      <a:off x="0" y="0"/>
+                      <a:ext cx="4710430" cy="1765300"/>
+                    </a:xfrm>
+                    <a:prstGeom prst="rect">
+                      <a:avLst/>
+                    </a:prstGeom>
+                    <a:noFill/>
+                    <a:ln w="9525">
+                      <a:noFill/>
+                      <a:miter lim="800000"/>
+                      <a:headEnd/>
+                      <a:tailEnd/>
+                    </a:ln>
+                  </pic:spPr>
+                </pic:pic>
+              </a:graphicData>
+            </a:graphic>
+          </wp:inline>
+        </w:drawing>
+      </w:r>
+    </w:p>
+    <w:p>
+      <w:pPr>
+        <w:spacing w:before="100" w:beforeAutospacing="1" w:after="100" w:afterAutospacing="1" w:line="240" w:lineRule="auto"/>
+        <w:ind w:left="820"/>
+        <w:rPr>
+          <w:rFonts w:ascii="Tahoma" w:eastAsia="Times New Roman" w:hAnsi="Tahoma" w:cs="Tahoma"/>
+          <w:color w:val="000000" w:themeColor="text1"/>
+          <w:sz w:val="24"/>
+          <w:szCs w:val="24"/>
+          <w:lang w:val="pt-BR" w:eastAsia="en-GB"/>
+        </w:rPr>
+      </w:pPr>
+      <w:r>
+        <w:rPr>
+          <w:rFonts w:ascii="Tahoma" w:eastAsia="Times New Roman" w:hAnsi="Tahoma" w:cs="Tahoma"/>
+          <w:color w:val="000000" w:themeColor="text1"/>
+          <w:sz w:val="24"/>
+          <w:szCs w:val="24"/>
+          <w:lang w:val="pt-BR" w:eastAsia="en-GB"/>
+        </w:rPr>
+        <w:t xml:space="preserve">Pacote </w:t>
+      </w:r>
+      <w:proofErr w:type="spellStart"/>
+      <w:r>
+        <w:rPr>
+          <w:rFonts w:ascii="Tahoma" w:eastAsia="Times New Roman" w:hAnsi="Tahoma" w:cs="Tahoma"/>
+          <w:color w:val="000000" w:themeColor="text1"/>
+          <w:sz w:val="24"/>
+          <w:szCs w:val="24"/>
+          <w:lang w:val="pt-BR" w:eastAsia="en-GB"/>
+        </w:rPr>
+        <w:t>Usuario</w:t>
+      </w:r>
+      <w:proofErr w:type="spellEnd"/>
+      <w:r>
+        <w:rPr>
+          <w:rFonts w:ascii="Tahoma" w:eastAsia="Times New Roman" w:hAnsi="Tahoma" w:cs="Tahoma"/>
+          <w:color w:val="000000" w:themeColor="text1"/>
+          <w:sz w:val="24"/>
+          <w:szCs w:val="24"/>
+          <w:lang w:val="pt-BR" w:eastAsia="en-GB"/>
+        </w:rPr>
+        <w:t xml:space="preserve"> Classe Pessoa</w:t>
+      </w:r>
+    </w:p>
+    <w:p>
+      <w:pPr>
+        <w:spacing w:before="100" w:beforeAutospacing="1" w:after="100" w:afterAutospacing="1" w:line="240" w:lineRule="auto"/>
+        <w:ind w:left="820"/>
+        <w:rPr>
+          <w:rFonts w:ascii="Tahoma" w:eastAsia="Times New Roman" w:hAnsi="Tahoma" w:cs="Tahoma"/>
+          <w:color w:val="000000" w:themeColor="text1"/>
+          <w:sz w:val="24"/>
+          <w:szCs w:val="24"/>
+          <w:lang w:val="pt-BR" w:eastAsia="en-GB"/>
+        </w:rPr>
+      </w:pPr>
+      <w:r>
+        <w:rPr>
+          <w:rFonts w:ascii="Tahoma" w:eastAsia="Times New Roman" w:hAnsi="Tahoma" w:cs="Tahoma"/>
+          <w:noProof/>
+          <w:color w:val="000000" w:themeColor="text1"/>
+          <w:sz w:val="24"/>
+          <w:szCs w:val="24"/>
+          <w:lang w:val="pt-BR" w:eastAsia="pt-BR"/>
+        </w:rPr>
+        <w:drawing>
+          <wp:inline distT="0" distB="0" distL="0" distR="0">
+            <wp:extent cx="5092700" cy="1499235"/>
+            <wp:effectExtent l="19050" t="0" r="0" b="0"/>
+            <wp:docPr id="49" name="Imagem 49"/>
+            <wp:cNvGraphicFramePr>
+              <a:graphicFrameLocks xmlns:a="http://schemas.openxmlformats.org/drawingml/2006/main" noChangeAspect="1"/>
+            </wp:cNvGraphicFramePr>
+            <a:graphic xmlns:a="http://schemas.openxmlformats.org/drawingml/2006/main">
+              <a:graphicData uri="http://schemas.openxmlformats.org/drawingml/2006/picture">
+                <pic:pic xmlns:pic="http://schemas.openxmlformats.org/drawingml/2006/picture">
+                  <pic:nvPicPr>
+                    <pic:cNvPr id="0" name="Picture 49"/>
+                    <pic:cNvPicPr>
+                      <a:picLocks noChangeAspect="1" noChangeArrowheads="1"/>
+                    </pic:cNvPicPr>
+                  </pic:nvPicPr>
+                  <pic:blipFill>
+                    <a:blip r:embed="rId56" cstate="print"/>
+                    <a:srcRect/>
+                    <a:stretch>
+                      <a:fillRect/>
+                    </a:stretch>
+                  </pic:blipFill>
+                  <pic:spPr bwMode="auto">
+                    <a:xfrm>
+                      <a:off x="0" y="0"/>
+                      <a:ext cx="5092700" cy="1499235"/>
+                    </a:xfrm>
+                    <a:prstGeom prst="rect">
+                      <a:avLst/>
+                    </a:prstGeom>
+                    <a:noFill/>
+                    <a:ln w="9525">
+                      <a:noFill/>
+                      <a:miter lim="800000"/>
+                      <a:headEnd/>
+                      <a:tailEnd/>
+                    </a:ln>
+                  </pic:spPr>
+                </pic:pic>
+              </a:graphicData>
+            </a:graphic>
+          </wp:inline>
+        </w:drawing>
+      </w:r>
+    </w:p>
+    <w:p>
+      <w:pPr>
+        <w:spacing w:before="100" w:beforeAutospacing="1" w:after="100" w:afterAutospacing="1" w:line="240" w:lineRule="auto"/>
+        <w:ind w:left="820"/>
+        <w:rPr>
+          <w:rFonts w:ascii="Tahoma" w:eastAsia="Times New Roman" w:hAnsi="Tahoma" w:cs="Tahoma"/>
+          <w:color w:val="000000" w:themeColor="text1"/>
+          <w:sz w:val="24"/>
+          <w:szCs w:val="24"/>
+          <w:lang w:val="pt-BR" w:eastAsia="en-GB"/>
+        </w:rPr>
+      </w:pPr>
+      <w:r>
+        <w:rPr>
+          <w:rFonts w:ascii="Tahoma" w:eastAsia="Times New Roman" w:hAnsi="Tahoma" w:cs="Tahoma"/>
+          <w:color w:val="000000" w:themeColor="text1"/>
+          <w:sz w:val="24"/>
+          <w:szCs w:val="24"/>
+          <w:lang w:val="pt-BR" w:eastAsia="en-GB"/>
+        </w:rPr>
+        <w:t xml:space="preserve">Pacote </w:t>
+      </w:r>
+      <w:proofErr w:type="spellStart"/>
+      <w:r>
+        <w:rPr>
+          <w:rFonts w:ascii="Tahoma" w:eastAsia="Times New Roman" w:hAnsi="Tahoma" w:cs="Tahoma"/>
+          <w:color w:val="000000" w:themeColor="text1"/>
+          <w:sz w:val="24"/>
+          <w:szCs w:val="24"/>
+          <w:lang w:val="pt-BR" w:eastAsia="en-GB"/>
+        </w:rPr>
+        <w:t>Usuario</w:t>
+      </w:r>
+      <w:proofErr w:type="spellEnd"/>
+      <w:r>
+        <w:rPr>
+          <w:rFonts w:ascii="Tahoma" w:eastAsia="Times New Roman" w:hAnsi="Tahoma" w:cs="Tahoma"/>
+          <w:color w:val="000000" w:themeColor="text1"/>
+          <w:sz w:val="24"/>
+          <w:szCs w:val="24"/>
+          <w:lang w:val="pt-BR" w:eastAsia="en-GB"/>
+        </w:rPr>
+        <w:t xml:space="preserve"> Classe </w:t>
+      </w:r>
+      <w:proofErr w:type="spellStart"/>
+      <w:r>
+        <w:rPr>
+          <w:rFonts w:ascii="Tahoma" w:eastAsia="Times New Roman" w:hAnsi="Tahoma" w:cs="Tahoma"/>
+          <w:color w:val="000000" w:themeColor="text1"/>
+          <w:sz w:val="24"/>
+          <w:szCs w:val="24"/>
+          <w:lang w:val="pt-BR" w:eastAsia="en-GB"/>
+        </w:rPr>
+        <w:t>Usuario</w:t>
+      </w:r>
+      <w:proofErr w:type="spellEnd"/>
+    </w:p>
+    <w:p>
+      <w:pPr>
+        <w:spacing w:before="100" w:beforeAutospacing="1" w:after="100" w:afterAutospacing="1" w:line="240" w:lineRule="auto"/>
+        <w:ind w:left="820"/>
+        <w:rPr>
+          <w:rFonts w:ascii="Tahoma" w:eastAsia="Times New Roman" w:hAnsi="Tahoma" w:cs="Tahoma"/>
+          <w:color w:val="000000" w:themeColor="text1"/>
+          <w:sz w:val="24"/>
+          <w:szCs w:val="24"/>
+          <w:lang w:val="pt-BR" w:eastAsia="en-GB"/>
+        </w:rPr>
+      </w:pPr>
+      <w:r>
+        <w:rPr>
+          <w:rFonts w:ascii="Tahoma" w:eastAsia="Times New Roman" w:hAnsi="Tahoma" w:cs="Tahoma"/>
+          <w:noProof/>
+          <w:color w:val="000000" w:themeColor="text1"/>
+          <w:sz w:val="24"/>
+          <w:szCs w:val="24"/>
+          <w:lang w:val="pt-BR" w:eastAsia="pt-BR"/>
+        </w:rPr>
+        <w:drawing>
+          <wp:inline distT="0" distB="0" distL="0" distR="0">
+            <wp:extent cx="5400040" cy="1124638"/>
+            <wp:effectExtent l="19050" t="0" r="0" b="0"/>
+            <wp:docPr id="52" name="Imagem 52"/>
+            <wp:cNvGraphicFramePr>
+              <a:graphicFrameLocks xmlns:a="http://schemas.openxmlformats.org/drawingml/2006/main" noChangeAspect="1"/>
+            </wp:cNvGraphicFramePr>
+            <a:graphic xmlns:a="http://schemas.openxmlformats.org/drawingml/2006/main">
+              <a:graphicData uri="http://schemas.openxmlformats.org/drawingml/2006/picture">
+                <pic:pic xmlns:pic="http://schemas.openxmlformats.org/drawingml/2006/picture">
+                  <pic:nvPicPr>
+                    <pic:cNvPr id="0" name="Picture 52"/>
+                    <pic:cNvPicPr>
+                      <a:picLocks noChangeAspect="1" noChangeArrowheads="1"/>
+                    </pic:cNvPicPr>
+                  </pic:nvPicPr>
+                  <pic:blipFill>
+                    <a:blip r:embed="rId57" cstate="print"/>
+                    <a:srcRect/>
+                    <a:stretch>
+                      <a:fillRect/>
+                    </a:stretch>
+                  </pic:blipFill>
+                  <pic:spPr bwMode="auto">
+                    <a:xfrm>
+                      <a:off x="0" y="0"/>
+                      <a:ext cx="5400040" cy="1124638"/>
+                    </a:xfrm>
+                    <a:prstGeom prst="rect">
+                      <a:avLst/>
+                    </a:prstGeom>
+                    <a:noFill/>
+                    <a:ln w="9525">
+                      <a:noFill/>
+                      <a:miter lim="800000"/>
+                      <a:headEnd/>
+                      <a:tailEnd/>
+                    </a:ln>
+                  </pic:spPr>
+                </pic:pic>
+              </a:graphicData>
+            </a:graphic>
+          </wp:inline>
+        </w:drawing>
+      </w:r>
+    </w:p>
+    <w:p>
+      <w:pPr>
+        <w:rPr>
+          <w:rFonts w:ascii="Tahoma" w:eastAsia="Times New Roman" w:hAnsi="Tahoma" w:cs="Tahoma"/>
+          <w:color w:val="000000" w:themeColor="text1"/>
+          <w:sz w:val="24"/>
+          <w:szCs w:val="24"/>
+          <w:lang w:val="pt-BR" w:eastAsia="en-GB"/>
+        </w:rPr>
+      </w:pPr>
+      <w:r>
+        <w:rPr>
+          <w:rFonts w:ascii="Tahoma" w:eastAsia="Times New Roman" w:hAnsi="Tahoma" w:cs="Tahoma"/>
+          <w:color w:val="000000" w:themeColor="text1"/>
+          <w:sz w:val="24"/>
+          <w:szCs w:val="24"/>
+          <w:lang w:val="pt-BR" w:eastAsia="en-GB"/>
+        </w:rPr>
+        <w:br w:type="page"/>
+      </w:r>
+    </w:p>
+    <w:p>
+      <w:pPr>
+        <w:spacing w:before="100" w:beforeAutospacing="1" w:after="100" w:afterAutospacing="1" w:line="240" w:lineRule="auto"/>
+        <w:ind w:left="820"/>
         <w:rPr>
           <w:rFonts w:ascii="Tahoma" w:eastAsia="Times New Roman" w:hAnsi="Tahoma" w:cs="Tahoma"/>
           <w:color w:val="000000" w:themeColor="text1"/>
@@ -8180,7 +10958,6 @@
         </w:rPr>
         <w:t xml:space="preserve"> </w:t>
       </w:r>
-      <w:proofErr w:type="gramStart"/>
       <w:r>
         <w:rPr>
           <w:rFonts w:ascii="Tahoma" w:eastAsia="Times New Roman" w:hAnsi="Tahoma" w:cs="Tahoma"/>
@@ -8190,9 +10967,165 @@
           <w:szCs w:val="24"/>
           <w:lang w:val="pt-BR" w:eastAsia="en-GB"/>
         </w:rPr>
-        <w:t>ok</w:t>
-      </w:r>
-      <w:proofErr w:type="gramEnd"/>
+        <w:t>O</w:t>
+      </w:r>
+      <w:r>
+        <w:rPr>
+          <w:rFonts w:ascii="Tahoma" w:eastAsia="Times New Roman" w:hAnsi="Tahoma" w:cs="Tahoma"/>
+          <w:b/>
+          <w:color w:val="000000" w:themeColor="text1"/>
+          <w:sz w:val="24"/>
+          <w:szCs w:val="24"/>
+          <w:lang w:val="pt-BR" w:eastAsia="en-GB"/>
+        </w:rPr>
+        <w:t>k</w:t>
+      </w:r>
+    </w:p>
+    <w:p>
+      <w:pPr>
+        <w:pStyle w:val="PargrafodaLista"/>
+        <w:spacing w:before="100" w:beforeAutospacing="1" w:after="100" w:afterAutospacing="1" w:line="240" w:lineRule="auto"/>
+        <w:rPr>
+          <w:rFonts w:ascii="Tahoma" w:eastAsia="Times New Roman" w:hAnsi="Tahoma" w:cs="Tahoma"/>
+          <w:color w:val="000000" w:themeColor="text1"/>
+          <w:sz w:val="24"/>
+          <w:szCs w:val="24"/>
+          <w:lang w:val="pt-BR" w:eastAsia="en-GB"/>
+        </w:rPr>
+      </w:pPr>
+      <w:r>
+        <w:rPr>
+          <w:rFonts w:ascii="Tahoma" w:eastAsia="Times New Roman" w:hAnsi="Tahoma" w:cs="Tahoma"/>
+          <w:color w:val="000000" w:themeColor="text1"/>
+          <w:sz w:val="24"/>
+          <w:szCs w:val="24"/>
+          <w:lang w:val="pt-BR" w:eastAsia="en-GB"/>
+        </w:rPr>
+        <w:t xml:space="preserve">Pacote </w:t>
+      </w:r>
+      <w:proofErr w:type="spellStart"/>
+      <w:r>
+        <w:rPr>
+          <w:rFonts w:ascii="Tahoma" w:eastAsia="Times New Roman" w:hAnsi="Tahoma" w:cs="Tahoma"/>
+          <w:color w:val="000000" w:themeColor="text1"/>
+          <w:sz w:val="24"/>
+          <w:szCs w:val="24"/>
+          <w:lang w:val="pt-BR" w:eastAsia="en-GB"/>
+        </w:rPr>
+        <w:t>Servico</w:t>
+      </w:r>
+      <w:proofErr w:type="spellEnd"/>
+      <w:r>
+        <w:rPr>
+          <w:rFonts w:ascii="Tahoma" w:eastAsia="Times New Roman" w:hAnsi="Tahoma" w:cs="Tahoma"/>
+          <w:color w:val="000000" w:themeColor="text1"/>
+          <w:sz w:val="24"/>
+          <w:szCs w:val="24"/>
+          <w:lang w:val="pt-BR" w:eastAsia="en-GB"/>
+        </w:rPr>
+        <w:t xml:space="preserve"> Classe </w:t>
+      </w:r>
+      <w:proofErr w:type="spellStart"/>
+      <w:r>
+        <w:rPr>
+          <w:rFonts w:ascii="Tahoma" w:eastAsia="Times New Roman" w:hAnsi="Tahoma" w:cs="Tahoma"/>
+          <w:color w:val="000000" w:themeColor="text1"/>
+          <w:sz w:val="24"/>
+          <w:szCs w:val="24"/>
+          <w:lang w:val="pt-BR" w:eastAsia="en-GB"/>
+        </w:rPr>
+        <w:t>Youtube</w:t>
+      </w:r>
+      <w:proofErr w:type="spellEnd"/>
+    </w:p>
+    <w:p>
+      <w:pPr>
+        <w:spacing w:before="100" w:beforeAutospacing="1" w:after="100" w:afterAutospacing="1" w:line="240" w:lineRule="auto"/>
+        <w:ind w:left="820"/>
+        <w:rPr>
+          <w:rFonts w:ascii="Tahoma" w:eastAsia="Times New Roman" w:hAnsi="Tahoma" w:cs="Tahoma"/>
+          <w:color w:val="000000" w:themeColor="text1"/>
+          <w:sz w:val="24"/>
+          <w:szCs w:val="24"/>
+          <w:lang w:val="pt-BR" w:eastAsia="en-GB"/>
+        </w:rPr>
+      </w:pPr>
+      <w:r>
+        <w:rPr>
+          <w:rFonts w:ascii="Tahoma" w:eastAsia="Times New Roman" w:hAnsi="Tahoma" w:cs="Tahoma"/>
+          <w:noProof/>
+          <w:color w:val="000000" w:themeColor="text1"/>
+          <w:sz w:val="24"/>
+          <w:szCs w:val="24"/>
+          <w:lang w:val="pt-BR" w:eastAsia="pt-BR"/>
+        </w:rPr>
+        <w:drawing>
+          <wp:inline distT="0" distB="0" distL="0" distR="0">
+            <wp:extent cx="4529455" cy="2998470"/>
+            <wp:effectExtent l="19050" t="0" r="4445" b="0"/>
+            <wp:docPr id="55" name="Imagem 55"/>
+            <wp:cNvGraphicFramePr>
+              <a:graphicFrameLocks xmlns:a="http://schemas.openxmlformats.org/drawingml/2006/main" noChangeAspect="1"/>
+            </wp:cNvGraphicFramePr>
+            <a:graphic xmlns:a="http://schemas.openxmlformats.org/drawingml/2006/main">
+              <a:graphicData uri="http://schemas.openxmlformats.org/drawingml/2006/picture">
+                <pic:pic xmlns:pic="http://schemas.openxmlformats.org/drawingml/2006/picture">
+                  <pic:nvPicPr>
+                    <pic:cNvPr id="0" name="Picture 55"/>
+                    <pic:cNvPicPr>
+                      <a:picLocks noChangeAspect="1" noChangeArrowheads="1"/>
+                    </pic:cNvPicPr>
+                  </pic:nvPicPr>
+                  <pic:blipFill>
+                    <a:blip r:embed="rId58" cstate="print"/>
+                    <a:srcRect/>
+                    <a:stretch>
+                      <a:fillRect/>
+                    </a:stretch>
+                  </pic:blipFill>
+                  <pic:spPr bwMode="auto">
+                    <a:xfrm>
+                      <a:off x="0" y="0"/>
+                      <a:ext cx="4529455" cy="2998470"/>
+                    </a:xfrm>
+                    <a:prstGeom prst="rect">
+                      <a:avLst/>
+                    </a:prstGeom>
+                    <a:noFill/>
+                    <a:ln w="9525">
+                      <a:noFill/>
+                      <a:miter lim="800000"/>
+                      <a:headEnd/>
+                      <a:tailEnd/>
+                    </a:ln>
+                  </pic:spPr>
+                </pic:pic>
+              </a:graphicData>
+            </a:graphic>
+          </wp:inline>
+        </w:drawing>
+      </w:r>
+    </w:p>
+    <w:p>
+      <w:pPr>
+        <w:rPr>
+          <w:rFonts w:ascii="Tahoma" w:eastAsia="Times New Roman" w:hAnsi="Tahoma" w:cs="Tahoma"/>
+          <w:color w:val="000000" w:themeColor="text1"/>
+          <w:sz w:val="24"/>
+          <w:szCs w:val="24"/>
+          <w:lang w:val="pt-BR" w:eastAsia="en-GB"/>
+        </w:rPr>
+      </w:pPr>
+      <w:r>
+        <w:rPr>
+          <w:rFonts w:ascii="Tahoma" w:eastAsia="Times New Roman" w:hAnsi="Tahoma" w:cs="Tahoma"/>
+          <w:color w:val="000000" w:themeColor="text1"/>
+          <w:sz w:val="24"/>
+          <w:szCs w:val="24"/>
+          <w:lang w:val="pt-BR" w:eastAsia="en-GB"/>
+        </w:rPr>
+        <w:br w:type="page"/>
+      </w:r>
     </w:p>
     <w:p>
       <w:pPr>
@@ -8369,6 +11302,132 @@
     </w:p>
     <w:p>
       <w:pPr>
+        <w:spacing w:before="100" w:beforeAutospacing="1" w:after="100" w:afterAutospacing="1" w:line="240" w:lineRule="auto"/>
+        <w:ind w:left="820"/>
+        <w:rPr>
+          <w:rFonts w:ascii="Tahoma" w:eastAsia="Times New Roman" w:hAnsi="Tahoma" w:cs="Tahoma"/>
+          <w:color w:val="000000" w:themeColor="text1"/>
+          <w:sz w:val="24"/>
+          <w:szCs w:val="24"/>
+          <w:lang w:val="pt-BR" w:eastAsia="en-GB"/>
+        </w:rPr>
+      </w:pPr>
+    </w:p>
+    <w:p>
+      <w:pPr>
+        <w:spacing w:before="100" w:beforeAutospacing="1" w:after="100" w:afterAutospacing="1" w:line="240" w:lineRule="auto"/>
+        <w:ind w:left="820"/>
+        <w:rPr>
+          <w:rFonts w:ascii="Tahoma" w:eastAsia="Times New Roman" w:hAnsi="Tahoma" w:cs="Tahoma"/>
+          <w:color w:val="000000" w:themeColor="text1"/>
+          <w:sz w:val="24"/>
+          <w:szCs w:val="24"/>
+          <w:lang w:val="pt-BR" w:eastAsia="en-GB"/>
+        </w:rPr>
+      </w:pPr>
+      <w:r>
+        <w:rPr>
+          <w:rFonts w:ascii="Tahoma" w:eastAsia="Times New Roman" w:hAnsi="Tahoma" w:cs="Tahoma"/>
+          <w:color w:val="000000" w:themeColor="text1"/>
+          <w:sz w:val="24"/>
+          <w:szCs w:val="24"/>
+          <w:lang w:val="pt-BR" w:eastAsia="en-GB"/>
+        </w:rPr>
+        <w:t xml:space="preserve">No </w:t>
+      </w:r>
+      <w:proofErr w:type="spellStart"/>
+      <w:r>
+        <w:rPr>
+          <w:rFonts w:ascii="Tahoma" w:eastAsia="Times New Roman" w:hAnsi="Tahoma" w:cs="Tahoma"/>
+          <w:color w:val="000000" w:themeColor="text1"/>
+          <w:sz w:val="24"/>
+          <w:szCs w:val="24"/>
+          <w:lang w:val="pt-BR" w:eastAsia="en-GB"/>
+        </w:rPr>
+        <w:t>main</w:t>
+      </w:r>
+      <w:proofErr w:type="spellEnd"/>
+    </w:p>
+    <w:p>
+      <w:pPr>
+        <w:spacing w:before="100" w:beforeAutospacing="1" w:after="100" w:afterAutospacing="1" w:line="240" w:lineRule="auto"/>
+        <w:ind w:left="820"/>
+        <w:rPr>
+          <w:rFonts w:ascii="Tahoma" w:eastAsia="Times New Roman" w:hAnsi="Tahoma" w:cs="Tahoma"/>
+          <w:color w:val="000000" w:themeColor="text1"/>
+          <w:sz w:val="24"/>
+          <w:szCs w:val="24"/>
+          <w:lang w:val="pt-BR" w:eastAsia="en-GB"/>
+        </w:rPr>
+      </w:pPr>
+      <w:r>
+        <w:rPr>
+          <w:rFonts w:ascii="Tahoma" w:eastAsia="Times New Roman" w:hAnsi="Tahoma" w:cs="Tahoma"/>
+          <w:color w:val="000000" w:themeColor="text1"/>
+          <w:sz w:val="24"/>
+          <w:szCs w:val="24"/>
+          <w:lang w:val="pt-BR" w:eastAsia="en-GB"/>
+        </w:rPr>
+        <w:t xml:space="preserve">Ex: </w:t>
+      </w:r>
+      <w:r>
+        <w:rPr>
+          <w:rFonts w:ascii="Tahoma" w:eastAsia="Times New Roman" w:hAnsi="Tahoma" w:cs="Tahoma"/>
+          <w:noProof/>
+          <w:color w:val="000000" w:themeColor="text1"/>
+          <w:sz w:val="24"/>
+          <w:szCs w:val="24"/>
+          <w:lang w:val="pt-BR" w:eastAsia="pt-BR"/>
+        </w:rPr>
+        <w:drawing>
+          <wp:inline distT="0" distB="0" distL="0" distR="0">
+            <wp:extent cx="5400040" cy="2490919"/>
+            <wp:effectExtent l="19050" t="0" r="0" b="0"/>
+            <wp:docPr id="53" name="Imagem 64"/>
+            <wp:cNvGraphicFramePr>
+              <a:graphicFrameLocks xmlns:a="http://schemas.openxmlformats.org/drawingml/2006/main" noChangeAspect="1"/>
+            </wp:cNvGraphicFramePr>
+            <a:graphic xmlns:a="http://schemas.openxmlformats.org/drawingml/2006/main">
+              <a:graphicData uri="http://schemas.openxmlformats.org/drawingml/2006/picture">
+                <pic:pic xmlns:pic="http://schemas.openxmlformats.org/drawingml/2006/picture">
+                  <pic:nvPicPr>
+                    <pic:cNvPr id="0" name="Picture 64"/>
+                    <pic:cNvPicPr>
+                      <a:picLocks noChangeAspect="1" noChangeArrowheads="1"/>
+                    </pic:cNvPicPr>
+                  </pic:nvPicPr>
+                  <pic:blipFill>
+                    <a:blip r:embed="rId59" cstate="print"/>
+                    <a:srcRect/>
+                    <a:stretch>
+                      <a:fillRect/>
+                    </a:stretch>
+                  </pic:blipFill>
+                  <pic:spPr bwMode="auto">
+                    <a:xfrm>
+                      <a:off x="0" y="0"/>
+                      <a:ext cx="5400040" cy="2490919"/>
+                    </a:xfrm>
+                    <a:prstGeom prst="rect">
+                      <a:avLst/>
+                    </a:prstGeom>
+                    <a:noFill/>
+                    <a:ln w="9525">
+                      <a:noFill/>
+                      <a:miter lim="800000"/>
+                      <a:headEnd/>
+                      <a:tailEnd/>
+                    </a:ln>
+                  </pic:spPr>
+                </pic:pic>
+              </a:graphicData>
+            </a:graphic>
+          </wp:inline>
+        </w:drawing>
+      </w:r>
+    </w:p>
+    <w:p>
+      <w:pPr>
         <w:spacing w:after="0" w:line="240" w:lineRule="auto"/>
         <w:rPr>
           <w:rFonts w:ascii="&amp;apos" w:eastAsia="Times New Roman" w:hAnsi="&amp;apos" w:cs="Times New Roman"/>
@@ -8390,7 +11449,6 @@
           <w:noProof/>
           <w:lang w:val="pt-BR" w:eastAsia="pt-BR"/>
         </w:rPr>
-        <w:lastRenderedPageBreak/>
         <w:drawing>
           <wp:inline distT="0" distB="0" distL="0" distR="0">
             <wp:extent cx="5400040" cy="2127288"/>
@@ -8409,10 +11467,10 @@
                     </pic:cNvPicPr>
                   </pic:nvPicPr>
                   <pic:blipFill>
-                    <a:blip r:embed="rId38" cstate="print">
+                    <a:blip r:embed="rId60" cstate="print">
                       <a:extLst>
                         <a:ext uri="{28A0092B-C50C-407E-A947-70E740481C1C}">
-                          <a14:useLocalDpi xmlns="" xmlns:wpc="http://schemas.microsoft.com/office/word/2010/wordprocessingCanvas" xmlns:mc="http://schemas.openxmlformats.org/markup-compatibility/2006" xmlns:o="urn:schemas-microsoft-com:office:office" xmlns:v="urn:schemas-microsoft-com:vml" xmlns:wp14="http://schemas.microsoft.com/office/word/2010/wordprocessingDrawing" xmlns:w10="urn:schemas-microsoft-com:office:word" xmlns:w="http://schemas.openxmlformats.org/wordprocessingml/2006/main" xmlns:w14="http://schemas.microsoft.com/office/word/2010/wordml" xmlns:w15="http://schemas.microsoft.com/office/word/2012/wordml" xmlns:wpg="http://schemas.microsoft.com/office/word/2010/wordprocessingGroup" xmlns:wpi="http://schemas.microsoft.com/office/word/2010/wordprocessingInk" xmlns:wps="http://schemas.microsoft.com/office/word/2010/wordprocessingShape" xmlns:a14="http://schemas.microsoft.com/office/drawing/2010/main" val="0"/>
+                          <a14:useLocalDpi xmlns:a14="http://schemas.microsoft.com/office/drawing/2010/main" xmlns:wps="http://schemas.microsoft.com/office/word/2010/wordprocessingShape" xmlns:wpi="http://schemas.microsoft.com/office/word/2010/wordprocessingInk" xmlns:wpg="http://schemas.microsoft.com/office/word/2010/wordprocessingGroup" xmlns:w15="http://schemas.microsoft.com/office/word/2012/wordml" xmlns:w14="http://schemas.microsoft.com/office/word/2010/wordml" xmlns:w="http://schemas.openxmlformats.org/wordprocessingml/2006/main" xmlns:w10="urn:schemas-microsoft-com:office:word" xmlns:wp14="http://schemas.microsoft.com/office/word/2010/wordprocessingDrawing" xmlns:v="urn:schemas-microsoft-com:vml" xmlns:o="urn:schemas-microsoft-com:office:office" xmlns:mc="http://schemas.openxmlformats.org/markup-compatibility/2006" xmlns:wpc="http://schemas.microsoft.com/office/word/2010/wordprocessingCanvas" xmlns="" val="0"/>
                         </a:ext>
                       </a:extLst>
                     </a:blip>
@@ -9353,7 +12411,7 @@
   <w:style w:type="paragraph" w:default="1" w:styleId="Normal">
     <w:name w:val="Normal"/>
     <w:qFormat/>
-    <w:rsid w:val="00191010"/>
+    <w:rsid w:val="00D04319"/>
   </w:style>
   <w:style w:type="character" w:default="1" w:styleId="Fontepargpadro">
     <w:name w:val="Default Paragraph Font"/>
@@ -9710,7 +12768,7 @@
   <a:extraClrSchemeLst/>
   <a:extLst>
     <a:ext uri="{05A4C25C-085E-4340-85A3-A5531E510DB2}">
-      <thm15:themeFamily xmlns="" xmlns:thm15="http://schemas.microsoft.com/office/thememl/2012/main" name="Office Theme" id="{62F939B6-93AF-4DB8-9C6B-D6C7DFDC589F}" vid="{4A3C46E8-61CC-4603-A589-7422A47A8E4A}"/>
+      <thm15:themeFamily xmlns:thm15="http://schemas.microsoft.com/office/thememl/2012/main" xmlns="" name="Office Theme" id="{62F939B6-93AF-4DB8-9C6B-D6C7DFDC589F}" vid="{4A3C46E8-61CC-4603-A589-7422A47A8E4A}"/>
     </a:ext>
   </a:extLst>
 </a:theme>

</xml_diff>

<commit_message>
Documento de Requisitos e UML
</commit_message>
<xml_diff>
--- a/Documento de requisitos - Java - Polimorfismo.docx
+++ b/Documento de requisitos - Java - Polimorfismo.docx
@@ -750,9 +750,9 @@
           <w:szCs w:val="24"/>
           <w:lang w:val="pt-BR" w:eastAsia="en-GB"/>
         </w:rPr>
-        <w:t xml:space="preserve">Diagrama UML completo (obrigatório salvar também o </w:t>
-      </w:r>
-      <w:proofErr w:type="spellStart"/>
+        <w:t xml:space="preserve">Diagrama UML completo </w:t>
+      </w:r>
+      <w:proofErr w:type="gramStart"/>
       <w:r>
         <w:rPr>
           <w:rFonts w:ascii="Tahoma" w:eastAsia="Times New Roman" w:hAnsi="Tahoma" w:cs="Tahoma"/>
@@ -761,6 +761,17 @@
           <w:szCs w:val="24"/>
           <w:lang w:val="pt-BR" w:eastAsia="en-GB"/>
         </w:rPr>
+        <w:t xml:space="preserve">(obrigatório salvar também o </w:t>
+      </w:r>
+      <w:proofErr w:type="spellStart"/>
+      <w:r>
+        <w:rPr>
+          <w:rFonts w:ascii="Tahoma" w:eastAsia="Times New Roman" w:hAnsi="Tahoma" w:cs="Tahoma"/>
+          <w:color w:val="1C3387"/>
+          <w:sz w:val="24"/>
+          <w:szCs w:val="24"/>
+          <w:lang w:val="pt-BR" w:eastAsia="en-GB"/>
+        </w:rPr>
         <w:t>png</w:t>
       </w:r>
       <w:proofErr w:type="spellEnd"/>
@@ -772,10 +783,9 @@
           <w:szCs w:val="24"/>
           <w:lang w:val="pt-BR" w:eastAsia="en-GB"/>
         </w:rPr>
-        <w:t xml:space="preserve"> do diagrama no </w:t>
-      </w:r>
-      <w:proofErr w:type="spellStart"/>
-      <w:proofErr w:type="gramStart"/>
+        <w:t xml:space="preserve"> do diagrama no</w:t>
+      </w:r>
+      <w:proofErr w:type="gramEnd"/>
       <w:r>
         <w:rPr>
           <w:rFonts w:ascii="Tahoma" w:eastAsia="Times New Roman" w:hAnsi="Tahoma" w:cs="Tahoma"/>
@@ -784,10 +794,20 @@
           <w:szCs w:val="24"/>
           <w:lang w:val="pt-BR" w:eastAsia="en-GB"/>
         </w:rPr>
+        <w:t xml:space="preserve"> </w:t>
+      </w:r>
+      <w:proofErr w:type="spellStart"/>
+      <w:r>
+        <w:rPr>
+          <w:rFonts w:ascii="Tahoma" w:eastAsia="Times New Roman" w:hAnsi="Tahoma" w:cs="Tahoma"/>
+          <w:color w:val="1C3387"/>
+          <w:sz w:val="24"/>
+          <w:szCs w:val="24"/>
+          <w:lang w:val="pt-BR" w:eastAsia="en-GB"/>
+        </w:rPr>
         <w:t>gitHub</w:t>
       </w:r>
       <w:proofErr w:type="spellEnd"/>
-      <w:proofErr w:type="gramEnd"/>
       <w:r>
         <w:rPr>
           <w:rFonts w:ascii="Tahoma" w:eastAsia="Times New Roman" w:hAnsi="Tahoma" w:cs="Tahoma"/>
@@ -1008,6 +1028,7 @@
           <w:color w:val="000000" w:themeColor="text1"/>
           <w:sz w:val="24"/>
           <w:szCs w:val="24"/>
+          <w:u w:val="single"/>
           <w:lang w:val="pt-BR" w:eastAsia="en-GB"/>
         </w:rPr>
       </w:pPr>
@@ -1100,7 +1121,51 @@
           <w:szCs w:val="24"/>
           <w:lang w:val="pt-BR" w:eastAsia="en-GB"/>
         </w:rPr>
-        <w:t xml:space="preserve"> e </w:t>
+        <w:t>,</w:t>
+      </w:r>
+      <w:r>
+        <w:rPr>
+          <w:rFonts w:ascii="Tahoma" w:eastAsia="Times New Roman" w:hAnsi="Tahoma" w:cs="Tahoma"/>
+          <w:color w:val="000000" w:themeColor="text1"/>
+          <w:sz w:val="24"/>
+          <w:szCs w:val="24"/>
+          <w:lang w:val="pt-BR" w:eastAsia="en-GB"/>
+        </w:rPr>
+        <w:t xml:space="preserve"> </w:t>
+      </w:r>
+      <w:proofErr w:type="spellStart"/>
+      <w:proofErr w:type="gramStart"/>
+      <w:r>
+        <w:rPr>
+          <w:rFonts w:ascii="Tahoma" w:eastAsia="Times New Roman" w:hAnsi="Tahoma" w:cs="Tahoma"/>
+          <w:color w:val="000000" w:themeColor="text1"/>
+          <w:sz w:val="24"/>
+          <w:szCs w:val="24"/>
+          <w:lang w:val="pt-BR" w:eastAsia="en-GB"/>
+        </w:rPr>
+        <w:t>HBOstream</w:t>
+      </w:r>
+      <w:proofErr w:type="spellEnd"/>
+      <w:proofErr w:type="gramEnd"/>
+      <w:r>
+        <w:rPr>
+          <w:rFonts w:ascii="Tahoma" w:eastAsia="Times New Roman" w:hAnsi="Tahoma" w:cs="Tahoma"/>
+          <w:color w:val="000000" w:themeColor="text1"/>
+          <w:sz w:val="24"/>
+          <w:szCs w:val="24"/>
+          <w:lang w:val="pt-BR" w:eastAsia="en-GB"/>
+        </w:rPr>
+        <w:t xml:space="preserve"> </w:t>
+      </w:r>
+      <w:r>
+        <w:rPr>
+          <w:rFonts w:ascii="Tahoma" w:eastAsia="Times New Roman" w:hAnsi="Tahoma" w:cs="Tahoma"/>
+          <w:color w:val="000000" w:themeColor="text1"/>
+          <w:sz w:val="24"/>
+          <w:szCs w:val="24"/>
+          <w:lang w:val="pt-BR" w:eastAsia="en-GB"/>
+        </w:rPr>
+        <w:t xml:space="preserve">e </w:t>
       </w:r>
       <w:proofErr w:type="spellStart"/>
       <w:r>
@@ -1122,29 +1187,101 @@
           <w:szCs w:val="24"/>
           <w:lang w:val="pt-BR" w:eastAsia="en-GB"/>
         </w:rPr>
-        <w:t xml:space="preserve"> herdam de serviço que é abstrato e </w:t>
-      </w:r>
-      <w:proofErr w:type="gramStart"/>
-      <w:r>
-        <w:rPr>
-          <w:rFonts w:ascii="Tahoma" w:eastAsia="Times New Roman" w:hAnsi="Tahoma" w:cs="Tahoma"/>
-          <w:color w:val="000000" w:themeColor="text1"/>
-          <w:sz w:val="24"/>
-          <w:szCs w:val="24"/>
-          <w:lang w:val="pt-BR" w:eastAsia="en-GB"/>
-        </w:rPr>
-        <w:t>implementam</w:t>
-      </w:r>
-      <w:proofErr w:type="gramEnd"/>
-      <w:r>
-        <w:rPr>
-          <w:rFonts w:ascii="Tahoma" w:eastAsia="Times New Roman" w:hAnsi="Tahoma" w:cs="Tahoma"/>
-          <w:color w:val="000000" w:themeColor="text1"/>
-          <w:sz w:val="24"/>
-          <w:szCs w:val="24"/>
-          <w:lang w:val="pt-BR" w:eastAsia="en-GB"/>
-        </w:rPr>
-        <w:t xml:space="preserve"> Streaming. </w:t>
+        <w:t xml:space="preserve"> herdam de </w:t>
+      </w:r>
+      <w:proofErr w:type="spellStart"/>
+      <w:r>
+        <w:rPr>
+          <w:rFonts w:ascii="Tahoma" w:eastAsia="Times New Roman" w:hAnsi="Tahoma" w:cs="Tahoma"/>
+          <w:color w:val="000000" w:themeColor="text1"/>
+          <w:sz w:val="24"/>
+          <w:szCs w:val="24"/>
+          <w:lang w:val="pt-BR" w:eastAsia="en-GB"/>
+        </w:rPr>
+        <w:t>S</w:t>
+      </w:r>
+      <w:r>
+        <w:rPr>
+          <w:rFonts w:ascii="Tahoma" w:eastAsia="Times New Roman" w:hAnsi="Tahoma" w:cs="Tahoma"/>
+          <w:color w:val="000000" w:themeColor="text1"/>
+          <w:sz w:val="24"/>
+          <w:szCs w:val="24"/>
+          <w:lang w:val="pt-BR" w:eastAsia="en-GB"/>
+        </w:rPr>
+        <w:t>erviço</w:t>
+      </w:r>
+      <w:r>
+        <w:rPr>
+          <w:rFonts w:ascii="Tahoma" w:eastAsia="Times New Roman" w:hAnsi="Tahoma" w:cs="Tahoma"/>
+          <w:color w:val="000000" w:themeColor="text1"/>
+          <w:sz w:val="24"/>
+          <w:szCs w:val="24"/>
+          <w:lang w:val="pt-BR" w:eastAsia="en-GB"/>
+        </w:rPr>
+        <w:t>Streaming</w:t>
+      </w:r>
+      <w:proofErr w:type="spellEnd"/>
+      <w:r>
+        <w:rPr>
+          <w:rFonts w:ascii="Tahoma" w:eastAsia="Times New Roman" w:hAnsi="Tahoma" w:cs="Tahoma"/>
+          <w:color w:val="000000" w:themeColor="text1"/>
+          <w:sz w:val="24"/>
+          <w:szCs w:val="24"/>
+          <w:lang w:val="pt-BR" w:eastAsia="en-GB"/>
+        </w:rPr>
+        <w:t xml:space="preserve"> que é abstrato</w:t>
+      </w:r>
+      <w:r>
+        <w:rPr>
+          <w:rFonts w:ascii="Tahoma" w:eastAsia="Times New Roman" w:hAnsi="Tahoma" w:cs="Tahoma"/>
+          <w:color w:val="000000" w:themeColor="text1"/>
+          <w:sz w:val="24"/>
+          <w:szCs w:val="24"/>
+          <w:lang w:val="pt-BR" w:eastAsia="en-GB"/>
+        </w:rPr>
+        <w:t xml:space="preserve"> e herda de </w:t>
+      </w:r>
+      <w:proofErr w:type="spellStart"/>
+      <w:r>
+        <w:rPr>
+          <w:rFonts w:ascii="Tahoma" w:eastAsia="Times New Roman" w:hAnsi="Tahoma" w:cs="Tahoma"/>
+          <w:color w:val="000000" w:themeColor="text1"/>
+          <w:sz w:val="24"/>
+          <w:szCs w:val="24"/>
+          <w:lang w:val="pt-BR" w:eastAsia="en-GB"/>
+        </w:rPr>
+        <w:t>Servico</w:t>
+      </w:r>
+      <w:proofErr w:type="spellEnd"/>
+      <w:r>
+        <w:rPr>
+          <w:rFonts w:ascii="Tahoma" w:eastAsia="Times New Roman" w:hAnsi="Tahoma" w:cs="Tahoma"/>
+          <w:color w:val="000000" w:themeColor="text1"/>
+          <w:sz w:val="24"/>
+          <w:szCs w:val="24"/>
+          <w:lang w:val="pt-BR" w:eastAsia="en-GB"/>
+        </w:rPr>
+        <w:t xml:space="preserve"> e implementam </w:t>
+      </w:r>
+      <w:r>
+        <w:rPr>
+          <w:rFonts w:ascii="Tahoma" w:eastAsia="Times New Roman" w:hAnsi="Tahoma" w:cs="Tahoma"/>
+          <w:color w:val="000000" w:themeColor="text1"/>
+          <w:sz w:val="24"/>
+          <w:szCs w:val="24"/>
+          <w:lang w:val="pt-BR" w:eastAsia="en-GB"/>
+        </w:rPr>
+        <w:t>Reprodução</w:t>
+      </w:r>
+      <w:r>
+        <w:rPr>
+          <w:rFonts w:ascii="Tahoma" w:eastAsia="Times New Roman" w:hAnsi="Tahoma" w:cs="Tahoma"/>
+          <w:color w:val="000000" w:themeColor="text1"/>
+          <w:sz w:val="24"/>
+          <w:szCs w:val="24"/>
+          <w:lang w:val="pt-BR" w:eastAsia="en-GB"/>
+        </w:rPr>
+        <w:t xml:space="preserve">. </w:t>
       </w:r>
       <w:proofErr w:type="spellStart"/>
       <w:proofErr w:type="gramStart"/>
@@ -2422,6 +2559,146 @@
     </w:p>
     <w:p>
       <w:pPr>
+        <w:spacing w:before="100" w:beforeAutospacing="1" w:after="100" w:afterAutospacing="1" w:line="240" w:lineRule="auto"/>
+        <w:ind w:left="720"/>
+        <w:rPr>
+          <w:rFonts w:ascii="Tahoma" w:eastAsia="Times New Roman" w:hAnsi="Tahoma" w:cs="Tahoma"/>
+          <w:color w:val="000000" w:themeColor="text1"/>
+          <w:sz w:val="24"/>
+          <w:szCs w:val="24"/>
+          <w:lang w:val="pt-BR" w:eastAsia="en-GB"/>
+        </w:rPr>
+      </w:pPr>
+      <w:r>
+        <w:rPr>
+          <w:rFonts w:ascii="Tahoma" w:eastAsia="Times New Roman" w:hAnsi="Tahoma" w:cs="Tahoma"/>
+          <w:color w:val="000000" w:themeColor="text1"/>
+          <w:sz w:val="24"/>
+          <w:szCs w:val="24"/>
+          <w:lang w:val="pt-BR" w:eastAsia="en-GB"/>
+        </w:rPr>
+        <w:t xml:space="preserve">Pacote </w:t>
+      </w:r>
+      <w:proofErr w:type="spellStart"/>
+      <w:r>
+        <w:rPr>
+          <w:rFonts w:ascii="Tahoma" w:eastAsia="Times New Roman" w:hAnsi="Tahoma" w:cs="Tahoma"/>
+          <w:color w:val="000000" w:themeColor="text1"/>
+          <w:sz w:val="24"/>
+          <w:szCs w:val="24"/>
+          <w:lang w:val="pt-BR" w:eastAsia="en-GB"/>
+        </w:rPr>
+        <w:t>Servico</w:t>
+      </w:r>
+      <w:proofErr w:type="spellEnd"/>
+      <w:r>
+        <w:rPr>
+          <w:rFonts w:ascii="Tahoma" w:eastAsia="Times New Roman" w:hAnsi="Tahoma" w:cs="Tahoma"/>
+          <w:color w:val="000000" w:themeColor="text1"/>
+          <w:sz w:val="24"/>
+          <w:szCs w:val="24"/>
+          <w:lang w:val="pt-BR" w:eastAsia="en-GB"/>
+        </w:rPr>
+        <w:t xml:space="preserve"> Classe </w:t>
+      </w:r>
+      <w:proofErr w:type="spellStart"/>
+      <w:proofErr w:type="gramStart"/>
+      <w:r>
+        <w:rPr>
+          <w:rFonts w:ascii="Tahoma" w:eastAsia="Times New Roman" w:hAnsi="Tahoma" w:cs="Tahoma"/>
+          <w:color w:val="000000" w:themeColor="text1"/>
+          <w:sz w:val="24"/>
+          <w:szCs w:val="24"/>
+          <w:lang w:val="pt-BR" w:eastAsia="en-GB"/>
+        </w:rPr>
+        <w:t>HBOstream</w:t>
+      </w:r>
+      <w:proofErr w:type="spellEnd"/>
+      <w:proofErr w:type="gramEnd"/>
+    </w:p>
+    <w:p>
+      <w:pPr>
+        <w:spacing w:before="100" w:beforeAutospacing="1" w:after="100" w:afterAutospacing="1" w:line="240" w:lineRule="auto"/>
+        <w:ind w:left="720"/>
+        <w:rPr>
+          <w:rFonts w:ascii="Tahoma" w:eastAsia="Times New Roman" w:hAnsi="Tahoma" w:cs="Tahoma"/>
+          <w:color w:val="000000" w:themeColor="text1"/>
+          <w:sz w:val="24"/>
+          <w:szCs w:val="24"/>
+          <w:lang w:val="pt-BR" w:eastAsia="en-GB"/>
+        </w:rPr>
+      </w:pPr>
+      <w:r>
+        <w:rPr>
+          <w:rFonts w:ascii="Tahoma" w:eastAsia="Times New Roman" w:hAnsi="Tahoma" w:cs="Tahoma"/>
+          <w:noProof/>
+          <w:color w:val="000000" w:themeColor="text1"/>
+          <w:sz w:val="24"/>
+          <w:szCs w:val="24"/>
+          <w:lang w:val="pt-BR" w:eastAsia="pt-BR"/>
+        </w:rPr>
+        <w:drawing>
+          <wp:inline distT="0" distB="0" distL="0" distR="0">
+            <wp:extent cx="5400040" cy="252215"/>
+            <wp:effectExtent l="19050" t="0" r="0" b="0"/>
+            <wp:docPr id="48" name="Imagem 1"/>
+            <wp:cNvGraphicFramePr>
+              <a:graphicFrameLocks xmlns:a="http://schemas.openxmlformats.org/drawingml/2006/main" noChangeAspect="1"/>
+            </wp:cNvGraphicFramePr>
+            <a:graphic xmlns:a="http://schemas.openxmlformats.org/drawingml/2006/main">
+              <a:graphicData uri="http://schemas.openxmlformats.org/drawingml/2006/picture">
+                <pic:pic xmlns:pic="http://schemas.openxmlformats.org/drawingml/2006/picture">
+                  <pic:nvPicPr>
+                    <pic:cNvPr id="0" name="Picture 1"/>
+                    <pic:cNvPicPr>
+                      <a:picLocks noChangeAspect="1" noChangeArrowheads="1"/>
+                    </pic:cNvPicPr>
+                  </pic:nvPicPr>
+                  <pic:blipFill>
+                    <a:blip r:embed="rId13" cstate="print"/>
+                    <a:srcRect/>
+                    <a:stretch>
+                      <a:fillRect/>
+                    </a:stretch>
+                  </pic:blipFill>
+                  <pic:spPr bwMode="auto">
+                    <a:xfrm>
+                      <a:off x="0" y="0"/>
+                      <a:ext cx="5400040" cy="252215"/>
+                    </a:xfrm>
+                    <a:prstGeom prst="rect">
+                      <a:avLst/>
+                    </a:prstGeom>
+                    <a:noFill/>
+                    <a:ln w="9525">
+                      <a:noFill/>
+                      <a:miter lim="800000"/>
+                      <a:headEnd/>
+                      <a:tailEnd/>
+                    </a:ln>
+                  </pic:spPr>
+                </pic:pic>
+              </a:graphicData>
+            </a:graphic>
+          </wp:inline>
+        </w:drawing>
+      </w:r>
+    </w:p>
+    <w:p>
+      <w:pPr>
+        <w:spacing w:before="100" w:beforeAutospacing="1" w:after="100" w:afterAutospacing="1" w:line="240" w:lineRule="auto"/>
+        <w:ind w:left="720"/>
+        <w:rPr>
+          <w:rFonts w:ascii="Tahoma" w:eastAsia="Times New Roman" w:hAnsi="Tahoma" w:cs="Tahoma"/>
+          <w:color w:val="000000" w:themeColor="text1"/>
+          <w:sz w:val="24"/>
+          <w:szCs w:val="24"/>
+          <w:lang w:val="pt-BR" w:eastAsia="en-GB"/>
+        </w:rPr>
+      </w:pPr>
+    </w:p>
+    <w:p>
+      <w:pPr>
         <w:numPr>
           <w:ilvl w:val="0"/>
           <w:numId w:val="2"/>
@@ -2509,7 +2786,6 @@
           <w:szCs w:val="24"/>
           <w:lang w:val="pt-BR" w:eastAsia="en-GB"/>
         </w:rPr>
-        <w:lastRenderedPageBreak/>
         <w:t xml:space="preserve">Pacote </w:t>
       </w:r>
       <w:proofErr w:type="spellStart"/>
@@ -2573,7 +2849,7 @@
                     </pic:cNvPicPr>
                   </pic:nvPicPr>
                   <pic:blipFill>
-                    <a:blip r:embed="rId13" cstate="print"/>
+                    <a:blip r:embed="rId14" cstate="print"/>
                     <a:srcRect/>
                     <a:stretch>
                       <a:fillRect/>
@@ -2613,6 +2889,18 @@
           <w:lang w:val="pt-BR" w:eastAsia="en-GB"/>
         </w:rPr>
       </w:pPr>
+    </w:p>
+    <w:p>
+      <w:pPr>
+        <w:pStyle w:val="PargrafodaLista"/>
+        <w:rPr>
+          <w:rFonts w:ascii="Tahoma" w:eastAsia="Times New Roman" w:hAnsi="Tahoma" w:cs="Tahoma"/>
+          <w:color w:val="000000" w:themeColor="text1"/>
+          <w:sz w:val="24"/>
+          <w:szCs w:val="24"/>
+          <w:lang w:val="pt-BR" w:eastAsia="en-GB"/>
+        </w:rPr>
+      </w:pPr>
       <w:r>
         <w:rPr>
           <w:rFonts w:ascii="Tahoma" w:eastAsia="Times New Roman" w:hAnsi="Tahoma" w:cs="Tahoma"/>
@@ -2624,9 +2912,9 @@
         </w:rPr>
         <w:drawing>
           <wp:inline distT="0" distB="0" distL="0" distR="0">
-            <wp:extent cx="5400040" cy="1004341"/>
+            <wp:extent cx="5400040" cy="838299"/>
             <wp:effectExtent l="19050" t="0" r="0" b="0"/>
-            <wp:docPr id="31" name="Imagem 31"/>
+            <wp:docPr id="54" name="Imagem 4"/>
             <wp:cNvGraphicFramePr>
               <a:graphicFrameLocks xmlns:a="http://schemas.openxmlformats.org/drawingml/2006/main" noChangeAspect="1"/>
             </wp:cNvGraphicFramePr>
@@ -2634,13 +2922,13 @@
               <a:graphicData uri="http://schemas.openxmlformats.org/drawingml/2006/picture">
                 <pic:pic xmlns:pic="http://schemas.openxmlformats.org/drawingml/2006/picture">
                   <pic:nvPicPr>
-                    <pic:cNvPr id="0" name="Picture 31"/>
+                    <pic:cNvPr id="0" name="Picture 4"/>
                     <pic:cNvPicPr>
                       <a:picLocks noChangeAspect="1" noChangeArrowheads="1"/>
                     </pic:cNvPicPr>
                   </pic:nvPicPr>
                   <pic:blipFill>
-                    <a:blip r:embed="rId14" cstate="print"/>
+                    <a:blip r:embed="rId15" cstate="print"/>
                     <a:srcRect/>
                     <a:stretch>
                       <a:fillRect/>
@@ -2649,7 +2937,7 @@
                   <pic:spPr bwMode="auto">
                     <a:xfrm>
                       <a:off x="0" y="0"/>
-                      <a:ext cx="5400040" cy="1004341"/>
+                      <a:ext cx="5400040" cy="838299"/>
                     </a:xfrm>
                     <a:prstGeom prst="rect">
                       <a:avLst/>
@@ -2763,7 +3051,7 @@
                     </pic:cNvPicPr>
                   </pic:nvPicPr>
                   <pic:blipFill>
-                    <a:blip r:embed="rId15" cstate="print"/>
+                    <a:blip r:embed="rId16" cstate="print"/>
                     <a:srcRect/>
                     <a:stretch>
                       <a:fillRect/>
@@ -3082,7 +3370,7 @@
                     </pic:cNvPicPr>
                   </pic:nvPicPr>
                   <pic:blipFill>
-                    <a:blip r:embed="rId16" cstate="print"/>
+                    <a:blip r:embed="rId17" cstate="print"/>
                     <a:srcRect/>
                     <a:stretch>
                       <a:fillRect/>
@@ -3126,6 +3414,138 @@
     </w:p>
     <w:p>
       <w:pPr>
+        <w:spacing w:before="100" w:beforeAutospacing="1" w:after="100" w:afterAutospacing="1" w:line="240" w:lineRule="auto"/>
+        <w:ind w:left="820"/>
+        <w:rPr>
+          <w:rFonts w:ascii="Tahoma" w:eastAsia="Times New Roman" w:hAnsi="Tahoma" w:cs="Tahoma"/>
+          <w:color w:val="000000" w:themeColor="text1"/>
+          <w:sz w:val="24"/>
+          <w:szCs w:val="24"/>
+          <w:lang w:val="pt-BR" w:eastAsia="en-GB"/>
+        </w:rPr>
+      </w:pPr>
+      <w:proofErr w:type="spellStart"/>
+      <w:proofErr w:type="gramStart"/>
+      <w:r>
+        <w:rPr>
+          <w:rFonts w:ascii="Tahoma" w:eastAsia="Times New Roman" w:hAnsi="Tahoma" w:cs="Tahoma"/>
+          <w:color w:val="000000" w:themeColor="text1"/>
+          <w:sz w:val="24"/>
+          <w:szCs w:val="24"/>
+          <w:lang w:val="pt-BR" w:eastAsia="en-GB"/>
+        </w:rPr>
+        <w:lastRenderedPageBreak/>
+        <w:t>compareTo</w:t>
+      </w:r>
+      <w:proofErr w:type="spellEnd"/>
+      <w:proofErr w:type="gramEnd"/>
+      <w:r>
+        <w:rPr>
+          <w:rFonts w:ascii="Tahoma" w:eastAsia="Times New Roman" w:hAnsi="Tahoma" w:cs="Tahoma"/>
+          <w:color w:val="000000" w:themeColor="text1"/>
+          <w:sz w:val="24"/>
+          <w:szCs w:val="24"/>
+          <w:lang w:val="pt-BR" w:eastAsia="en-GB"/>
+        </w:rPr>
+        <w:t xml:space="preserve"> Utilizado na ordenação:</w:t>
+      </w:r>
+    </w:p>
+    <w:p>
+      <w:pPr>
+        <w:spacing w:before="100" w:beforeAutospacing="1" w:after="100" w:afterAutospacing="1" w:line="240" w:lineRule="auto"/>
+        <w:ind w:left="820"/>
+        <w:rPr>
+          <w:rFonts w:ascii="Tahoma" w:eastAsia="Times New Roman" w:hAnsi="Tahoma" w:cs="Tahoma"/>
+          <w:color w:val="000000" w:themeColor="text1"/>
+          <w:sz w:val="24"/>
+          <w:szCs w:val="24"/>
+          <w:lang w:val="pt-BR" w:eastAsia="en-GB"/>
+        </w:rPr>
+      </w:pPr>
+      <w:r>
+        <w:rPr>
+          <w:rFonts w:ascii="Tahoma" w:eastAsia="Times New Roman" w:hAnsi="Tahoma" w:cs="Tahoma"/>
+          <w:noProof/>
+          <w:color w:val="000000" w:themeColor="text1"/>
+          <w:sz w:val="24"/>
+          <w:szCs w:val="24"/>
+          <w:lang w:val="pt-BR" w:eastAsia="pt-BR"/>
+        </w:rPr>
+        <w:drawing>
+          <wp:inline distT="0" distB="0" distL="0" distR="0">
+            <wp:extent cx="4083050" cy="1254760"/>
+            <wp:effectExtent l="19050" t="0" r="0" b="0"/>
+            <wp:docPr id="56" name="Imagem 7"/>
+            <wp:cNvGraphicFramePr>
+              <a:graphicFrameLocks xmlns:a="http://schemas.openxmlformats.org/drawingml/2006/main" noChangeAspect="1"/>
+            </wp:cNvGraphicFramePr>
+            <a:graphic xmlns:a="http://schemas.openxmlformats.org/drawingml/2006/main">
+              <a:graphicData uri="http://schemas.openxmlformats.org/drawingml/2006/picture">
+                <pic:pic xmlns:pic="http://schemas.openxmlformats.org/drawingml/2006/picture">
+                  <pic:nvPicPr>
+                    <pic:cNvPr id="0" name="Picture 7"/>
+                    <pic:cNvPicPr>
+                      <a:picLocks noChangeAspect="1" noChangeArrowheads="1"/>
+                    </pic:cNvPicPr>
+                  </pic:nvPicPr>
+                  <pic:blipFill>
+                    <a:blip r:embed="rId18" cstate="print"/>
+                    <a:srcRect/>
+                    <a:stretch>
+                      <a:fillRect/>
+                    </a:stretch>
+                  </pic:blipFill>
+                  <pic:spPr bwMode="auto">
+                    <a:xfrm>
+                      <a:off x="0" y="0"/>
+                      <a:ext cx="4083050" cy="1254760"/>
+                    </a:xfrm>
+                    <a:prstGeom prst="rect">
+                      <a:avLst/>
+                    </a:prstGeom>
+                    <a:noFill/>
+                    <a:ln w="9525">
+                      <a:noFill/>
+                      <a:miter lim="800000"/>
+                      <a:headEnd/>
+                      <a:tailEnd/>
+                    </a:ln>
+                  </pic:spPr>
+                </pic:pic>
+              </a:graphicData>
+            </a:graphic>
+          </wp:inline>
+        </w:drawing>
+      </w:r>
+    </w:p>
+    <w:p>
+      <w:pPr>
+        <w:spacing w:before="100" w:beforeAutospacing="1" w:after="100" w:afterAutospacing="1" w:line="240" w:lineRule="auto"/>
+        <w:ind w:left="820"/>
+        <w:rPr>
+          <w:rFonts w:ascii="Tahoma" w:eastAsia="Times New Roman" w:hAnsi="Tahoma" w:cs="Tahoma"/>
+          <w:color w:val="000000" w:themeColor="text1"/>
+          <w:sz w:val="24"/>
+          <w:szCs w:val="24"/>
+          <w:lang w:val="pt-BR" w:eastAsia="en-GB"/>
+        </w:rPr>
+      </w:pPr>
+    </w:p>
+    <w:p>
+      <w:pPr>
+        <w:spacing w:before="100" w:beforeAutospacing="1" w:after="100" w:afterAutospacing="1" w:line="240" w:lineRule="auto"/>
+        <w:ind w:left="820"/>
+        <w:rPr>
+          <w:rFonts w:ascii="Tahoma" w:eastAsia="Times New Roman" w:hAnsi="Tahoma" w:cs="Tahoma"/>
+          <w:color w:val="000000" w:themeColor="text1"/>
+          <w:sz w:val="24"/>
+          <w:szCs w:val="24"/>
+          <w:lang w:val="pt-BR" w:eastAsia="en-GB"/>
+        </w:rPr>
+      </w:pPr>
+    </w:p>
+    <w:p>
+      <w:pPr>
         <w:numPr>
           <w:ilvl w:val="0"/>
           <w:numId w:val="2"/>
@@ -3293,7 +3713,6 @@
           <w:szCs w:val="24"/>
           <w:lang w:val="pt-BR" w:eastAsia="pt-BR"/>
         </w:rPr>
-        <w:lastRenderedPageBreak/>
         <w:drawing>
           <wp:inline distT="0" distB="0" distL="0" distR="0">
             <wp:extent cx="5284470" cy="2296795"/>
@@ -3312,7 +3731,7 @@
                     </pic:cNvPicPr>
                   </pic:nvPicPr>
                   <pic:blipFill>
-                    <a:blip r:embed="rId17" cstate="print"/>
+                    <a:blip r:embed="rId19" cstate="print"/>
                     <a:srcRect/>
                     <a:stretch>
                       <a:fillRect/>
@@ -3563,7 +3982,7 @@
         </w:rPr>
         <w:t xml:space="preserve">). Em uma pesquisa de 10 segundos: </w:t>
       </w:r>
-      <w:hyperlink r:id="rId18" w:history="1">
+      <w:hyperlink r:id="rId20" w:history="1">
         <w:r>
           <w:rPr>
             <w:rStyle w:val="Hyperlink"/>
@@ -3596,6 +4015,299 @@
         </w:rPr>
         <w:t>ok</w:t>
       </w:r>
+    </w:p>
+    <w:p>
+      <w:pPr>
+        <w:pStyle w:val="PargrafodaLista"/>
+        <w:spacing w:before="100" w:beforeAutospacing="1" w:after="100" w:afterAutospacing="1" w:line="240" w:lineRule="auto"/>
+        <w:rPr>
+          <w:rFonts w:ascii="Tahoma" w:eastAsia="Times New Roman" w:hAnsi="Tahoma" w:cs="Tahoma"/>
+          <w:color w:val="000000" w:themeColor="text1"/>
+          <w:sz w:val="24"/>
+          <w:szCs w:val="24"/>
+          <w:lang w:val="pt-BR" w:eastAsia="en-GB"/>
+        </w:rPr>
+      </w:pPr>
+      <w:r>
+        <w:rPr>
+          <w:rFonts w:ascii="Tahoma" w:eastAsia="Times New Roman" w:hAnsi="Tahoma" w:cs="Tahoma"/>
+          <w:color w:val="000000" w:themeColor="text1"/>
+          <w:sz w:val="24"/>
+          <w:szCs w:val="24"/>
+          <w:lang w:val="pt-BR" w:eastAsia="en-GB"/>
+        </w:rPr>
+        <w:t xml:space="preserve">Fazem Parte da </w:t>
+      </w:r>
+      <w:proofErr w:type="spellStart"/>
+      <w:r>
+        <w:rPr>
+          <w:rFonts w:ascii="Tahoma" w:eastAsia="Times New Roman" w:hAnsi="Tahoma" w:cs="Tahoma"/>
+          <w:color w:val="000000" w:themeColor="text1"/>
+          <w:sz w:val="24"/>
+          <w:szCs w:val="24"/>
+          <w:lang w:val="pt-BR" w:eastAsia="en-GB"/>
+        </w:rPr>
+        <w:t>Hieraquia</w:t>
+      </w:r>
+      <w:proofErr w:type="spellEnd"/>
+      <w:r>
+        <w:rPr>
+          <w:rFonts w:ascii="Tahoma" w:eastAsia="Times New Roman" w:hAnsi="Tahoma" w:cs="Tahoma"/>
+          <w:color w:val="000000" w:themeColor="text1"/>
+          <w:sz w:val="24"/>
+          <w:szCs w:val="24"/>
+          <w:lang w:val="pt-BR" w:eastAsia="en-GB"/>
+        </w:rPr>
+        <w:t xml:space="preserve"> </w:t>
+      </w:r>
+      <w:proofErr w:type="spellStart"/>
+      <w:proofErr w:type="gramStart"/>
+      <w:r>
+        <w:rPr>
+          <w:rFonts w:ascii="Tahoma" w:eastAsia="Times New Roman" w:hAnsi="Tahoma" w:cs="Tahoma"/>
+          <w:color w:val="000000" w:themeColor="text1"/>
+          <w:sz w:val="24"/>
+          <w:szCs w:val="24"/>
+          <w:lang w:val="pt-BR" w:eastAsia="en-GB"/>
+        </w:rPr>
+        <w:t>servico</w:t>
+      </w:r>
+      <w:proofErr w:type="spellEnd"/>
+      <w:r>
+        <w:rPr>
+          <w:rFonts w:ascii="Tahoma" w:eastAsia="Times New Roman" w:hAnsi="Tahoma" w:cs="Tahoma"/>
+          <w:color w:val="000000" w:themeColor="text1"/>
+          <w:sz w:val="24"/>
+          <w:szCs w:val="24"/>
+          <w:lang w:val="pt-BR" w:eastAsia="en-GB"/>
+        </w:rPr>
+        <w:t>(</w:t>
+      </w:r>
+      <w:proofErr w:type="gramEnd"/>
+      <w:r>
+        <w:rPr>
+          <w:rFonts w:ascii="Tahoma" w:eastAsia="Times New Roman" w:hAnsi="Tahoma" w:cs="Tahoma"/>
+          <w:color w:val="000000" w:themeColor="text1"/>
+          <w:sz w:val="24"/>
+          <w:szCs w:val="24"/>
+          <w:lang w:val="pt-BR" w:eastAsia="en-GB"/>
+        </w:rPr>
+        <w:t>Classes Relacionadas):</w:t>
+      </w:r>
+    </w:p>
+    <w:p>
+      <w:pPr>
+        <w:spacing w:before="100" w:beforeAutospacing="1" w:after="100" w:afterAutospacing="1" w:line="240" w:lineRule="auto"/>
+        <w:ind w:left="720"/>
+        <w:rPr>
+          <w:rFonts w:ascii="Tahoma" w:eastAsia="Times New Roman" w:hAnsi="Tahoma" w:cs="Tahoma"/>
+          <w:color w:val="000000" w:themeColor="text1"/>
+          <w:sz w:val="24"/>
+          <w:szCs w:val="24"/>
+          <w:lang w:val="pt-BR" w:eastAsia="en-GB"/>
+        </w:rPr>
+      </w:pPr>
+      <w:r>
+        <w:rPr>
+          <w:rFonts w:ascii="Tahoma" w:eastAsia="Times New Roman" w:hAnsi="Tahoma" w:cs="Tahoma"/>
+          <w:color w:val="000000" w:themeColor="text1"/>
+          <w:sz w:val="24"/>
+          <w:szCs w:val="24"/>
+          <w:lang w:val="pt-BR" w:eastAsia="en-GB"/>
+        </w:rPr>
+        <w:drawing>
+          <wp:inline distT="0" distB="0" distL="0" distR="0">
+            <wp:extent cx="5400040" cy="252215"/>
+            <wp:effectExtent l="19050" t="0" r="0" b="0"/>
+            <wp:docPr id="57" name="Imagem 1"/>
+            <wp:cNvGraphicFramePr>
+              <a:graphicFrameLocks xmlns:a="http://schemas.openxmlformats.org/drawingml/2006/main" noChangeAspect="1"/>
+            </wp:cNvGraphicFramePr>
+            <a:graphic xmlns:a="http://schemas.openxmlformats.org/drawingml/2006/main">
+              <a:graphicData uri="http://schemas.openxmlformats.org/drawingml/2006/picture">
+                <pic:pic xmlns:pic="http://schemas.openxmlformats.org/drawingml/2006/picture">
+                  <pic:nvPicPr>
+                    <pic:cNvPr id="0" name="Picture 1"/>
+                    <pic:cNvPicPr>
+                      <a:picLocks noChangeAspect="1" noChangeArrowheads="1"/>
+                    </pic:cNvPicPr>
+                  </pic:nvPicPr>
+                  <pic:blipFill>
+                    <a:blip r:embed="rId13" cstate="print"/>
+                    <a:srcRect/>
+                    <a:stretch>
+                      <a:fillRect/>
+                    </a:stretch>
+                  </pic:blipFill>
+                  <pic:spPr bwMode="auto">
+                    <a:xfrm>
+                      <a:off x="0" y="0"/>
+                      <a:ext cx="5400040" cy="252215"/>
+                    </a:xfrm>
+                    <a:prstGeom prst="rect">
+                      <a:avLst/>
+                    </a:prstGeom>
+                    <a:noFill/>
+                    <a:ln w="9525">
+                      <a:noFill/>
+                      <a:miter lim="800000"/>
+                      <a:headEnd/>
+                      <a:tailEnd/>
+                    </a:ln>
+                  </pic:spPr>
+                </pic:pic>
+              </a:graphicData>
+            </a:graphic>
+          </wp:inline>
+        </w:drawing>
+      </w:r>
+    </w:p>
+    <w:p>
+      <w:pPr>
+        <w:spacing w:before="100" w:beforeAutospacing="1" w:after="100" w:afterAutospacing="1" w:line="240" w:lineRule="auto"/>
+        <w:ind w:left="720"/>
+        <w:rPr>
+          <w:rFonts w:ascii="Tahoma" w:eastAsia="Times New Roman" w:hAnsi="Tahoma" w:cs="Tahoma"/>
+          <w:color w:val="000000" w:themeColor="text1"/>
+          <w:sz w:val="24"/>
+          <w:szCs w:val="24"/>
+          <w:lang w:val="pt-BR" w:eastAsia="en-GB"/>
+        </w:rPr>
+      </w:pPr>
+      <w:r>
+        <w:rPr>
+          <w:rFonts w:ascii="Tahoma" w:eastAsia="Times New Roman" w:hAnsi="Tahoma" w:cs="Tahoma"/>
+          <w:color w:val="000000" w:themeColor="text1"/>
+          <w:sz w:val="24"/>
+          <w:szCs w:val="24"/>
+          <w:lang w:val="pt-BR" w:eastAsia="en-GB"/>
+        </w:rPr>
+        <w:drawing>
+          <wp:inline distT="0" distB="0" distL="0" distR="0">
+            <wp:extent cx="4370070" cy="255270"/>
+            <wp:effectExtent l="19050" t="0" r="0" b="0"/>
+            <wp:docPr id="59" name="Imagem 19"/>
+            <wp:cNvGraphicFramePr>
+              <a:graphicFrameLocks xmlns:a="http://schemas.openxmlformats.org/drawingml/2006/main" noChangeAspect="1"/>
+            </wp:cNvGraphicFramePr>
+            <a:graphic xmlns:a="http://schemas.openxmlformats.org/drawingml/2006/main">
+              <a:graphicData uri="http://schemas.openxmlformats.org/drawingml/2006/picture">
+                <pic:pic xmlns:pic="http://schemas.openxmlformats.org/drawingml/2006/picture">
+                  <pic:nvPicPr>
+                    <pic:cNvPr id="0" name="Picture 19"/>
+                    <pic:cNvPicPr>
+                      <a:picLocks noChangeAspect="1" noChangeArrowheads="1"/>
+                    </pic:cNvPicPr>
+                  </pic:nvPicPr>
+                  <pic:blipFill>
+                    <a:blip r:embed="rId12" cstate="print"/>
+                    <a:srcRect/>
+                    <a:stretch>
+                      <a:fillRect/>
+                    </a:stretch>
+                  </pic:blipFill>
+                  <pic:spPr bwMode="auto">
+                    <a:xfrm>
+                      <a:off x="0" y="0"/>
+                      <a:ext cx="4370070" cy="255270"/>
+                    </a:xfrm>
+                    <a:prstGeom prst="rect">
+                      <a:avLst/>
+                    </a:prstGeom>
+                    <a:noFill/>
+                    <a:ln w="9525">
+                      <a:noFill/>
+                      <a:miter lim="800000"/>
+                      <a:headEnd/>
+                      <a:tailEnd/>
+                    </a:ln>
+                  </pic:spPr>
+                </pic:pic>
+              </a:graphicData>
+            </a:graphic>
+          </wp:inline>
+        </w:drawing>
+      </w:r>
+    </w:p>
+    <w:p>
+      <w:pPr>
+        <w:spacing w:before="100" w:beforeAutospacing="1" w:after="100" w:afterAutospacing="1" w:line="240" w:lineRule="auto"/>
+        <w:ind w:left="720"/>
+        <w:rPr>
+          <w:rFonts w:ascii="Tahoma" w:eastAsia="Times New Roman" w:hAnsi="Tahoma" w:cs="Tahoma"/>
+          <w:color w:val="000000" w:themeColor="text1"/>
+          <w:sz w:val="24"/>
+          <w:szCs w:val="24"/>
+          <w:lang w:val="pt-BR" w:eastAsia="en-GB"/>
+        </w:rPr>
+      </w:pPr>
+      <w:r>
+        <w:rPr>
+          <w:rFonts w:ascii="Tahoma" w:eastAsia="Times New Roman" w:hAnsi="Tahoma" w:cs="Tahoma"/>
+          <w:color w:val="000000" w:themeColor="text1"/>
+          <w:sz w:val="24"/>
+          <w:szCs w:val="24"/>
+          <w:lang w:val="pt-BR" w:eastAsia="en-GB"/>
+        </w:rPr>
+        <w:drawing>
+          <wp:inline distT="0" distB="0" distL="0" distR="0">
+            <wp:extent cx="4433570" cy="244475"/>
+            <wp:effectExtent l="19050" t="0" r="5080" b="0"/>
+            <wp:docPr id="60" name="Imagem 16"/>
+            <wp:cNvGraphicFramePr>
+              <a:graphicFrameLocks xmlns:a="http://schemas.openxmlformats.org/drawingml/2006/main" noChangeAspect="1"/>
+            </wp:cNvGraphicFramePr>
+            <a:graphic xmlns:a="http://schemas.openxmlformats.org/drawingml/2006/main">
+              <a:graphicData uri="http://schemas.openxmlformats.org/drawingml/2006/picture">
+                <pic:pic xmlns:pic="http://schemas.openxmlformats.org/drawingml/2006/picture">
+                  <pic:nvPicPr>
+                    <pic:cNvPr id="0" name="Picture 16"/>
+                    <pic:cNvPicPr>
+                      <a:picLocks noChangeAspect="1" noChangeArrowheads="1"/>
+                    </pic:cNvPicPr>
+                  </pic:nvPicPr>
+                  <pic:blipFill>
+                    <a:blip r:embed="rId9" cstate="print"/>
+                    <a:srcRect/>
+                    <a:stretch>
+                      <a:fillRect/>
+                    </a:stretch>
+                  </pic:blipFill>
+                  <pic:spPr bwMode="auto">
+                    <a:xfrm>
+                      <a:off x="0" y="0"/>
+                      <a:ext cx="4433570" cy="244475"/>
+                    </a:xfrm>
+                    <a:prstGeom prst="rect">
+                      <a:avLst/>
+                    </a:prstGeom>
+                    <a:noFill/>
+                    <a:ln w="9525">
+                      <a:noFill/>
+                      <a:miter lim="800000"/>
+                      <a:headEnd/>
+                      <a:tailEnd/>
+                    </a:ln>
+                  </pic:spPr>
+                </pic:pic>
+              </a:graphicData>
+            </a:graphic>
+          </wp:inline>
+        </w:drawing>
+      </w:r>
+    </w:p>
+    <w:p>
+      <w:pPr>
+        <w:spacing w:before="100" w:beforeAutospacing="1" w:after="100" w:afterAutospacing="1" w:line="240" w:lineRule="auto"/>
+        <w:ind w:left="720"/>
+        <w:rPr>
+          <w:rFonts w:ascii="Tahoma" w:eastAsia="Times New Roman" w:hAnsi="Tahoma" w:cs="Tahoma"/>
+          <w:color w:val="000000" w:themeColor="text1"/>
+          <w:sz w:val="24"/>
+          <w:szCs w:val="24"/>
+          <w:lang w:val="pt-BR" w:eastAsia="en-GB"/>
+        </w:rPr>
+      </w:pPr>
     </w:p>
     <w:p>
       <w:pPr>
@@ -4037,40 +4749,6 @@
     </w:p>
     <w:p>
       <w:pPr>
-        <w:spacing w:before="100" w:beforeAutospacing="1" w:after="100" w:afterAutospacing="1" w:line="240" w:lineRule="auto"/>
-        <w:ind w:left="720"/>
-        <w:rPr>
-          <w:rFonts w:ascii="Tahoma" w:eastAsia="Times New Roman" w:hAnsi="Tahoma" w:cs="Tahoma"/>
-          <w:color w:val="000000" w:themeColor="text1"/>
-          <w:sz w:val="24"/>
-          <w:szCs w:val="24"/>
-          <w:lang w:val="pt-BR" w:eastAsia="en-GB"/>
-        </w:rPr>
-      </w:pPr>
-    </w:p>
-    <w:p>
-      <w:pPr>
-        <w:rPr>
-          <w:rFonts w:ascii="Tahoma" w:eastAsia="Times New Roman" w:hAnsi="Tahoma" w:cs="Tahoma"/>
-          <w:color w:val="000000" w:themeColor="text1"/>
-          <w:sz w:val="24"/>
-          <w:szCs w:val="24"/>
-          <w:lang w:val="pt-BR" w:eastAsia="en-GB"/>
-        </w:rPr>
-      </w:pPr>
-      <w:r>
-        <w:rPr>
-          <w:rFonts w:ascii="Tahoma" w:eastAsia="Times New Roman" w:hAnsi="Tahoma" w:cs="Tahoma"/>
-          <w:color w:val="000000" w:themeColor="text1"/>
-          <w:sz w:val="24"/>
-          <w:szCs w:val="24"/>
-          <w:lang w:val="pt-BR" w:eastAsia="en-GB"/>
-        </w:rPr>
-        <w:br w:type="page"/>
-      </w:r>
-    </w:p>
-    <w:p>
-      <w:pPr>
         <w:numPr>
           <w:ilvl w:val="0"/>
           <w:numId w:val="2"/>
@@ -4093,7 +4771,6 @@
           <w:szCs w:val="24"/>
           <w:lang w:val="pt-BR" w:eastAsia="en-GB"/>
         </w:rPr>
-        <w:lastRenderedPageBreak/>
         <w:t>Sempre usar o super para o máximo de reaproveitamento de códig</w:t>
       </w:r>
       <w:r>
@@ -4215,7 +4892,7 @@
                     </pic:cNvPicPr>
                   </pic:nvPicPr>
                   <pic:blipFill>
-                    <a:blip r:embed="rId19" cstate="print"/>
+                    <a:blip r:embed="rId21" cstate="print"/>
                     <a:srcRect/>
                     <a:stretch>
                       <a:fillRect/>
@@ -4328,7 +5005,7 @@
                     </pic:cNvPicPr>
                   </pic:nvPicPr>
                   <pic:blipFill>
-                    <a:blip r:embed="rId20" cstate="print"/>
+                    <a:blip r:embed="rId22" cstate="print"/>
                     <a:srcRect/>
                     <a:stretch>
                       <a:fillRect/>
@@ -4479,7 +5156,7 @@
                     </pic:cNvPicPr>
                   </pic:nvPicPr>
                   <pic:blipFill>
-                    <a:blip r:embed="rId21" cstate="print"/>
+                    <a:blip r:embed="rId23" cstate="print"/>
                     <a:srcRect/>
                     <a:stretch>
                       <a:fillRect/>
@@ -4547,7 +5224,7 @@
                     </pic:cNvPicPr>
                   </pic:nvPicPr>
                   <pic:blipFill>
-                    <a:blip r:embed="rId22" cstate="print"/>
+                    <a:blip r:embed="rId24" cstate="print"/>
                     <a:srcRect/>
                     <a:stretch>
                       <a:fillRect/>
@@ -4639,7 +5316,7 @@
                     </pic:cNvPicPr>
                   </pic:nvPicPr>
                   <pic:blipFill>
-                    <a:blip r:embed="rId23" cstate="print"/>
+                    <a:blip r:embed="rId25" cstate="print"/>
                     <a:srcRect/>
                     <a:stretch>
                       <a:fillRect/>
@@ -4707,7 +5384,7 @@
                     </pic:cNvPicPr>
                   </pic:nvPicPr>
                   <pic:blipFill>
-                    <a:blip r:embed="rId24" cstate="print"/>
+                    <a:blip r:embed="rId26" cstate="print"/>
                     <a:srcRect/>
                     <a:stretch>
                       <a:fillRect/>
@@ -4798,7 +5475,7 @@
                     </pic:cNvPicPr>
                   </pic:nvPicPr>
                   <pic:blipFill>
-                    <a:blip r:embed="rId25" cstate="print"/>
+                    <a:blip r:embed="rId27" cstate="print"/>
                     <a:srcRect/>
                     <a:stretch>
                       <a:fillRect/>
@@ -4863,7 +5540,7 @@
                     </pic:cNvPicPr>
                   </pic:nvPicPr>
                   <pic:blipFill>
-                    <a:blip r:embed="rId26" cstate="print"/>
+                    <a:blip r:embed="rId28" cstate="print"/>
                     <a:srcRect/>
                     <a:stretch>
                       <a:fillRect/>
@@ -4988,7 +5665,7 @@
                     </pic:cNvPicPr>
                   </pic:nvPicPr>
                   <pic:blipFill>
-                    <a:blip r:embed="rId27" cstate="print"/>
+                    <a:blip r:embed="rId29" cstate="print"/>
                     <a:srcRect/>
                     <a:stretch>
                       <a:fillRect/>
@@ -5056,7 +5733,7 @@
                     </pic:cNvPicPr>
                   </pic:nvPicPr>
                   <pic:blipFill>
-                    <a:blip r:embed="rId28" cstate="print"/>
+                    <a:blip r:embed="rId30" cstate="print"/>
                     <a:srcRect/>
                     <a:stretch>
                       <a:fillRect/>
@@ -5181,7 +5858,7 @@
                     </pic:cNvPicPr>
                   </pic:nvPicPr>
                   <pic:blipFill>
-                    <a:blip r:embed="rId29" cstate="print"/>
+                    <a:blip r:embed="rId31" cstate="print"/>
                     <a:srcRect/>
                     <a:stretch>
                       <a:fillRect/>
@@ -5249,7 +5926,7 @@
                     </pic:cNvPicPr>
                   </pic:nvPicPr>
                   <pic:blipFill>
-                    <a:blip r:embed="rId30" cstate="print"/>
+                    <a:blip r:embed="rId32" cstate="print"/>
                     <a:srcRect/>
                     <a:stretch>
                       <a:fillRect/>
@@ -5494,7 +6171,7 @@
                     </pic:cNvPicPr>
                   </pic:nvPicPr>
                   <pic:blipFill>
-                    <a:blip r:embed="rId31" cstate="print"/>
+                    <a:blip r:embed="rId33" cstate="print"/>
                     <a:srcRect/>
                     <a:stretch>
                       <a:fillRect/>
@@ -5619,7 +6296,7 @@
                     </pic:cNvPicPr>
                   </pic:nvPicPr>
                   <pic:blipFill>
-                    <a:blip r:embed="rId32" cstate="print"/>
+                    <a:blip r:embed="rId34" cstate="print"/>
                     <a:srcRect/>
                     <a:stretch>
                       <a:fillRect/>
@@ -5754,7 +6431,7 @@
                     </pic:cNvPicPr>
                   </pic:nvPicPr>
                   <pic:blipFill>
-                    <a:blip r:embed="rId33" cstate="print"/>
+                    <a:blip r:embed="rId35" cstate="print"/>
                     <a:srcRect/>
                     <a:stretch>
                       <a:fillRect/>
@@ -6008,7 +6685,7 @@
                     </pic:cNvPicPr>
                   </pic:nvPicPr>
                   <pic:blipFill>
-                    <a:blip r:embed="rId34" cstate="print"/>
+                    <a:blip r:embed="rId36" cstate="print"/>
                     <a:srcRect/>
                     <a:stretch>
                       <a:fillRect/>
@@ -6133,7 +6810,7 @@
                     </pic:cNvPicPr>
                   </pic:nvPicPr>
                   <pic:blipFill>
-                    <a:blip r:embed="rId35" cstate="print"/>
+                    <a:blip r:embed="rId37" cstate="print"/>
                     <a:srcRect/>
                     <a:stretch>
                       <a:fillRect/>
@@ -6271,7 +6948,7 @@
                     </pic:cNvPicPr>
                   </pic:nvPicPr>
                   <pic:blipFill>
-                    <a:blip r:embed="rId36" cstate="print"/>
+                    <a:blip r:embed="rId38" cstate="print"/>
                     <a:srcRect/>
                     <a:stretch>
                       <a:fillRect/>
@@ -6406,7 +7083,7 @@
                     </pic:cNvPicPr>
                   </pic:nvPicPr>
                   <pic:blipFill>
-                    <a:blip r:embed="rId37" cstate="print"/>
+                    <a:blip r:embed="rId39" cstate="print"/>
                     <a:srcRect/>
                     <a:stretch>
                       <a:fillRect/>
@@ -6564,6 +7241,132 @@
         <w:t xml:space="preserve"> Classe </w:t>
       </w:r>
       <w:proofErr w:type="spellStart"/>
+      <w:proofErr w:type="gramStart"/>
+      <w:r>
+        <w:rPr>
+          <w:rFonts w:ascii="Tahoma" w:eastAsia="Times New Roman" w:hAnsi="Tahoma" w:cs="Tahoma"/>
+          <w:color w:val="000000" w:themeColor="text1"/>
+          <w:sz w:val="24"/>
+          <w:szCs w:val="24"/>
+          <w:lang w:val="pt-BR" w:eastAsia="en-GB"/>
+        </w:rPr>
+        <w:t>HBOstream</w:t>
+      </w:r>
+      <w:proofErr w:type="spellEnd"/>
+      <w:proofErr w:type="gramEnd"/>
+    </w:p>
+    <w:p>
+      <w:pPr>
+        <w:spacing w:before="100" w:beforeAutospacing="1" w:after="100" w:afterAutospacing="1" w:line="240" w:lineRule="auto"/>
+        <w:rPr>
+          <w:rFonts w:ascii="Tahoma" w:eastAsia="Times New Roman" w:hAnsi="Tahoma" w:cs="Tahoma"/>
+          <w:color w:val="000000" w:themeColor="text1"/>
+          <w:sz w:val="24"/>
+          <w:szCs w:val="24"/>
+          <w:lang w:val="pt-BR" w:eastAsia="en-GB"/>
+        </w:rPr>
+      </w:pPr>
+      <w:r>
+        <w:rPr>
+          <w:rFonts w:ascii="Tahoma" w:eastAsia="Times New Roman" w:hAnsi="Tahoma" w:cs="Tahoma"/>
+          <w:noProof/>
+          <w:color w:val="000000" w:themeColor="text1"/>
+          <w:sz w:val="24"/>
+          <w:szCs w:val="24"/>
+          <w:lang w:val="pt-BR" w:eastAsia="pt-BR"/>
+        </w:rPr>
+        <w:drawing>
+          <wp:inline distT="0" distB="0" distL="0" distR="0">
+            <wp:extent cx="5400040" cy="1371951"/>
+            <wp:effectExtent l="19050" t="0" r="0" b="0"/>
+            <wp:docPr id="62" name="Imagem 10"/>
+            <wp:cNvGraphicFramePr>
+              <a:graphicFrameLocks xmlns:a="http://schemas.openxmlformats.org/drawingml/2006/main" noChangeAspect="1"/>
+            </wp:cNvGraphicFramePr>
+            <a:graphic xmlns:a="http://schemas.openxmlformats.org/drawingml/2006/main">
+              <a:graphicData uri="http://schemas.openxmlformats.org/drawingml/2006/picture">
+                <pic:pic xmlns:pic="http://schemas.openxmlformats.org/drawingml/2006/picture">
+                  <pic:nvPicPr>
+                    <pic:cNvPr id="0" name="Picture 10"/>
+                    <pic:cNvPicPr>
+                      <a:picLocks noChangeAspect="1" noChangeArrowheads="1"/>
+                    </pic:cNvPicPr>
+                  </pic:nvPicPr>
+                  <pic:blipFill>
+                    <a:blip r:embed="rId40" cstate="print"/>
+                    <a:srcRect/>
+                    <a:stretch>
+                      <a:fillRect/>
+                    </a:stretch>
+                  </pic:blipFill>
+                  <pic:spPr bwMode="auto">
+                    <a:xfrm>
+                      <a:off x="0" y="0"/>
+                      <a:ext cx="5400040" cy="1371951"/>
+                    </a:xfrm>
+                    <a:prstGeom prst="rect">
+                      <a:avLst/>
+                    </a:prstGeom>
+                    <a:noFill/>
+                    <a:ln w="9525">
+                      <a:noFill/>
+                      <a:miter lim="800000"/>
+                      <a:headEnd/>
+                      <a:tailEnd/>
+                    </a:ln>
+                  </pic:spPr>
+                </pic:pic>
+              </a:graphicData>
+            </a:graphic>
+          </wp:inline>
+        </w:drawing>
+      </w:r>
+    </w:p>
+    <w:p>
+      <w:pPr>
+        <w:pStyle w:val="PargrafodaLista"/>
+        <w:spacing w:before="100" w:beforeAutospacing="1" w:after="100" w:afterAutospacing="1" w:line="240" w:lineRule="auto"/>
+        <w:rPr>
+          <w:rFonts w:ascii="Tahoma" w:eastAsia="Times New Roman" w:hAnsi="Tahoma" w:cs="Tahoma"/>
+          <w:color w:val="000000" w:themeColor="text1"/>
+          <w:sz w:val="24"/>
+          <w:szCs w:val="24"/>
+          <w:lang w:val="pt-BR" w:eastAsia="en-GB"/>
+        </w:rPr>
+      </w:pPr>
+      <w:r>
+        <w:rPr>
+          <w:rFonts w:ascii="Tahoma" w:eastAsia="Times New Roman" w:hAnsi="Tahoma" w:cs="Tahoma"/>
+          <w:color w:val="000000" w:themeColor="text1"/>
+          <w:sz w:val="24"/>
+          <w:szCs w:val="24"/>
+          <w:lang w:val="pt-BR" w:eastAsia="en-GB"/>
+        </w:rPr>
+        <w:t xml:space="preserve">Pacote </w:t>
+      </w:r>
+      <w:proofErr w:type="spellStart"/>
+      <w:r>
+        <w:rPr>
+          <w:rFonts w:ascii="Tahoma" w:eastAsia="Times New Roman" w:hAnsi="Tahoma" w:cs="Tahoma"/>
+          <w:color w:val="000000" w:themeColor="text1"/>
+          <w:sz w:val="24"/>
+          <w:szCs w:val="24"/>
+          <w:lang w:val="pt-BR" w:eastAsia="en-GB"/>
+        </w:rPr>
+        <w:t>Servico</w:t>
+      </w:r>
+      <w:proofErr w:type="spellEnd"/>
+      <w:r>
+        <w:rPr>
+          <w:rFonts w:ascii="Tahoma" w:eastAsia="Times New Roman" w:hAnsi="Tahoma" w:cs="Tahoma"/>
+          <w:color w:val="000000" w:themeColor="text1"/>
+          <w:sz w:val="24"/>
+          <w:szCs w:val="24"/>
+          <w:lang w:val="pt-BR" w:eastAsia="en-GB"/>
+        </w:rPr>
+        <w:t xml:space="preserve"> Classe </w:t>
+      </w:r>
+      <w:proofErr w:type="spellStart"/>
       <w:r>
         <w:rPr>
           <w:rFonts w:ascii="Tahoma" w:eastAsia="Times New Roman" w:hAnsi="Tahoma" w:cs="Tahoma"/>
@@ -6613,7 +7416,7 @@
                     </pic:cNvPicPr>
                   </pic:nvPicPr>
                   <pic:blipFill>
-                    <a:blip r:embed="rId19" cstate="print"/>
+                    <a:blip r:embed="rId21" cstate="print"/>
                     <a:srcRect/>
                     <a:stretch>
                       <a:fillRect/>
@@ -6729,7 +7532,7 @@
                     </pic:cNvPicPr>
                   </pic:nvPicPr>
                   <pic:blipFill>
-                    <a:blip r:embed="rId20" cstate="print"/>
+                    <a:blip r:embed="rId22" cstate="print"/>
                     <a:srcRect/>
                     <a:stretch>
                       <a:fillRect/>
@@ -6868,7 +7671,7 @@
                     </pic:cNvPicPr>
                   </pic:nvPicPr>
                   <pic:blipFill>
-                    <a:blip r:embed="rId21" cstate="print"/>
+                    <a:blip r:embed="rId23" cstate="print"/>
                     <a:srcRect/>
                     <a:stretch>
                       <a:fillRect/>
@@ -6981,7 +7784,7 @@
                     </pic:cNvPicPr>
                   </pic:nvPicPr>
                   <pic:blipFill>
-                    <a:blip r:embed="rId24" cstate="print"/>
+                    <a:blip r:embed="rId26" cstate="print"/>
                     <a:srcRect/>
                     <a:stretch>
                       <a:fillRect/>
@@ -7068,7 +7871,7 @@
                     </pic:cNvPicPr>
                   </pic:nvPicPr>
                   <pic:blipFill>
-                    <a:blip r:embed="rId25" cstate="print"/>
+                    <a:blip r:embed="rId27" cstate="print"/>
                     <a:srcRect/>
                     <a:stretch>
                       <a:fillRect/>
@@ -7194,7 +7997,7 @@
                     </pic:cNvPicPr>
                   </pic:nvPicPr>
                   <pic:blipFill>
-                    <a:blip r:embed="rId27" cstate="print"/>
+                    <a:blip r:embed="rId29" cstate="print"/>
                     <a:srcRect/>
                     <a:stretch>
                       <a:fillRect/>
@@ -7328,7 +8131,7 @@
                     </pic:cNvPicPr>
                   </pic:nvPicPr>
                   <pic:blipFill>
-                    <a:blip r:embed="rId29" cstate="print"/>
+                    <a:blip r:embed="rId31" cstate="print"/>
                     <a:srcRect/>
                     <a:stretch>
                       <a:fillRect/>
@@ -7453,7 +8256,7 @@
                     </pic:cNvPicPr>
                   </pic:nvPicPr>
                   <pic:blipFill>
-                    <a:blip r:embed="rId38" cstate="print"/>
+                    <a:blip r:embed="rId41" cstate="print"/>
                     <a:srcRect/>
                     <a:stretch>
                       <a:fillRect/>
@@ -7593,7 +8396,7 @@
                     </pic:cNvPicPr>
                   </pic:nvPicPr>
                   <pic:blipFill>
-                    <a:blip r:embed="rId39" cstate="print"/>
+                    <a:blip r:embed="rId42" cstate="print"/>
                     <a:srcRect/>
                     <a:stretch>
                       <a:fillRect/>
@@ -7739,7 +8542,7 @@
                     </pic:cNvPicPr>
                   </pic:nvPicPr>
                   <pic:blipFill>
-                    <a:blip r:embed="rId40" cstate="print"/>
+                    <a:blip r:embed="rId43" cstate="print"/>
                     <a:srcRect/>
                     <a:stretch>
                       <a:fillRect/>
@@ -7865,7 +8668,7 @@
                     </pic:cNvPicPr>
                   </pic:nvPicPr>
                   <pic:blipFill>
-                    <a:blip r:embed="rId41" cstate="print"/>
+                    <a:blip r:embed="rId44" cstate="print"/>
                     <a:srcRect/>
                     <a:stretch>
                       <a:fillRect/>
@@ -8028,7 +8831,7 @@
                     </pic:cNvPicPr>
                   </pic:nvPicPr>
                   <pic:blipFill>
-                    <a:blip r:embed="rId27" cstate="print"/>
+                    <a:blip r:embed="rId29" cstate="print"/>
                     <a:srcRect/>
                     <a:stretch>
                       <a:fillRect/>
@@ -8248,7 +9051,7 @@
                     </pic:cNvPicPr>
                   </pic:nvPicPr>
                   <pic:blipFill>
-                    <a:blip r:embed="rId31" cstate="print"/>
+                    <a:blip r:embed="rId33" cstate="print"/>
                     <a:srcRect/>
                     <a:stretch>
                       <a:fillRect/>
@@ -8369,7 +9172,7 @@
                     </pic:cNvPicPr>
                   </pic:nvPicPr>
                   <pic:blipFill>
-                    <a:blip r:embed="rId32" cstate="print"/>
+                    <a:blip r:embed="rId34" cstate="print"/>
                     <a:srcRect/>
                     <a:stretch>
                       <a:fillRect/>
@@ -8490,7 +9293,7 @@
                     </pic:cNvPicPr>
                   </pic:nvPicPr>
                   <pic:blipFill>
-                    <a:blip r:embed="rId33" cstate="print"/>
+                    <a:blip r:embed="rId35" cstate="print"/>
                     <a:srcRect/>
                     <a:stretch>
                       <a:fillRect/>
@@ -8689,7 +9492,7 @@
                     </pic:cNvPicPr>
                   </pic:nvPicPr>
                   <pic:blipFill>
-                    <a:blip r:embed="rId42" cstate="print"/>
+                    <a:blip r:embed="rId45" cstate="print"/>
                     <a:srcRect/>
                     <a:stretch>
                       <a:fillRect/>
@@ -8825,7 +9628,7 @@
                     </pic:cNvPicPr>
                   </pic:nvPicPr>
                   <pic:blipFill>
-                    <a:blip r:embed="rId43" cstate="print"/>
+                    <a:blip r:embed="rId46" cstate="print"/>
                     <a:srcRect/>
                     <a:stretch>
                       <a:fillRect/>
@@ -8972,7 +9775,7 @@
                     </pic:cNvPicPr>
                   </pic:nvPicPr>
                   <pic:blipFill>
-                    <a:blip r:embed="rId44" cstate="print"/>
+                    <a:blip r:embed="rId47" cstate="print"/>
                     <a:srcRect/>
                     <a:stretch>
                       <a:fillRect/>
@@ -9161,7 +9964,7 @@
                     </pic:cNvPicPr>
                   </pic:nvPicPr>
                   <pic:blipFill>
-                    <a:blip r:embed="rId45" cstate="print"/>
+                    <a:blip r:embed="rId48" cstate="print"/>
                     <a:srcRect/>
                     <a:stretch>
                       <a:fillRect/>
@@ -9305,9 +10108,9 @@
         </w:rPr>
         <w:drawing>
           <wp:inline distT="0" distB="0" distL="0" distR="0">
-            <wp:extent cx="2891790" cy="3763645"/>
-            <wp:effectExtent l="19050" t="0" r="3810" b="0"/>
-            <wp:docPr id="106" name="Imagem 106"/>
+            <wp:extent cx="2126615" cy="4157345"/>
+            <wp:effectExtent l="19050" t="0" r="6985" b="0"/>
+            <wp:docPr id="63" name="Imagem 13"/>
             <wp:cNvGraphicFramePr>
               <a:graphicFrameLocks xmlns:a="http://schemas.openxmlformats.org/drawingml/2006/main" noChangeAspect="1"/>
             </wp:cNvGraphicFramePr>
@@ -9315,13 +10118,13 @@
               <a:graphicData uri="http://schemas.openxmlformats.org/drawingml/2006/picture">
                 <pic:pic xmlns:pic="http://schemas.openxmlformats.org/drawingml/2006/picture">
                   <pic:nvPicPr>
-                    <pic:cNvPr id="0" name="Picture 106"/>
+                    <pic:cNvPr id="0" name="Picture 13"/>
                     <pic:cNvPicPr>
                       <a:picLocks noChangeAspect="1" noChangeArrowheads="1"/>
                     </pic:cNvPicPr>
                   </pic:nvPicPr>
                   <pic:blipFill>
-                    <a:blip r:embed="rId46" cstate="print"/>
+                    <a:blip r:embed="rId49" cstate="print"/>
                     <a:srcRect/>
                     <a:stretch>
                       <a:fillRect/>
@@ -9330,7 +10133,7 @@
                   <pic:spPr bwMode="auto">
                     <a:xfrm>
                       <a:off x="0" y="0"/>
-                      <a:ext cx="2891790" cy="3763645"/>
+                      <a:ext cx="2126615" cy="4157345"/>
                     </a:xfrm>
                     <a:prstGeom prst="rect">
                       <a:avLst/>
@@ -9541,7 +10344,7 @@
                     </pic:cNvPicPr>
                   </pic:nvPicPr>
                   <pic:blipFill>
-                    <a:blip r:embed="rId47" cstate="print"/>
+                    <a:blip r:embed="rId50" cstate="print"/>
                     <a:srcRect/>
                     <a:stretch>
                       <a:fillRect/>
@@ -9666,7 +10469,7 @@
                     </pic:cNvPicPr>
                   </pic:nvPicPr>
                   <pic:blipFill>
-                    <a:blip r:embed="rId48" cstate="print"/>
+                    <a:blip r:embed="rId51" cstate="print"/>
                     <a:srcRect/>
                     <a:stretch>
                       <a:fillRect/>
@@ -9791,7 +10594,7 @@
                     </pic:cNvPicPr>
                   </pic:nvPicPr>
                   <pic:blipFill>
-                    <a:blip r:embed="rId49" cstate="print"/>
+                    <a:blip r:embed="rId52" cstate="print"/>
                     <a:srcRect/>
                     <a:stretch>
                       <a:fillRect/>
@@ -9916,7 +10719,7 @@
                     </pic:cNvPicPr>
                   </pic:nvPicPr>
                   <pic:blipFill>
-                    <a:blip r:embed="rId50" cstate="print"/>
+                    <a:blip r:embed="rId53" cstate="print"/>
                     <a:srcRect/>
                     <a:stretch>
                       <a:fillRect/>
@@ -10044,7 +10847,7 @@
                     </pic:cNvPicPr>
                   </pic:nvPicPr>
                   <pic:blipFill>
-                    <a:blip r:embed="rId51" cstate="print"/>
+                    <a:blip r:embed="rId54" cstate="print"/>
                     <a:srcRect/>
                     <a:stretch>
                       <a:fillRect/>
@@ -10157,7 +10960,7 @@
                     </pic:cNvPicPr>
                   </pic:nvPicPr>
                   <pic:blipFill>
-                    <a:blip r:embed="rId52" cstate="print"/>
+                    <a:blip r:embed="rId55" cstate="print"/>
                     <a:srcRect/>
                     <a:stretch>
                       <a:fillRect/>
@@ -10270,7 +11073,7 @@
                     </pic:cNvPicPr>
                   </pic:nvPicPr>
                   <pic:blipFill>
-                    <a:blip r:embed="rId53" cstate="print"/>
+                    <a:blip r:embed="rId56" cstate="print"/>
                     <a:srcRect/>
                     <a:stretch>
                       <a:fillRect/>
@@ -10383,7 +11186,7 @@
                     </pic:cNvPicPr>
                   </pic:nvPicPr>
                   <pic:blipFill>
-                    <a:blip r:embed="rId54" cstate="print"/>
+                    <a:blip r:embed="rId57" cstate="print"/>
                     <a:srcRect/>
                     <a:stretch>
                       <a:fillRect/>
@@ -10509,7 +11312,7 @@
                     </pic:cNvPicPr>
                   </pic:nvPicPr>
                   <pic:blipFill>
-                    <a:blip r:embed="rId55" cstate="print"/>
+                    <a:blip r:embed="rId58" cstate="print"/>
                     <a:srcRect/>
                     <a:stretch>
                       <a:fillRect/>
@@ -10622,7 +11425,7 @@
                     </pic:cNvPicPr>
                   </pic:nvPicPr>
                   <pic:blipFill>
-                    <a:blip r:embed="rId56" cstate="print"/>
+                    <a:blip r:embed="rId59" cstate="print"/>
                     <a:srcRect/>
                     <a:stretch>
                       <a:fillRect/>
@@ -10747,7 +11550,7 @@
                     </pic:cNvPicPr>
                   </pic:nvPicPr>
                   <pic:blipFill>
-                    <a:blip r:embed="rId57" cstate="print"/>
+                    <a:blip r:embed="rId60" cstate="print"/>
                     <a:srcRect/>
                     <a:stretch>
                       <a:fillRect/>
@@ -11077,7 +11880,7 @@
                     </pic:cNvPicPr>
                   </pic:nvPicPr>
                   <pic:blipFill>
-                    <a:blip r:embed="rId58" cstate="print"/>
+                    <a:blip r:embed="rId61" cstate="print"/>
                     <a:srcRect/>
                     <a:stretch>
                       <a:fillRect/>
@@ -11397,7 +12200,7 @@
                     </pic:cNvPicPr>
                   </pic:nvPicPr>
                   <pic:blipFill>
-                    <a:blip r:embed="rId59" cstate="print"/>
+                    <a:blip r:embed="rId62" cstate="print"/>
                     <a:srcRect/>
                     <a:stretch>
                       <a:fillRect/>
@@ -11467,10 +12270,10 @@
                     </pic:cNvPicPr>
                   </pic:nvPicPr>
                   <pic:blipFill>
-                    <a:blip r:embed="rId60" cstate="print">
+                    <a:blip r:embed="rId63" cstate="print">
                       <a:extLst>
                         <a:ext uri="{28A0092B-C50C-407E-A947-70E740481C1C}">
-                          <a14:useLocalDpi xmlns:a14="http://schemas.microsoft.com/office/drawing/2010/main" xmlns:wps="http://schemas.microsoft.com/office/word/2010/wordprocessingShape" xmlns:wpi="http://schemas.microsoft.com/office/word/2010/wordprocessingInk" xmlns:wpg="http://schemas.microsoft.com/office/word/2010/wordprocessingGroup" xmlns:w15="http://schemas.microsoft.com/office/word/2012/wordml" xmlns:w14="http://schemas.microsoft.com/office/word/2010/wordml" xmlns:w="http://schemas.openxmlformats.org/wordprocessingml/2006/main" xmlns:w10="urn:schemas-microsoft-com:office:word" xmlns:wp14="http://schemas.microsoft.com/office/word/2010/wordprocessingDrawing" xmlns:v="urn:schemas-microsoft-com:vml" xmlns:o="urn:schemas-microsoft-com:office:office" xmlns:mc="http://schemas.openxmlformats.org/markup-compatibility/2006" xmlns:wpc="http://schemas.microsoft.com/office/word/2010/wordprocessingCanvas" xmlns="" val="0"/>
+                          <a14:useLocalDpi xmlns="" xmlns:wpc="http://schemas.microsoft.com/office/word/2010/wordprocessingCanvas" xmlns:mc="http://schemas.openxmlformats.org/markup-compatibility/2006" xmlns:o="urn:schemas-microsoft-com:office:office" xmlns:v="urn:schemas-microsoft-com:vml" xmlns:wp14="http://schemas.microsoft.com/office/word/2010/wordprocessingDrawing" xmlns:w10="urn:schemas-microsoft-com:office:word" xmlns:w="http://schemas.openxmlformats.org/wordprocessingml/2006/main" xmlns:w14="http://schemas.microsoft.com/office/word/2010/wordml" xmlns:w15="http://schemas.microsoft.com/office/word/2012/wordml" xmlns:wpg="http://schemas.microsoft.com/office/word/2010/wordprocessingGroup" xmlns:wpi="http://schemas.microsoft.com/office/word/2010/wordprocessingInk" xmlns:wps="http://schemas.microsoft.com/office/word/2010/wordprocessingShape" xmlns:a14="http://schemas.microsoft.com/office/drawing/2010/main" val="0"/>
                         </a:ext>
                       </a:extLst>
                     </a:blip>
@@ -12768,7 +13571,7 @@
   <a:extraClrSchemeLst/>
   <a:extLst>
     <a:ext uri="{05A4C25C-085E-4340-85A3-A5531E510DB2}">
-      <thm15:themeFamily xmlns:thm15="http://schemas.microsoft.com/office/thememl/2012/main" xmlns="" name="Office Theme" id="{62F939B6-93AF-4DB8-9C6B-D6C7DFDC589F}" vid="{4A3C46E8-61CC-4603-A589-7422A47A8E4A}"/>
+      <thm15:themeFamily xmlns="" xmlns:thm15="http://schemas.microsoft.com/office/thememl/2012/main" name="Office Theme" id="{62F939B6-93AF-4DB8-9C6B-D6C7DFDC589F}" vid="{4A3C46E8-61CC-4603-A589-7422A47A8E4A}"/>
     </a:ext>
   </a:extLst>
 </a:theme>

</xml_diff>